<commit_message>
added LLD of parking management system
</commit_message>
<xml_diff>
--- a/Notes/DPs.docx
+++ b/Notes/DPs.docx
@@ -5298,25 +5298,7 @@
           <w:sz w:val="21"/>
           <w:szCs w:val="21"/>
         </w:rPr>
-        <w:t xml:space="preserve"> // we </w:t>
-      </w:r>
-      <w:r>
-        <w:rPr>
-          <w:rFonts w:ascii="Consolas" w:eastAsia="Times New Roman" w:hAnsi="Consolas" w:cs="Times New Roman"/>
-          <w:color w:val="6A9955"/>
-          <w:sz w:val="21"/>
-          <w:szCs w:val="21"/>
-        </w:rPr>
-        <w:t>don’t</w:t>
-      </w:r>
-      <w:r>
-        <w:rPr>
-          <w:rFonts w:ascii="Consolas" w:eastAsia="Times New Roman" w:hAnsi="Consolas" w:cs="Times New Roman"/>
-          <w:color w:val="6A9955"/>
-          <w:sz w:val="21"/>
-          <w:szCs w:val="21"/>
-        </w:rPr>
-        <w:t xml:space="preserve"> know concrete subclass</w:t>
+        <w:t xml:space="preserve"> // we don’t know concrete subclass</w:t>
       </w:r>
     </w:p>
     <w:p>
@@ -5892,25 +5874,7 @@
           <w:sz w:val="21"/>
           <w:szCs w:val="21"/>
         </w:rPr>
-        <w:t xml:space="preserve"> // we </w:t>
-      </w:r>
-      <w:r>
-        <w:rPr>
-          <w:rFonts w:ascii="Consolas" w:eastAsia="Times New Roman" w:hAnsi="Consolas" w:cs="Times New Roman"/>
-          <w:color w:val="6A9955"/>
-          <w:sz w:val="21"/>
-          <w:szCs w:val="21"/>
-        </w:rPr>
-        <w:t>don’t</w:t>
-      </w:r>
-      <w:r>
-        <w:rPr>
-          <w:rFonts w:ascii="Consolas" w:eastAsia="Times New Roman" w:hAnsi="Consolas" w:cs="Times New Roman"/>
-          <w:color w:val="6A9955"/>
-          <w:sz w:val="21"/>
-          <w:szCs w:val="21"/>
-        </w:rPr>
-        <w:t xml:space="preserve"> know concrete subclass</w:t>
+        <w:t xml:space="preserve"> // we don’t know concrete subclass</w:t>
       </w:r>
     </w:p>
     <w:p>
@@ -6251,25 +6215,7 @@
           <w:sz w:val="21"/>
           <w:szCs w:val="21"/>
         </w:rPr>
-        <w:t xml:space="preserve">    design pattern that lets </w:t>
-      </w:r>
-      <w:r>
-        <w:rPr>
-          <w:rFonts w:ascii="Consolas" w:eastAsia="Times New Roman" w:hAnsi="Consolas" w:cs="Times New Roman"/>
-          <w:color w:val="6A9955"/>
-          <w:sz w:val="21"/>
-          <w:szCs w:val="21"/>
-        </w:rPr>
-        <w:t>us produce</w:t>
-      </w:r>
-      <w:r>
-        <w:rPr>
-          <w:rFonts w:ascii="Consolas" w:eastAsia="Times New Roman" w:hAnsi="Consolas" w:cs="Times New Roman"/>
-          <w:color w:val="6A9955"/>
-          <w:sz w:val="21"/>
-          <w:szCs w:val="21"/>
-        </w:rPr>
-        <w:t xml:space="preserve"> families of</w:t>
+        <w:t>    design pattern that lets us produce families of</w:t>
       </w:r>
     </w:p>
     <w:p>
@@ -6320,16 +6266,7 @@
           <w:sz w:val="21"/>
           <w:szCs w:val="21"/>
         </w:rPr>
-        <w:t>classes (</w:t>
-      </w:r>
-      <w:r>
-        <w:rPr>
-          <w:rFonts w:ascii="Consolas" w:eastAsia="Times New Roman" w:hAnsi="Consolas" w:cs="Times New Roman"/>
-          <w:color w:val="6A9955"/>
-          <w:sz w:val="21"/>
-          <w:szCs w:val="21"/>
-        </w:rPr>
-        <w:t>Cars, Trucks).</w:t>
+        <w:t>classes (Cars, Trucks).</w:t>
       </w:r>
     </w:p>
     <w:p>
@@ -6408,6 +6345,107 @@
       </w:pPr>
     </w:p>
     <w:p/>
+    <w:p/>
+    <w:p/>
+    <w:p/>
+    <w:p>
+      <w:pPr>
+        <w:pStyle w:val="Heading1"/>
+      </w:pPr>
+      <w:r>
+        <w:lastRenderedPageBreak/>
+        <w:t>Strategy</w:t>
+      </w:r>
+    </w:p>
+    <w:p>
+      <w:pPr>
+        <w:pStyle w:val="Heading2"/>
+      </w:pPr>
+      <w:r>
+        <w:t xml:space="preserve"> Intent</w:t>
+      </w:r>
+    </w:p>
+    <w:p>
+      <w:r>
+        <w:t>Strategy is a behavioral design pattern that lets you define a family of algorithms, put each of them into a separate class, and make their objects interchangeable.</w:t>
+      </w:r>
+    </w:p>
+    <w:p/>
+    <w:p>
+      <w:pPr>
+        <w:pStyle w:val="Heading2"/>
+      </w:pPr>
+      <w:r>
+        <w:t>Code Implementation Main</w:t>
+      </w:r>
+    </w:p>
+    <w:p/>
+    <w:p>
+      <w:r>
+        <w:drawing>
+          <wp:inline distT="0" distB="0" distL="0" distR="0" wp14:anchorId="56388607" wp14:editId="5563A49C">
+            <wp:extent cx="5943600" cy="3926205"/>
+            <wp:effectExtent l="0" t="0" r="0" b="0"/>
+            <wp:docPr id="4" name="Picture 4"/>
+            <wp:cNvGraphicFramePr>
+              <a:graphicFrameLocks xmlns:a="http://schemas.openxmlformats.org/drawingml/2006/main" noChangeAspect="1"/>
+            </wp:cNvGraphicFramePr>
+            <a:graphic xmlns:a="http://schemas.openxmlformats.org/drawingml/2006/main">
+              <a:graphicData uri="http://schemas.openxmlformats.org/drawingml/2006/picture">
+                <pic:pic xmlns:pic="http://schemas.openxmlformats.org/drawingml/2006/picture">
+                  <pic:nvPicPr>
+                    <pic:cNvPr id="1" name=""/>
+                    <pic:cNvPicPr/>
+                  </pic:nvPicPr>
+                  <pic:blipFill>
+                    <a:blip r:embed="rId11"/>
+                    <a:stretch>
+                      <a:fillRect/>
+                    </a:stretch>
+                  </pic:blipFill>
+                  <pic:spPr>
+                    <a:xfrm>
+                      <a:off x="0" y="0"/>
+                      <a:ext cx="5943600" cy="3926205"/>
+                    </a:xfrm>
+                    <a:prstGeom prst="rect">
+                      <a:avLst/>
+                    </a:prstGeom>
+                  </pic:spPr>
+                </pic:pic>
+              </a:graphicData>
+            </a:graphic>
+          </wp:inline>
+        </w:drawing>
+      </w:r>
+    </w:p>
+    <w:p/>
+    <w:p>
+      <w:pPr>
+        <w:pStyle w:val="Heading2"/>
+      </w:pPr>
+      <w:r>
+        <w:t>Applicability</w:t>
+      </w:r>
+    </w:p>
+    <w:p>
+      <w:pPr>
+        <w:rPr>
+          <w:b/>
+          <w:bCs/>
+        </w:rPr>
+      </w:pPr>
+      <w:r>
+        <w:t xml:space="preserve"> Use the Strategy pattern when you want to use </w:t>
+      </w:r>
+      <w:r>
+        <w:rPr>
+          <w:b/>
+          <w:bCs/>
+        </w:rPr>
+        <w:t>different variants of an algorithm within an object and be able to switch from one algorithm to another during runtime.</w:t>
+      </w:r>
+    </w:p>
     <w:sectPr>
       <w:pgSz w:w="12240" w:h="15840"/>
       <w:pgMar w:top="1440" w:right="1440" w:bottom="1440" w:left="1440" w:header="720" w:footer="720" w:gutter="0"/>

</xml_diff>

<commit_message>
Merge latest changes in main
* Parking duration added in mnutes

* ParkingLOT: Payment modes added

* ATM LLD added

* Elevator design has been added

* Updates the launch.json
</commit_message>
<xml_diff>
--- a/Notes/DPs.docx
+++ b/Notes/DPs.docx
@@ -67,7 +67,7 @@
             </w:rPr>
             <w:fldChar w:fldCharType="separate"/>
           </w:r>
-          <w:hyperlink w:anchor="_Toc136632718" w:history="1">
+          <w:hyperlink w:anchor="_Toc137242709" w:history="1">
             <w:r>
               <w:rPr>
                 <w:rStyle w:val="Hyperlink"/>
@@ -95,7 +95,7 @@
                 <w:noProof/>
                 <w:webHidden/>
               </w:rPr>
-              <w:instrText xml:space="preserve"> PAGEREF _Toc136632718 \h </w:instrText>
+              <w:instrText xml:space="preserve"> PAGEREF _Toc137242709 \h </w:instrText>
             </w:r>
             <w:r>
               <w:rPr>
@@ -134,7 +134,7 @@
               <w:bCs w:val="0"/>
             </w:rPr>
           </w:pPr>
-          <w:hyperlink w:anchor="_Toc136632719" w:history="1">
+          <w:hyperlink w:anchor="_Toc137242710" w:history="1">
             <w:r>
               <w:rPr>
                 <w:rStyle w:val="Hyperlink"/>
@@ -158,7 +158,7 @@
               <w:rPr>
                 <w:webHidden/>
               </w:rPr>
-              <w:instrText xml:space="preserve"> PAGEREF _Toc136632719 \h </w:instrText>
+              <w:instrText xml:space="preserve"> PAGEREF _Toc137242710 \h </w:instrText>
             </w:r>
             <w:r>
               <w:rPr>
@@ -193,7 +193,7 @@
               <w:bCs w:val="0"/>
             </w:rPr>
           </w:pPr>
-          <w:hyperlink w:anchor="_Toc136632720" w:history="1">
+          <w:hyperlink w:anchor="_Toc137242711" w:history="1">
             <w:r>
               <w:rPr>
                 <w:rStyle w:val="Hyperlink"/>
@@ -217,7 +217,7 @@
               <w:rPr>
                 <w:webHidden/>
               </w:rPr>
-              <w:instrText xml:space="preserve"> PAGEREF _Toc136632720 \h </w:instrText>
+              <w:instrText xml:space="preserve"> PAGEREF _Toc137242711 \h </w:instrText>
             </w:r>
             <w:r>
               <w:rPr>
@@ -252,7 +252,7 @@
               <w:bCs w:val="0"/>
             </w:rPr>
           </w:pPr>
-          <w:hyperlink w:anchor="_Toc136632721" w:history="1">
+          <w:hyperlink w:anchor="_Toc137242712" w:history="1">
             <w:r>
               <w:rPr>
                 <w:rStyle w:val="Hyperlink"/>
@@ -276,7 +276,7 @@
               <w:rPr>
                 <w:webHidden/>
               </w:rPr>
-              <w:instrText xml:space="preserve"> PAGEREF _Toc136632721 \h </w:instrText>
+              <w:instrText xml:space="preserve"> PAGEREF _Toc137242712 \h </w:instrText>
             </w:r>
             <w:r>
               <w:rPr>
@@ -311,7 +311,7 @@
               <w:bCs w:val="0"/>
             </w:rPr>
           </w:pPr>
-          <w:hyperlink w:anchor="_Toc136632722" w:history="1">
+          <w:hyperlink w:anchor="_Toc137242713" w:history="1">
             <w:r>
               <w:rPr>
                 <w:rStyle w:val="Hyperlink"/>
@@ -334,7 +334,7 @@
               <w:rPr>
                 <w:webHidden/>
               </w:rPr>
-              <w:instrText xml:space="preserve"> PAGEREF _Toc136632722 \h </w:instrText>
+              <w:instrText xml:space="preserve"> PAGEREF _Toc137242713 \h </w:instrText>
             </w:r>
             <w:r>
               <w:rPr>
@@ -371,7 +371,7 @@
               <w:noProof/>
             </w:rPr>
           </w:pPr>
-          <w:hyperlink w:anchor="_Toc136632723" w:history="1">
+          <w:hyperlink w:anchor="_Toc137242714" w:history="1">
             <w:r>
               <w:rPr>
                 <w:rStyle w:val="Hyperlink"/>
@@ -399,7 +399,7 @@
                 <w:noProof/>
                 <w:webHidden/>
               </w:rPr>
-              <w:instrText xml:space="preserve"> PAGEREF _Toc136632723 \h </w:instrText>
+              <w:instrText xml:space="preserve"> PAGEREF _Toc137242714 \h </w:instrText>
             </w:r>
             <w:r>
               <w:rPr>
@@ -438,7 +438,7 @@
               <w:bCs w:val="0"/>
             </w:rPr>
           </w:pPr>
-          <w:hyperlink w:anchor="_Toc136632724" w:history="1">
+          <w:hyperlink w:anchor="_Toc137242715" w:history="1">
             <w:r>
               <w:rPr>
                 <w:rStyle w:val="Hyperlink"/>
@@ -462,7 +462,7 @@
               <w:rPr>
                 <w:webHidden/>
               </w:rPr>
-              <w:instrText xml:space="preserve"> PAGEREF _Toc136632724 \h </w:instrText>
+              <w:instrText xml:space="preserve"> PAGEREF _Toc137242715 \h </w:instrText>
             </w:r>
             <w:r>
               <w:rPr>
@@ -499,7 +499,7 @@
               <w:noProof/>
             </w:rPr>
           </w:pPr>
-          <w:hyperlink w:anchor="_Toc136632725" w:history="1">
+          <w:hyperlink w:anchor="_Toc137242716" w:history="1">
             <w:r>
               <w:rPr>
                 <w:rStyle w:val="Hyperlink"/>
@@ -527,7 +527,7 @@
                 <w:noProof/>
                 <w:webHidden/>
               </w:rPr>
-              <w:instrText xml:space="preserve"> PAGEREF _Toc136632725 \h </w:instrText>
+              <w:instrText xml:space="preserve"> PAGEREF _Toc137242716 \h </w:instrText>
             </w:r>
             <w:r>
               <w:rPr>
@@ -566,7 +566,7 @@
               <w:bCs w:val="0"/>
             </w:rPr>
           </w:pPr>
-          <w:hyperlink w:anchor="_Toc136632726" w:history="1">
+          <w:hyperlink w:anchor="_Toc137242717" w:history="1">
             <w:r>
               <w:rPr>
                 <w:rStyle w:val="Hyperlink"/>
@@ -589,7 +589,7 @@
               <w:rPr>
                 <w:webHidden/>
               </w:rPr>
-              <w:instrText xml:space="preserve"> PAGEREF _Toc136632726 \h </w:instrText>
+              <w:instrText xml:space="preserve"> PAGEREF _Toc137242717 \h </w:instrText>
             </w:r>
             <w:r>
               <w:rPr>
@@ -624,7 +624,7 @@
               <w:bCs w:val="0"/>
             </w:rPr>
           </w:pPr>
-          <w:hyperlink w:anchor="_Toc136632727" w:history="1">
+          <w:hyperlink w:anchor="_Toc137242718" w:history="1">
             <w:r>
               <w:rPr>
                 <w:rStyle w:val="Hyperlink"/>
@@ -647,7 +647,7 @@
               <w:rPr>
                 <w:webHidden/>
               </w:rPr>
-              <w:instrText xml:space="preserve"> PAGEREF _Toc136632727 \h </w:instrText>
+              <w:instrText xml:space="preserve"> PAGEREF _Toc137242718 \h </w:instrText>
             </w:r>
             <w:r>
               <w:rPr>
@@ -682,7 +682,7 @@
               <w:bCs w:val="0"/>
             </w:rPr>
           </w:pPr>
-          <w:hyperlink w:anchor="_Toc136632728" w:history="1">
+          <w:hyperlink w:anchor="_Toc137242719" w:history="1">
             <w:r>
               <w:rPr>
                 <w:rStyle w:val="Hyperlink"/>
@@ -705,7 +705,7 @@
               <w:rPr>
                 <w:webHidden/>
               </w:rPr>
-              <w:instrText xml:space="preserve"> PAGEREF _Toc136632728 \h </w:instrText>
+              <w:instrText xml:space="preserve"> PAGEREF _Toc137242719 \h </w:instrText>
             </w:r>
             <w:r>
               <w:rPr>
@@ -740,7 +740,7 @@
               <w:bCs w:val="0"/>
             </w:rPr>
           </w:pPr>
-          <w:hyperlink w:anchor="_Toc136632729" w:history="1">
+          <w:hyperlink w:anchor="_Toc137242720" w:history="1">
             <w:r>
               <w:rPr>
                 <w:rStyle w:val="Hyperlink"/>
@@ -763,7 +763,7 @@
               <w:rPr>
                 <w:webHidden/>
               </w:rPr>
-              <w:instrText xml:space="preserve"> PAGEREF _Toc136632729 \h </w:instrText>
+              <w:instrText xml:space="preserve"> PAGEREF _Toc137242720 \h </w:instrText>
             </w:r>
             <w:r>
               <w:rPr>
@@ -800,7 +800,7 @@
               <w:noProof/>
             </w:rPr>
           </w:pPr>
-          <w:hyperlink w:anchor="_Toc136632730" w:history="1">
+          <w:hyperlink w:anchor="_Toc137242721" w:history="1">
             <w:r>
               <w:rPr>
                 <w:rStyle w:val="Hyperlink"/>
@@ -827,7 +827,7 @@
                 <w:noProof/>
                 <w:webHidden/>
               </w:rPr>
-              <w:instrText xml:space="preserve"> PAGEREF _Toc136632730 \h </w:instrText>
+              <w:instrText xml:space="preserve"> PAGEREF _Toc137242721 \h </w:instrText>
             </w:r>
             <w:r>
               <w:rPr>
@@ -868,7 +868,7 @@
               <w:noProof/>
             </w:rPr>
           </w:pPr>
-          <w:hyperlink w:anchor="_Toc136632731" w:history="1">
+          <w:hyperlink w:anchor="_Toc137242722" w:history="1">
             <w:r>
               <w:rPr>
                 <w:rStyle w:val="Hyperlink"/>
@@ -895,7 +895,7 @@
                 <w:noProof/>
                 <w:webHidden/>
               </w:rPr>
-              <w:instrText xml:space="preserve"> PAGEREF _Toc136632731 \h </w:instrText>
+              <w:instrText xml:space="preserve"> PAGEREF _Toc137242722 \h </w:instrText>
             </w:r>
             <w:r>
               <w:rPr>
@@ -934,7 +934,7 @@
               <w:bCs w:val="0"/>
             </w:rPr>
           </w:pPr>
-          <w:hyperlink w:anchor="_Toc136632732" w:history="1">
+          <w:hyperlink w:anchor="_Toc137242723" w:history="1">
             <w:r>
               <w:rPr>
                 <w:rStyle w:val="Hyperlink"/>
@@ -957,7 +957,7 @@
               <w:rPr>
                 <w:webHidden/>
               </w:rPr>
-              <w:instrText xml:space="preserve"> PAGEREF _Toc136632732 \h </w:instrText>
+              <w:instrText xml:space="preserve"> PAGEREF _Toc137242723 \h </w:instrText>
             </w:r>
             <w:r>
               <w:rPr>
@@ -994,7 +994,7 @@
               <w:noProof/>
             </w:rPr>
           </w:pPr>
-          <w:hyperlink w:anchor="_Toc136632733" w:history="1">
+          <w:hyperlink w:anchor="_Toc137242724" w:history="1">
             <w:r>
               <w:rPr>
                 <w:rStyle w:val="Hyperlink"/>
@@ -1021,7 +1021,7 @@
                 <w:noProof/>
                 <w:webHidden/>
               </w:rPr>
-              <w:instrText xml:space="preserve"> PAGEREF _Toc136632733 \h </w:instrText>
+              <w:instrText xml:space="preserve"> PAGEREF _Toc137242724 \h </w:instrText>
             </w:r>
             <w:r>
               <w:rPr>
@@ -1062,7 +1062,7 @@
               <w:noProof/>
             </w:rPr>
           </w:pPr>
-          <w:hyperlink w:anchor="_Toc136632734" w:history="1">
+          <w:hyperlink w:anchor="_Toc137242725" w:history="1">
             <w:r>
               <w:rPr>
                 <w:rStyle w:val="Hyperlink"/>
@@ -1089,7 +1089,7 @@
                 <w:noProof/>
                 <w:webHidden/>
               </w:rPr>
-              <w:instrText xml:space="preserve"> PAGEREF _Toc136632734 \h </w:instrText>
+              <w:instrText xml:space="preserve"> PAGEREF _Toc137242725 \h </w:instrText>
             </w:r>
             <w:r>
               <w:rPr>
@@ -1128,7 +1128,7 @@
               <w:bCs w:val="0"/>
             </w:rPr>
           </w:pPr>
-          <w:hyperlink w:anchor="_Toc136632735" w:history="1">
+          <w:hyperlink w:anchor="_Toc137242726" w:history="1">
             <w:r>
               <w:rPr>
                 <w:rStyle w:val="Hyperlink"/>
@@ -1151,7 +1151,7 @@
               <w:rPr>
                 <w:webHidden/>
               </w:rPr>
-              <w:instrText xml:space="preserve"> PAGEREF _Toc136632735 \h </w:instrText>
+              <w:instrText xml:space="preserve"> PAGEREF _Toc137242726 \h </w:instrText>
             </w:r>
             <w:r>
               <w:rPr>
@@ -1186,7 +1186,7 @@
               <w:bCs w:val="0"/>
             </w:rPr>
           </w:pPr>
-          <w:hyperlink w:anchor="_Toc136632736" w:history="1">
+          <w:hyperlink w:anchor="_Toc137242727" w:history="1">
             <w:r>
               <w:rPr>
                 <w:rStyle w:val="Hyperlink"/>
@@ -1209,7 +1209,7 @@
               <w:rPr>
                 <w:webHidden/>
               </w:rPr>
-              <w:instrText xml:space="preserve"> PAGEREF _Toc136632736 \h </w:instrText>
+              <w:instrText xml:space="preserve"> PAGEREF _Toc137242727 \h </w:instrText>
             </w:r>
             <w:r>
               <w:rPr>
@@ -1246,7 +1246,7 @@
               <w:noProof/>
             </w:rPr>
           </w:pPr>
-          <w:hyperlink w:anchor="_Toc136632737" w:history="1">
+          <w:hyperlink w:anchor="_Toc137242728" w:history="1">
             <w:r>
               <w:rPr>
                 <w:rStyle w:val="Hyperlink"/>
@@ -1273,7 +1273,7 @@
                 <w:noProof/>
                 <w:webHidden/>
               </w:rPr>
-              <w:instrText xml:space="preserve"> PAGEREF _Toc136632737 \h </w:instrText>
+              <w:instrText xml:space="preserve"> PAGEREF _Toc137242728 \h </w:instrText>
             </w:r>
             <w:r>
               <w:rPr>
@@ -1312,7 +1312,7 @@
               <w:bCs w:val="0"/>
             </w:rPr>
           </w:pPr>
-          <w:hyperlink w:anchor="_Toc136632738" w:history="1">
+          <w:hyperlink w:anchor="_Toc137242729" w:history="1">
             <w:r>
               <w:rPr>
                 <w:rStyle w:val="Hyperlink"/>
@@ -1335,7 +1335,7 @@
               <w:rPr>
                 <w:webHidden/>
               </w:rPr>
-              <w:instrText xml:space="preserve"> PAGEREF _Toc136632738 \h </w:instrText>
+              <w:instrText xml:space="preserve"> PAGEREF _Toc137242729 \h </w:instrText>
             </w:r>
             <w:r>
               <w:rPr>
@@ -1370,7 +1370,7 @@
               <w:bCs w:val="0"/>
             </w:rPr>
           </w:pPr>
-          <w:hyperlink w:anchor="_Toc136632739" w:history="1">
+          <w:hyperlink w:anchor="_Toc137242730" w:history="1">
             <w:r>
               <w:rPr>
                 <w:rStyle w:val="Hyperlink"/>
@@ -1393,7 +1393,7 @@
               <w:rPr>
                 <w:webHidden/>
               </w:rPr>
-              <w:instrText xml:space="preserve"> PAGEREF _Toc136632739 \h </w:instrText>
+              <w:instrText xml:space="preserve"> PAGEREF _Toc137242730 \h </w:instrText>
             </w:r>
             <w:r>
               <w:rPr>
@@ -1411,6 +1411,248 @@
                 <w:webHidden/>
               </w:rPr>
               <w:t>5</w:t>
+            </w:r>
+            <w:r>
+              <w:rPr>
+                <w:webHidden/>
+              </w:rPr>
+              <w:fldChar w:fldCharType="end"/>
+            </w:r>
+          </w:hyperlink>
+        </w:p>
+        <w:p>
+          <w:pPr>
+            <w:pStyle w:val="TOC1"/>
+            <w:tabs>
+              <w:tab w:val="right" w:leader="dot" w:pos="9350"/>
+            </w:tabs>
+            <w:rPr>
+              <w:noProof/>
+            </w:rPr>
+          </w:pPr>
+          <w:hyperlink w:anchor="_Toc137242731" w:history="1">
+            <w:r>
+              <w:rPr>
+                <w:rStyle w:val="Hyperlink"/>
+                <w:noProof/>
+              </w:rPr>
+              <w:t>Strategy</w:t>
+            </w:r>
+            <w:r>
+              <w:rPr>
+                <w:noProof/>
+                <w:webHidden/>
+              </w:rPr>
+              <w:tab/>
+            </w:r>
+            <w:r>
+              <w:rPr>
+                <w:noProof/>
+                <w:webHidden/>
+              </w:rPr>
+              <w:fldChar w:fldCharType="begin"/>
+            </w:r>
+            <w:r>
+              <w:rPr>
+                <w:noProof/>
+                <w:webHidden/>
+              </w:rPr>
+              <w:instrText xml:space="preserve"> PAGEREF _Toc137242731 \h </w:instrText>
+            </w:r>
+            <w:r>
+              <w:rPr>
+                <w:noProof/>
+                <w:webHidden/>
+              </w:rPr>
+            </w:r>
+            <w:r>
+              <w:rPr>
+                <w:noProof/>
+                <w:webHidden/>
+              </w:rPr>
+              <w:fldChar w:fldCharType="separate"/>
+            </w:r>
+            <w:r>
+              <w:rPr>
+                <w:noProof/>
+                <w:webHidden/>
+              </w:rPr>
+              <w:t>6</w:t>
+            </w:r>
+            <w:r>
+              <w:rPr>
+                <w:noProof/>
+                <w:webHidden/>
+              </w:rPr>
+              <w:fldChar w:fldCharType="end"/>
+            </w:r>
+          </w:hyperlink>
+        </w:p>
+        <w:p>
+          <w:pPr>
+            <w:pStyle w:val="TOC2"/>
+            <w:rPr>
+              <w:b w:val="0"/>
+              <w:bCs w:val="0"/>
+            </w:rPr>
+          </w:pPr>
+          <w:hyperlink w:anchor="_Toc137242732" w:history="1">
+            <w:r>
+              <w:rPr>
+                <w:rStyle w:val="Hyperlink"/>
+              </w:rPr>
+              <w:t>Intent</w:t>
+            </w:r>
+            <w:r>
+              <w:rPr>
+                <w:webHidden/>
+              </w:rPr>
+              <w:tab/>
+            </w:r>
+            <w:r>
+              <w:rPr>
+                <w:webHidden/>
+              </w:rPr>
+              <w:fldChar w:fldCharType="begin"/>
+            </w:r>
+            <w:r>
+              <w:rPr>
+                <w:webHidden/>
+              </w:rPr>
+              <w:instrText xml:space="preserve"> PAGEREF _Toc137242732 \h </w:instrText>
+            </w:r>
+            <w:r>
+              <w:rPr>
+                <w:webHidden/>
+              </w:rPr>
+            </w:r>
+            <w:r>
+              <w:rPr>
+                <w:webHidden/>
+              </w:rPr>
+              <w:fldChar w:fldCharType="separate"/>
+            </w:r>
+            <w:r>
+              <w:rPr>
+                <w:webHidden/>
+              </w:rPr>
+              <w:t>6</w:t>
+            </w:r>
+            <w:r>
+              <w:rPr>
+                <w:webHidden/>
+              </w:rPr>
+              <w:fldChar w:fldCharType="end"/>
+            </w:r>
+          </w:hyperlink>
+        </w:p>
+        <w:p>
+          <w:pPr>
+            <w:pStyle w:val="TOC2"/>
+            <w:rPr>
+              <w:b w:val="0"/>
+              <w:bCs w:val="0"/>
+            </w:rPr>
+          </w:pPr>
+          <w:hyperlink w:anchor="_Toc137242733" w:history="1">
+            <w:r>
+              <w:rPr>
+                <w:rStyle w:val="Hyperlink"/>
+              </w:rPr>
+              <w:t>Code Implementation Main</w:t>
+            </w:r>
+            <w:r>
+              <w:rPr>
+                <w:webHidden/>
+              </w:rPr>
+              <w:tab/>
+            </w:r>
+            <w:r>
+              <w:rPr>
+                <w:webHidden/>
+              </w:rPr>
+              <w:fldChar w:fldCharType="begin"/>
+            </w:r>
+            <w:r>
+              <w:rPr>
+                <w:webHidden/>
+              </w:rPr>
+              <w:instrText xml:space="preserve"> PAGEREF _Toc137242733 \h </w:instrText>
+            </w:r>
+            <w:r>
+              <w:rPr>
+                <w:webHidden/>
+              </w:rPr>
+            </w:r>
+            <w:r>
+              <w:rPr>
+                <w:webHidden/>
+              </w:rPr>
+              <w:fldChar w:fldCharType="separate"/>
+            </w:r>
+            <w:r>
+              <w:rPr>
+                <w:webHidden/>
+              </w:rPr>
+              <w:t>6</w:t>
+            </w:r>
+            <w:r>
+              <w:rPr>
+                <w:webHidden/>
+              </w:rPr>
+              <w:fldChar w:fldCharType="end"/>
+            </w:r>
+          </w:hyperlink>
+        </w:p>
+        <w:p>
+          <w:pPr>
+            <w:pStyle w:val="TOC2"/>
+            <w:rPr>
+              <w:b w:val="0"/>
+              <w:bCs w:val="0"/>
+            </w:rPr>
+          </w:pPr>
+          <w:hyperlink w:anchor="_Toc137242734" w:history="1">
+            <w:r>
+              <w:rPr>
+                <w:rStyle w:val="Hyperlink"/>
+              </w:rPr>
+              <w:t>Applicability</w:t>
+            </w:r>
+            <w:r>
+              <w:rPr>
+                <w:webHidden/>
+              </w:rPr>
+              <w:tab/>
+            </w:r>
+            <w:r>
+              <w:rPr>
+                <w:webHidden/>
+              </w:rPr>
+              <w:fldChar w:fldCharType="begin"/>
+            </w:r>
+            <w:r>
+              <w:rPr>
+                <w:webHidden/>
+              </w:rPr>
+              <w:instrText xml:space="preserve"> PAGEREF _Toc137242734 \h </w:instrText>
+            </w:r>
+            <w:r>
+              <w:rPr>
+                <w:webHidden/>
+              </w:rPr>
+            </w:r>
+            <w:r>
+              <w:rPr>
+                <w:webHidden/>
+              </w:rPr>
+              <w:fldChar w:fldCharType="separate"/>
+            </w:r>
+            <w:r>
+              <w:rPr>
+                <w:webHidden/>
+              </w:rPr>
+              <w:t>6</w:t>
             </w:r>
             <w:r>
               <w:rPr>
@@ -1445,7 +1687,7 @@
           <w:rFonts w:ascii="PT Sans" w:hAnsi="PT Sans"/>
         </w:rPr>
       </w:pPr>
-      <w:bookmarkStart w:id="0" w:name="_Toc136632718"/>
+      <w:bookmarkStart w:id="0" w:name="_Toc137242709"/>
       <w:r>
         <w:rPr>
           <w:rFonts w:ascii="PT Sans" w:hAnsi="PT Sans"/>
@@ -1482,6 +1724,7 @@
           <w:sz w:val="24"/>
           <w:szCs w:val="24"/>
         </w:rPr>
+        <w:lastRenderedPageBreak/>
         <w:t>Also known as: </w:t>
       </w:r>
       <w:r>
@@ -1512,7 +1755,6 @@
           <w:rFonts w:ascii="PT Sans" w:hAnsi="PT Sans"/>
           <w:noProof/>
         </w:rPr>
-        <w:lastRenderedPageBreak/>
         <w:drawing>
           <wp:inline distT="0" distB="0" distL="0" distR="0" wp14:anchorId="5D9F1D41" wp14:editId="1CF9239A">
             <wp:extent cx="3371850" cy="2107406"/>
@@ -1581,7 +1823,7 @@
           <w:color w:val="444444"/>
         </w:rPr>
       </w:pPr>
-      <w:bookmarkStart w:id="1" w:name="_Toc136632719"/>
+      <w:bookmarkStart w:id="1" w:name="_Toc137242710"/>
       <w:r>
         <w:rPr>
           <w:rFonts w:ascii="PT Sans" w:hAnsi="PT Sans"/>
@@ -1610,23 +1852,7 @@
           <w:rFonts w:ascii="PT Sans" w:hAnsi="PT Sans"/>
           <w:color w:val="444444"/>
         </w:rPr>
-        <w:t xml:space="preserve"> Use the Composite pattern when you </w:t>
-      </w:r>
-      <w:proofErr w:type="gramStart"/>
-      <w:r>
-        <w:rPr>
-          <w:rFonts w:ascii="PT Sans" w:hAnsi="PT Sans"/>
-          <w:color w:val="444444"/>
-        </w:rPr>
-        <w:t>have to</w:t>
-      </w:r>
-      <w:proofErr w:type="gramEnd"/>
-      <w:r>
-        <w:rPr>
-          <w:rFonts w:ascii="PT Sans" w:hAnsi="PT Sans"/>
-          <w:color w:val="444444"/>
-        </w:rPr>
-        <w:t xml:space="preserve"> implement </w:t>
+        <w:t xml:space="preserve"> Use the Composite pattern when you have to implement </w:t>
       </w:r>
       <w:r>
         <w:rPr>
@@ -1785,7 +2011,7 @@
         </w:rPr>
         <w:t> </w:t>
       </w:r>
-      <w:bookmarkStart w:id="2" w:name="_Toc136632720"/>
+      <w:bookmarkStart w:id="2" w:name="_Toc137242711"/>
       <w:r>
         <w:rPr>
           <w:rFonts w:ascii="PT Sans" w:hAnsi="PT Sans"/>
@@ -1875,7 +2101,7 @@
         </w:rPr>
       </w:pPr>
       <w:hyperlink r:id="rId9" w:history="1">
-        <w:bookmarkStart w:id="3" w:name="_Toc136632721"/>
+        <w:bookmarkStart w:id="3" w:name="_Toc137242712"/>
         <w:r>
           <w:rPr>
             <w:rStyle w:val="Hyperlink"/>
@@ -1897,7 +2123,7 @@
       <w:pPr>
         <w:pStyle w:val="Heading2"/>
       </w:pPr>
-      <w:bookmarkStart w:id="4" w:name="_Toc136632722"/>
+      <w:bookmarkStart w:id="4" w:name="_Toc137242713"/>
       <w:r>
         <w:t>Real World Example:</w:t>
       </w:r>
@@ -1976,52 +2202,6 @@
         <w:rPr>
           <w:rFonts w:ascii="PT Sans" w:hAnsi="PT Sans"/>
         </w:rPr>
-        <w:t xml:space="preserve">                            |</w:t>
-      </w:r>
-    </w:p>
-    <w:p>
-      <w:pPr>
-        <w:rPr>
-          <w:rFonts w:ascii="PT Sans" w:hAnsi="PT Sans"/>
-        </w:rPr>
-      </w:pPr>
-      <w:r>
-        <w:rPr>
-          <w:rFonts w:ascii="PT Sans" w:hAnsi="PT Sans"/>
-        </w:rPr>
-        <w:t xml:space="preserve">                        Managers</w:t>
-      </w:r>
-      <w:r>
-        <w:rPr>
-          <w:rFonts w:ascii="PT Sans" w:hAnsi="PT Sans"/>
-        </w:rPr>
-        <w:t xml:space="preserve"> vector&lt;</w:t>
-      </w:r>
-      <w:proofErr w:type="spellStart"/>
-      <w:r>
-        <w:rPr>
-          <w:rFonts w:ascii="PT Sans" w:hAnsi="PT Sans"/>
-        </w:rPr>
-        <w:t>IEmployee</w:t>
-      </w:r>
-      <w:proofErr w:type="spellEnd"/>
-      <w:r>
-        <w:rPr>
-          <w:rFonts w:ascii="PT Sans" w:hAnsi="PT Sans"/>
-        </w:rPr>
-        <w:t>&gt;</w:t>
-      </w:r>
-    </w:p>
-    <w:p>
-      <w:pPr>
-        <w:rPr>
-          <w:rFonts w:ascii="PT Sans" w:hAnsi="PT Sans"/>
-        </w:rPr>
-      </w:pPr>
-      <w:r>
-        <w:rPr>
-          <w:rFonts w:ascii="PT Sans" w:hAnsi="PT Sans"/>
-        </w:rPr>
         <w:lastRenderedPageBreak/>
         <w:t xml:space="preserve">                            |</w:t>
       </w:r>
@@ -2036,6 +2216,52 @@
         <w:rPr>
           <w:rFonts w:ascii="PT Sans" w:hAnsi="PT Sans"/>
         </w:rPr>
+        <w:t xml:space="preserve">                        Managers</w:t>
+      </w:r>
+      <w:r>
+        <w:rPr>
+          <w:rFonts w:ascii="PT Sans" w:hAnsi="PT Sans"/>
+        </w:rPr>
+        <w:t xml:space="preserve"> vector&lt;</w:t>
+      </w:r>
+      <w:proofErr w:type="spellStart"/>
+      <w:r>
+        <w:rPr>
+          <w:rFonts w:ascii="PT Sans" w:hAnsi="PT Sans"/>
+        </w:rPr>
+        <w:t>IEmployee</w:t>
+      </w:r>
+      <w:proofErr w:type="spellEnd"/>
+      <w:r>
+        <w:rPr>
+          <w:rFonts w:ascii="PT Sans" w:hAnsi="PT Sans"/>
+        </w:rPr>
+        <w:t>&gt;</w:t>
+      </w:r>
+    </w:p>
+    <w:p>
+      <w:pPr>
+        <w:rPr>
+          <w:rFonts w:ascii="PT Sans" w:hAnsi="PT Sans"/>
+        </w:rPr>
+      </w:pPr>
+      <w:r>
+        <w:rPr>
+          <w:rFonts w:ascii="PT Sans" w:hAnsi="PT Sans"/>
+        </w:rPr>
+        <w:t xml:space="preserve">                            |</w:t>
+      </w:r>
+    </w:p>
+    <w:p>
+      <w:pPr>
+        <w:rPr>
+          <w:rFonts w:ascii="PT Sans" w:hAnsi="PT Sans"/>
+        </w:rPr>
+      </w:pPr>
+      <w:r>
+        <w:rPr>
+          <w:rFonts w:ascii="PT Sans" w:hAnsi="PT Sans"/>
+        </w:rPr>
         <w:t xml:space="preserve">                       Employees</w:t>
       </w:r>
     </w:p>
@@ -2046,7 +2272,7 @@
           <w:rFonts w:ascii="PT Sans" w:hAnsi="PT Sans"/>
         </w:rPr>
       </w:pPr>
-      <w:bookmarkStart w:id="5" w:name="_Toc136632723"/>
+      <w:bookmarkStart w:id="5" w:name="_Toc137242714"/>
       <w:r>
         <w:rPr>
           <w:rFonts w:ascii="PT Sans" w:hAnsi="PT Sans"/>
@@ -2064,7 +2290,7 @@
           <w:bCs/>
         </w:rPr>
       </w:pPr>
-      <w:bookmarkStart w:id="6" w:name="_Toc136632724"/>
+      <w:bookmarkStart w:id="6" w:name="_Toc137242715"/>
       <w:r>
         <w:rPr>
           <w:rFonts w:ascii="PT Sans" w:hAnsi="PT Sans"/>
@@ -2095,7 +2321,7 @@
           <w:rFonts w:ascii="PT Sans" w:hAnsi="PT Sans"/>
         </w:rPr>
       </w:pPr>
-      <w:bookmarkStart w:id="7" w:name="_Toc136632725"/>
+      <w:bookmarkStart w:id="7" w:name="_Toc137242716"/>
       <w:r>
         <w:rPr>
           <w:rFonts w:ascii="PT Sans" w:hAnsi="PT Sans"/>
@@ -2108,7 +2334,7 @@
       <w:pPr>
         <w:pStyle w:val="Heading2"/>
       </w:pPr>
-      <w:bookmarkStart w:id="8" w:name="_Toc136632726"/>
+      <w:bookmarkStart w:id="8" w:name="_Toc137242717"/>
       <w:r>
         <w:t>https://refactoring.guru/design-patterns/chain-of-responsibility</w:t>
       </w:r>
@@ -2233,7 +2459,7 @@
       <w:pPr>
         <w:pStyle w:val="Heading2"/>
       </w:pPr>
-      <w:bookmarkStart w:id="9" w:name="_Toc136632727"/>
+      <w:bookmarkStart w:id="9" w:name="_Toc137242718"/>
       <w:r>
         <w:t>Diagram</w:t>
       </w:r>
@@ -2243,7 +2469,7 @@
       <w:pPr>
         <w:pStyle w:val="Heading2"/>
       </w:pPr>
-      <w:bookmarkStart w:id="10" w:name="_Toc136632728"/>
+      <w:bookmarkStart w:id="10" w:name="_Toc137242719"/>
       <w:r>
         <w:t xml:space="preserve">Code </w:t>
       </w:r>
@@ -2293,7 +2519,6 @@
         </w:rPr>
         <w:t xml:space="preserve"> </w:t>
       </w:r>
-      <w:proofErr w:type="gramStart"/>
       <w:r>
         <w:rPr>
           <w:rFonts w:ascii="Consolas" w:eastAsia="Times New Roman" w:hAnsi="Consolas" w:cs="Times New Roman"/>
@@ -2312,7 +2537,6 @@
         </w:rPr>
         <w:t>[</w:t>
       </w:r>
-      <w:proofErr w:type="gramEnd"/>
       <w:r>
         <w:rPr>
           <w:rFonts w:ascii="Consolas" w:eastAsia="Times New Roman" w:hAnsi="Consolas" w:cs="Times New Roman"/>
@@ -2602,6 +2826,7 @@
           <w:sz w:val="21"/>
           <w:szCs w:val="21"/>
         </w:rPr>
+        <w:lastRenderedPageBreak/>
         <w:t xml:space="preserve">    </w:t>
       </w:r>
       <w:r>
@@ -2701,19 +2926,8 @@
           <w:sz w:val="21"/>
           <w:szCs w:val="21"/>
         </w:rPr>
-        <w:t>(</w:t>
-      </w:r>
-      <w:proofErr w:type="gramStart"/>
-      <w:r>
-        <w:rPr>
-          <w:rFonts w:ascii="Consolas" w:eastAsia="Times New Roman" w:hAnsi="Consolas" w:cs="Times New Roman"/>
-          <w:color w:val="CCCCCC"/>
-          <w:sz w:val="21"/>
-          <w:szCs w:val="21"/>
-        </w:rPr>
-        <w:t>);</w:t>
-      </w:r>
-      <w:proofErr w:type="gramEnd"/>
+        <w:t>();</w:t>
+      </w:r>
     </w:p>
     <w:p>
       <w:pPr>
@@ -2832,19 +3046,8 @@
           <w:sz w:val="21"/>
           <w:szCs w:val="21"/>
         </w:rPr>
-        <w:t>(</w:t>
-      </w:r>
-      <w:proofErr w:type="gramStart"/>
-      <w:r>
-        <w:rPr>
-          <w:rFonts w:ascii="Consolas" w:eastAsia="Times New Roman" w:hAnsi="Consolas" w:cs="Times New Roman"/>
-          <w:color w:val="CCCCCC"/>
-          <w:sz w:val="21"/>
-          <w:szCs w:val="21"/>
-        </w:rPr>
-        <w:t>);</w:t>
-      </w:r>
-      <w:proofErr w:type="gramEnd"/>
+        <w:t>();</w:t>
+      </w:r>
     </w:p>
     <w:p>
       <w:pPr>
@@ -2963,19 +3166,8 @@
           <w:sz w:val="21"/>
           <w:szCs w:val="21"/>
         </w:rPr>
-        <w:t>(</w:t>
-      </w:r>
-      <w:proofErr w:type="gramStart"/>
-      <w:r>
-        <w:rPr>
-          <w:rFonts w:ascii="Consolas" w:eastAsia="Times New Roman" w:hAnsi="Consolas" w:cs="Times New Roman"/>
-          <w:color w:val="CCCCCC"/>
-          <w:sz w:val="21"/>
-          <w:szCs w:val="21"/>
-        </w:rPr>
-        <w:t>);</w:t>
-      </w:r>
-      <w:proofErr w:type="gramEnd"/>
+        <w:t>();</w:t>
+      </w:r>
     </w:p>
     <w:p>
       <w:pPr>
@@ -3044,7 +3236,6 @@
         </w:rPr>
         <w:t>h2</w:t>
       </w:r>
-      <w:proofErr w:type="gramStart"/>
       <w:r>
         <w:rPr>
           <w:rFonts w:ascii="Consolas" w:eastAsia="Times New Roman" w:hAnsi="Consolas" w:cs="Times New Roman"/>
@@ -3054,7 +3245,6 @@
         </w:rPr>
         <w:t>);</w:t>
       </w:r>
-      <w:proofErr w:type="gramEnd"/>
     </w:p>
     <w:p>
       <w:pPr>
@@ -3074,9 +3264,1475 @@
           <w:sz w:val="21"/>
           <w:szCs w:val="21"/>
         </w:rPr>
+        <w:t xml:space="preserve">    </w:t>
+      </w:r>
+      <w:r>
+        <w:rPr>
+          <w:rFonts w:ascii="Consolas" w:eastAsia="Times New Roman" w:hAnsi="Consolas" w:cs="Times New Roman"/>
+          <w:color w:val="9CDCFE"/>
+          <w:sz w:val="21"/>
+          <w:szCs w:val="21"/>
+        </w:rPr>
+        <w:t>h2</w:t>
+      </w:r>
+      <w:r>
+        <w:rPr>
+          <w:rFonts w:ascii="Consolas" w:eastAsia="Times New Roman" w:hAnsi="Consolas" w:cs="Times New Roman"/>
+          <w:color w:val="CCCCCC"/>
+          <w:sz w:val="21"/>
+          <w:szCs w:val="21"/>
+        </w:rPr>
+        <w:t>-&gt;</w:t>
+      </w:r>
+      <w:proofErr w:type="spellStart"/>
+      <w:r>
+        <w:rPr>
+          <w:rFonts w:ascii="Consolas" w:eastAsia="Times New Roman" w:hAnsi="Consolas" w:cs="Times New Roman"/>
+          <w:color w:val="DCDCAA"/>
+          <w:sz w:val="21"/>
+          <w:szCs w:val="21"/>
+        </w:rPr>
+        <w:t>SetSuccessor</w:t>
+      </w:r>
+      <w:proofErr w:type="spellEnd"/>
+      <w:r>
+        <w:rPr>
+          <w:rFonts w:ascii="Consolas" w:eastAsia="Times New Roman" w:hAnsi="Consolas" w:cs="Times New Roman"/>
+          <w:color w:val="CCCCCC"/>
+          <w:sz w:val="21"/>
+          <w:szCs w:val="21"/>
+        </w:rPr>
+        <w:t>(</w:t>
+      </w:r>
+      <w:r>
+        <w:rPr>
+          <w:rFonts w:ascii="Consolas" w:eastAsia="Times New Roman" w:hAnsi="Consolas" w:cs="Times New Roman"/>
+          <w:color w:val="9CDCFE"/>
+          <w:sz w:val="21"/>
+          <w:szCs w:val="21"/>
+        </w:rPr>
+        <w:t>h3</w:t>
+      </w:r>
+      <w:r>
+        <w:rPr>
+          <w:rFonts w:ascii="Consolas" w:eastAsia="Times New Roman" w:hAnsi="Consolas" w:cs="Times New Roman"/>
+          <w:color w:val="CCCCCC"/>
+          <w:sz w:val="21"/>
+          <w:szCs w:val="21"/>
+        </w:rPr>
+        <w:t>);</w:t>
+      </w:r>
+    </w:p>
+    <w:p>
+      <w:pPr>
+        <w:shd w:val="clear" w:color="auto" w:fill="1F1F1F"/>
+        <w:spacing w:after="0" w:line="285" w:lineRule="atLeast"/>
+        <w:rPr>
+          <w:rFonts w:ascii="Consolas" w:eastAsia="Times New Roman" w:hAnsi="Consolas" w:cs="Times New Roman"/>
+          <w:color w:val="CCCCCC"/>
+          <w:sz w:val="21"/>
+          <w:szCs w:val="21"/>
+        </w:rPr>
+      </w:pPr>
+    </w:p>
+    <w:p>
+      <w:pPr>
+        <w:shd w:val="clear" w:color="auto" w:fill="1F1F1F"/>
+        <w:spacing w:after="0" w:line="285" w:lineRule="atLeast"/>
+        <w:rPr>
+          <w:rFonts w:ascii="Consolas" w:eastAsia="Times New Roman" w:hAnsi="Consolas" w:cs="Times New Roman"/>
+          <w:color w:val="CCCCCC"/>
+          <w:sz w:val="21"/>
+          <w:szCs w:val="21"/>
+        </w:rPr>
+      </w:pPr>
+      <w:r>
+        <w:rPr>
+          <w:rFonts w:ascii="Consolas" w:eastAsia="Times New Roman" w:hAnsi="Consolas" w:cs="Times New Roman"/>
+          <w:color w:val="CCCCCC"/>
+          <w:sz w:val="21"/>
+          <w:szCs w:val="21"/>
+        </w:rPr>
+        <w:t xml:space="preserve">    </w:t>
+      </w:r>
+      <w:r>
+        <w:rPr>
+          <w:rFonts w:ascii="Consolas" w:eastAsia="Times New Roman" w:hAnsi="Consolas" w:cs="Times New Roman"/>
+          <w:color w:val="C586C0"/>
+          <w:sz w:val="21"/>
+          <w:szCs w:val="21"/>
+        </w:rPr>
+        <w:t>for</w:t>
+      </w:r>
+      <w:r>
+        <w:rPr>
+          <w:rFonts w:ascii="Consolas" w:eastAsia="Times New Roman" w:hAnsi="Consolas" w:cs="Times New Roman"/>
+          <w:color w:val="CCCCCC"/>
+          <w:sz w:val="21"/>
+          <w:szCs w:val="21"/>
+        </w:rPr>
+        <w:t xml:space="preserve"> (</w:t>
+      </w:r>
+      <w:r>
+        <w:rPr>
+          <w:rFonts w:ascii="Consolas" w:eastAsia="Times New Roman" w:hAnsi="Consolas" w:cs="Times New Roman"/>
+          <w:color w:val="569CD6"/>
+          <w:sz w:val="21"/>
+          <w:szCs w:val="21"/>
+        </w:rPr>
+        <w:t>int</w:t>
+      </w:r>
+      <w:r>
+        <w:rPr>
+          <w:rFonts w:ascii="Consolas" w:eastAsia="Times New Roman" w:hAnsi="Consolas" w:cs="Times New Roman"/>
+          <w:color w:val="CCCCCC"/>
+          <w:sz w:val="21"/>
+          <w:szCs w:val="21"/>
+        </w:rPr>
+        <w:t xml:space="preserve"> </w:t>
+      </w:r>
+      <w:proofErr w:type="spellStart"/>
+      <w:r>
+        <w:rPr>
+          <w:rFonts w:ascii="Consolas" w:eastAsia="Times New Roman" w:hAnsi="Consolas" w:cs="Times New Roman"/>
+          <w:color w:val="9CDCFE"/>
+          <w:sz w:val="21"/>
+          <w:szCs w:val="21"/>
+        </w:rPr>
+        <w:t>i</w:t>
+      </w:r>
+      <w:proofErr w:type="spellEnd"/>
+      <w:r>
+        <w:rPr>
+          <w:rFonts w:ascii="Consolas" w:eastAsia="Times New Roman" w:hAnsi="Consolas" w:cs="Times New Roman"/>
+          <w:color w:val="CCCCCC"/>
+          <w:sz w:val="21"/>
+          <w:szCs w:val="21"/>
+        </w:rPr>
+        <w:t xml:space="preserve"> </w:t>
+      </w:r>
+      <w:r>
+        <w:rPr>
+          <w:rFonts w:ascii="Consolas" w:eastAsia="Times New Roman" w:hAnsi="Consolas" w:cs="Times New Roman"/>
+          <w:color w:val="D4D4D4"/>
+          <w:sz w:val="21"/>
+          <w:szCs w:val="21"/>
+        </w:rPr>
+        <w:t>=</w:t>
+      </w:r>
+      <w:r>
+        <w:rPr>
+          <w:rFonts w:ascii="Consolas" w:eastAsia="Times New Roman" w:hAnsi="Consolas" w:cs="Times New Roman"/>
+          <w:color w:val="CCCCCC"/>
+          <w:sz w:val="21"/>
+          <w:szCs w:val="21"/>
+        </w:rPr>
+        <w:t xml:space="preserve"> </w:t>
+      </w:r>
+      <w:r>
+        <w:rPr>
+          <w:rFonts w:ascii="Consolas" w:eastAsia="Times New Roman" w:hAnsi="Consolas" w:cs="Times New Roman"/>
+          <w:color w:val="B5CEA8"/>
+          <w:sz w:val="21"/>
+          <w:szCs w:val="21"/>
+        </w:rPr>
+        <w:t>0</w:t>
+      </w:r>
+      <w:r>
+        <w:rPr>
+          <w:rFonts w:ascii="Consolas" w:eastAsia="Times New Roman" w:hAnsi="Consolas" w:cs="Times New Roman"/>
+          <w:color w:val="CCCCCC"/>
+          <w:sz w:val="21"/>
+          <w:szCs w:val="21"/>
+        </w:rPr>
+        <w:t xml:space="preserve">; </w:t>
+      </w:r>
+      <w:proofErr w:type="spellStart"/>
+      <w:r>
+        <w:rPr>
+          <w:rFonts w:ascii="Consolas" w:eastAsia="Times New Roman" w:hAnsi="Consolas" w:cs="Times New Roman"/>
+          <w:color w:val="9CDCFE"/>
+          <w:sz w:val="21"/>
+          <w:szCs w:val="21"/>
+        </w:rPr>
+        <w:t>i</w:t>
+      </w:r>
+      <w:proofErr w:type="spellEnd"/>
+      <w:r>
+        <w:rPr>
+          <w:rFonts w:ascii="Consolas" w:eastAsia="Times New Roman" w:hAnsi="Consolas" w:cs="Times New Roman"/>
+          <w:color w:val="CCCCCC"/>
+          <w:sz w:val="21"/>
+          <w:szCs w:val="21"/>
+        </w:rPr>
+        <w:t xml:space="preserve"> </w:t>
+      </w:r>
+      <w:r>
+        <w:rPr>
+          <w:rFonts w:ascii="Consolas" w:eastAsia="Times New Roman" w:hAnsi="Consolas" w:cs="Times New Roman"/>
+          <w:color w:val="D4D4D4"/>
+          <w:sz w:val="21"/>
+          <w:szCs w:val="21"/>
+        </w:rPr>
+        <w:t>&lt;</w:t>
+      </w:r>
+      <w:r>
+        <w:rPr>
+          <w:rFonts w:ascii="Consolas" w:eastAsia="Times New Roman" w:hAnsi="Consolas" w:cs="Times New Roman"/>
+          <w:color w:val="CCCCCC"/>
+          <w:sz w:val="21"/>
+          <w:szCs w:val="21"/>
+        </w:rPr>
+        <w:t xml:space="preserve"> </w:t>
+      </w:r>
+      <w:r>
+        <w:rPr>
+          <w:rFonts w:ascii="Consolas" w:eastAsia="Times New Roman" w:hAnsi="Consolas" w:cs="Times New Roman"/>
+          <w:color w:val="B5CEA8"/>
+          <w:sz w:val="21"/>
+          <w:szCs w:val="21"/>
+        </w:rPr>
+        <w:t>13</w:t>
+      </w:r>
+      <w:r>
+        <w:rPr>
+          <w:rFonts w:ascii="Consolas" w:eastAsia="Times New Roman" w:hAnsi="Consolas" w:cs="Times New Roman"/>
+          <w:color w:val="CCCCCC"/>
+          <w:sz w:val="21"/>
+          <w:szCs w:val="21"/>
+        </w:rPr>
+        <w:t xml:space="preserve">; </w:t>
+      </w:r>
+      <w:proofErr w:type="spellStart"/>
+      <w:r>
+        <w:rPr>
+          <w:rFonts w:ascii="Consolas" w:eastAsia="Times New Roman" w:hAnsi="Consolas" w:cs="Times New Roman"/>
+          <w:color w:val="9CDCFE"/>
+          <w:sz w:val="21"/>
+          <w:szCs w:val="21"/>
+        </w:rPr>
+        <w:t>i</w:t>
+      </w:r>
+      <w:proofErr w:type="spellEnd"/>
+      <w:r>
+        <w:rPr>
+          <w:rFonts w:ascii="Consolas" w:eastAsia="Times New Roman" w:hAnsi="Consolas" w:cs="Times New Roman"/>
+          <w:color w:val="D4D4D4"/>
+          <w:sz w:val="21"/>
+          <w:szCs w:val="21"/>
+        </w:rPr>
+        <w:t>++</w:t>
+      </w:r>
+      <w:r>
+        <w:rPr>
+          <w:rFonts w:ascii="Consolas" w:eastAsia="Times New Roman" w:hAnsi="Consolas" w:cs="Times New Roman"/>
+          <w:color w:val="CCCCCC"/>
+          <w:sz w:val="21"/>
+          <w:szCs w:val="21"/>
+        </w:rPr>
+        <w:t>)</w:t>
+      </w:r>
+    </w:p>
+    <w:p>
+      <w:pPr>
+        <w:shd w:val="clear" w:color="auto" w:fill="1F1F1F"/>
+        <w:spacing w:after="0" w:line="285" w:lineRule="atLeast"/>
+        <w:rPr>
+          <w:rFonts w:ascii="Consolas" w:eastAsia="Times New Roman" w:hAnsi="Consolas" w:cs="Times New Roman"/>
+          <w:color w:val="CCCCCC"/>
+          <w:sz w:val="21"/>
+          <w:szCs w:val="21"/>
+        </w:rPr>
+      </w:pPr>
+      <w:r>
+        <w:rPr>
+          <w:rFonts w:ascii="Consolas" w:eastAsia="Times New Roman" w:hAnsi="Consolas" w:cs="Times New Roman"/>
+          <w:color w:val="CCCCCC"/>
+          <w:sz w:val="21"/>
+          <w:szCs w:val="21"/>
+        </w:rPr>
+        <w:t>    {</w:t>
+      </w:r>
+    </w:p>
+    <w:p>
+      <w:pPr>
+        <w:shd w:val="clear" w:color="auto" w:fill="1F1F1F"/>
+        <w:spacing w:after="0" w:line="285" w:lineRule="atLeast"/>
+        <w:rPr>
+          <w:rFonts w:ascii="Consolas" w:eastAsia="Times New Roman" w:hAnsi="Consolas" w:cs="Times New Roman"/>
+          <w:color w:val="CCCCCC"/>
+          <w:sz w:val="21"/>
+          <w:szCs w:val="21"/>
+        </w:rPr>
+      </w:pPr>
+      <w:r>
+        <w:rPr>
+          <w:rFonts w:ascii="Consolas" w:eastAsia="Times New Roman" w:hAnsi="Consolas" w:cs="Times New Roman"/>
+          <w:color w:val="CCCCCC"/>
+          <w:sz w:val="21"/>
+          <w:szCs w:val="21"/>
+        </w:rPr>
+        <w:t xml:space="preserve">        </w:t>
+      </w:r>
+      <w:r>
+        <w:rPr>
+          <w:rFonts w:ascii="Consolas" w:eastAsia="Times New Roman" w:hAnsi="Consolas" w:cs="Times New Roman"/>
+          <w:color w:val="9CDCFE"/>
+          <w:sz w:val="21"/>
+          <w:szCs w:val="21"/>
+        </w:rPr>
+        <w:t>h1</w:t>
+      </w:r>
+      <w:r>
+        <w:rPr>
+          <w:rFonts w:ascii="Consolas" w:eastAsia="Times New Roman" w:hAnsi="Consolas" w:cs="Times New Roman"/>
+          <w:color w:val="CCCCCC"/>
+          <w:sz w:val="21"/>
+          <w:szCs w:val="21"/>
+        </w:rPr>
+        <w:t>-&gt;</w:t>
+      </w:r>
+      <w:proofErr w:type="spellStart"/>
+      <w:r>
+        <w:rPr>
+          <w:rFonts w:ascii="Consolas" w:eastAsia="Times New Roman" w:hAnsi="Consolas" w:cs="Times New Roman"/>
+          <w:color w:val="DCDCAA"/>
+          <w:sz w:val="21"/>
+          <w:szCs w:val="21"/>
+        </w:rPr>
+        <w:t>HandleRequest</w:t>
+      </w:r>
+      <w:proofErr w:type="spellEnd"/>
+      <w:r>
+        <w:rPr>
+          <w:rFonts w:ascii="Consolas" w:eastAsia="Times New Roman" w:hAnsi="Consolas" w:cs="Times New Roman"/>
+          <w:color w:val="CCCCCC"/>
+          <w:sz w:val="21"/>
+          <w:szCs w:val="21"/>
+        </w:rPr>
+        <w:t>(</w:t>
+      </w:r>
+      <w:r>
+        <w:rPr>
+          <w:rFonts w:ascii="Consolas" w:eastAsia="Times New Roman" w:hAnsi="Consolas" w:cs="Times New Roman"/>
+          <w:color w:val="9CDCFE"/>
+          <w:sz w:val="21"/>
+          <w:szCs w:val="21"/>
+        </w:rPr>
+        <w:t>request</w:t>
+      </w:r>
+      <w:r>
+        <w:rPr>
+          <w:rFonts w:ascii="Consolas" w:eastAsia="Times New Roman" w:hAnsi="Consolas" w:cs="Times New Roman"/>
+          <w:color w:val="CCCCCC"/>
+          <w:sz w:val="21"/>
+          <w:szCs w:val="21"/>
+        </w:rPr>
+        <w:t>[</w:t>
+      </w:r>
+      <w:proofErr w:type="spellStart"/>
+      <w:r>
+        <w:rPr>
+          <w:rFonts w:ascii="Consolas" w:eastAsia="Times New Roman" w:hAnsi="Consolas" w:cs="Times New Roman"/>
+          <w:color w:val="9CDCFE"/>
+          <w:sz w:val="21"/>
+          <w:szCs w:val="21"/>
+        </w:rPr>
+        <w:t>i</w:t>
+      </w:r>
+      <w:proofErr w:type="spellEnd"/>
+      <w:r>
+        <w:rPr>
+          <w:rFonts w:ascii="Consolas" w:eastAsia="Times New Roman" w:hAnsi="Consolas" w:cs="Times New Roman"/>
+          <w:color w:val="CCCCCC"/>
+          <w:sz w:val="21"/>
+          <w:szCs w:val="21"/>
+        </w:rPr>
+        <w:t>]);</w:t>
+      </w:r>
+    </w:p>
+    <w:p>
+      <w:pPr>
+        <w:shd w:val="clear" w:color="auto" w:fill="1F1F1F"/>
+        <w:spacing w:after="0" w:line="285" w:lineRule="atLeast"/>
+        <w:rPr>
+          <w:rFonts w:ascii="Consolas" w:eastAsia="Times New Roman" w:hAnsi="Consolas" w:cs="Times New Roman"/>
+          <w:color w:val="CCCCCC"/>
+          <w:sz w:val="21"/>
+          <w:szCs w:val="21"/>
+        </w:rPr>
+      </w:pPr>
+      <w:r>
+        <w:rPr>
+          <w:rFonts w:ascii="Consolas" w:eastAsia="Times New Roman" w:hAnsi="Consolas" w:cs="Times New Roman"/>
+          <w:color w:val="CCCCCC"/>
+          <w:sz w:val="21"/>
+          <w:szCs w:val="21"/>
+        </w:rPr>
+        <w:t>    }</w:t>
+      </w:r>
+    </w:p>
+    <w:p>
+      <w:pPr>
+        <w:rPr>
+          <w:rFonts w:ascii="PT Sans" w:hAnsi="PT Sans"/>
+        </w:rPr>
+      </w:pPr>
+    </w:p>
+    <w:p>
+      <w:pPr>
+        <w:pStyle w:val="Heading2"/>
+      </w:pPr>
+      <w:bookmarkStart w:id="11" w:name="_Toc137242720"/>
+      <w:r>
+        <w:t>Pros and Cons</w:t>
+      </w:r>
+      <w:bookmarkEnd w:id="11"/>
+    </w:p>
+    <w:p>
+      <w:pPr>
+        <w:rPr>
+          <w:rFonts w:ascii="PT Sans" w:hAnsi="PT Sans"/>
+        </w:rPr>
+      </w:pPr>
+      <w:r>
+        <w:rPr>
+          <w:rFonts w:ascii="PT Sans" w:hAnsi="PT Sans"/>
+        </w:rPr>
+        <w:t xml:space="preserve"> You can control the order of request handling.</w:t>
+      </w:r>
+    </w:p>
+    <w:p>
+      <w:pPr>
+        <w:rPr>
+          <w:rFonts w:ascii="PT Sans" w:hAnsi="PT Sans"/>
+        </w:rPr>
+      </w:pPr>
+      <w:r>
+        <w:rPr>
+          <w:rFonts w:ascii="PT Sans" w:hAnsi="PT Sans"/>
+        </w:rPr>
+        <w:t xml:space="preserve"> </w:t>
+      </w:r>
+      <w:bookmarkStart w:id="12" w:name="_Toc137242721"/>
+      <w:r>
+        <w:rPr>
+          <w:rStyle w:val="Heading3Char"/>
+        </w:rPr>
+        <w:t>Single Responsibility Principle.</w:t>
+      </w:r>
+      <w:bookmarkEnd w:id="12"/>
+      <w:r>
+        <w:rPr>
+          <w:rFonts w:ascii="PT Sans" w:hAnsi="PT Sans"/>
+        </w:rPr>
+        <w:t xml:space="preserve"> You can decouple classes that invoke operations from classes that perform operations.</w:t>
+      </w:r>
+    </w:p>
+    <w:p>
+      <w:pPr>
+        <w:rPr>
+          <w:rFonts w:ascii="PT Sans" w:hAnsi="PT Sans"/>
+        </w:rPr>
+      </w:pPr>
+      <w:r>
+        <w:rPr>
+          <w:rFonts w:ascii="PT Sans" w:hAnsi="PT Sans"/>
+        </w:rPr>
+        <w:t xml:space="preserve"> </w:t>
+      </w:r>
+      <w:bookmarkStart w:id="13" w:name="_Toc137242722"/>
+      <w:r>
+        <w:rPr>
+          <w:rStyle w:val="Heading3Char"/>
+        </w:rPr>
+        <w:t>Open/Closed Principle.</w:t>
+      </w:r>
+      <w:bookmarkEnd w:id="13"/>
+      <w:r>
+        <w:rPr>
+          <w:rFonts w:ascii="PT Sans" w:hAnsi="PT Sans"/>
+        </w:rPr>
+        <w:t xml:space="preserve"> You can introduce new handlers into the app without breaking the existing client code.</w:t>
+      </w:r>
+    </w:p>
+    <w:p>
+      <w:pPr>
+        <w:pStyle w:val="Heading2"/>
+      </w:pPr>
+      <w:bookmarkStart w:id="14" w:name="_Toc137242723"/>
+      <w:r>
+        <w:t>Cons:</w:t>
+      </w:r>
+      <w:bookmarkEnd w:id="14"/>
+    </w:p>
+    <w:p>
+      <w:pPr>
+        <w:pStyle w:val="Heading3"/>
+      </w:pPr>
+      <w:r>
+        <w:t xml:space="preserve"> </w:t>
+      </w:r>
+      <w:bookmarkStart w:id="15" w:name="_Toc137242724"/>
+      <w:r>
+        <w:t>Some requests may end up unhandled.</w:t>
+      </w:r>
+      <w:bookmarkEnd w:id="15"/>
+    </w:p>
+    <w:p/>
+    <w:p>
+      <w:pPr>
+        <w:pStyle w:val="Heading1"/>
+      </w:pPr>
+      <w:bookmarkStart w:id="16" w:name="_Toc137242725"/>
+      <w:r>
+        <w:t>Observer design Pattern:</w:t>
+      </w:r>
+      <w:bookmarkEnd w:id="16"/>
+    </w:p>
+    <w:p>
+      <w:r>
+        <w:t>Observer is a behavioral design pattern that allows some objects to notify other objects about changes in their state.</w:t>
+      </w:r>
+    </w:p>
+    <w:p>
+      <w:pPr>
+        <w:pStyle w:val="Heading2"/>
+      </w:pPr>
+      <w:bookmarkStart w:id="17" w:name="_Toc137242726"/>
+      <w:r>
+        <w:t>https://refactoring.guru/design-patterns/observer</w:t>
+      </w:r>
+      <w:bookmarkEnd w:id="17"/>
+    </w:p>
+    <w:p>
+      <w:pPr>
+        <w:pStyle w:val="Heading2"/>
+      </w:pPr>
+      <w:bookmarkStart w:id="18" w:name="_Toc137242727"/>
+      <w:r>
+        <w:t xml:space="preserve">Code </w:t>
+      </w:r>
+      <w:r>
+        <w:t>Implementation:</w:t>
+      </w:r>
+      <w:bookmarkEnd w:id="18"/>
+    </w:p>
+    <w:p/>
+    <w:p>
+      <w:pPr>
+        <w:shd w:val="clear" w:color="auto" w:fill="1F1F1F"/>
+        <w:spacing w:after="0" w:line="285" w:lineRule="atLeast"/>
+        <w:rPr>
+          <w:rFonts w:ascii="Consolas" w:eastAsia="Times New Roman" w:hAnsi="Consolas" w:cs="Times New Roman"/>
+          <w:color w:val="CCCCCC"/>
+          <w:sz w:val="21"/>
+          <w:szCs w:val="21"/>
+        </w:rPr>
+      </w:pPr>
+      <w:r>
+        <w:rPr>
+          <w:rFonts w:ascii="Consolas" w:eastAsia="Times New Roman" w:hAnsi="Consolas" w:cs="Times New Roman"/>
+          <w:color w:val="CCCCCC"/>
+          <w:sz w:val="21"/>
+          <w:szCs w:val="21"/>
+        </w:rPr>
+        <w:t xml:space="preserve">    Stock </w:t>
+      </w:r>
+      <w:r>
+        <w:rPr>
+          <w:rFonts w:ascii="Consolas" w:eastAsia="Times New Roman" w:hAnsi="Consolas" w:cs="Times New Roman"/>
+          <w:color w:val="D4D4D4"/>
+          <w:sz w:val="21"/>
+          <w:szCs w:val="21"/>
+        </w:rPr>
+        <w:t>*</w:t>
+      </w:r>
+      <w:proofErr w:type="spellStart"/>
+      <w:r>
+        <w:rPr>
+          <w:rFonts w:ascii="Consolas" w:eastAsia="Times New Roman" w:hAnsi="Consolas" w:cs="Times New Roman"/>
+          <w:color w:val="CCCCCC"/>
+          <w:sz w:val="21"/>
+          <w:szCs w:val="21"/>
+        </w:rPr>
+        <w:t>ibm</w:t>
+      </w:r>
+      <w:proofErr w:type="spellEnd"/>
+      <w:r>
+        <w:rPr>
+          <w:rFonts w:ascii="Consolas" w:eastAsia="Times New Roman" w:hAnsi="Consolas" w:cs="Times New Roman"/>
+          <w:color w:val="CCCCCC"/>
+          <w:sz w:val="21"/>
+          <w:szCs w:val="21"/>
+        </w:rPr>
+        <w:t xml:space="preserve"> </w:t>
+      </w:r>
+      <w:r>
+        <w:rPr>
+          <w:rFonts w:ascii="Consolas" w:eastAsia="Times New Roman" w:hAnsi="Consolas" w:cs="Times New Roman"/>
+          <w:color w:val="D4D4D4"/>
+          <w:sz w:val="21"/>
+          <w:szCs w:val="21"/>
+        </w:rPr>
+        <w:t>=</w:t>
+      </w:r>
+      <w:r>
+        <w:rPr>
+          <w:rFonts w:ascii="Consolas" w:eastAsia="Times New Roman" w:hAnsi="Consolas" w:cs="Times New Roman"/>
+          <w:color w:val="CCCCCC"/>
+          <w:sz w:val="21"/>
+          <w:szCs w:val="21"/>
+        </w:rPr>
+        <w:t xml:space="preserve"> </w:t>
+      </w:r>
+      <w:r>
+        <w:rPr>
+          <w:rFonts w:ascii="Consolas" w:eastAsia="Times New Roman" w:hAnsi="Consolas" w:cs="Times New Roman"/>
+          <w:color w:val="C586C0"/>
+          <w:sz w:val="21"/>
+          <w:szCs w:val="21"/>
+        </w:rPr>
+        <w:t>new</w:t>
+      </w:r>
+      <w:r>
+        <w:rPr>
+          <w:rFonts w:ascii="Consolas" w:eastAsia="Times New Roman" w:hAnsi="Consolas" w:cs="Times New Roman"/>
+          <w:color w:val="CCCCCC"/>
+          <w:sz w:val="21"/>
+          <w:szCs w:val="21"/>
+        </w:rPr>
+        <w:t xml:space="preserve"> </w:t>
+      </w:r>
+      <w:r>
+        <w:rPr>
+          <w:rFonts w:ascii="Consolas" w:eastAsia="Times New Roman" w:hAnsi="Consolas" w:cs="Times New Roman"/>
+          <w:color w:val="DCDCAA"/>
+          <w:sz w:val="21"/>
+          <w:szCs w:val="21"/>
+        </w:rPr>
+        <w:t>IBM</w:t>
+      </w:r>
+      <w:r>
+        <w:rPr>
+          <w:rFonts w:ascii="Consolas" w:eastAsia="Times New Roman" w:hAnsi="Consolas" w:cs="Times New Roman"/>
+          <w:color w:val="CCCCCC"/>
+          <w:sz w:val="21"/>
+          <w:szCs w:val="21"/>
+        </w:rPr>
+        <w:t>(</w:t>
+      </w:r>
+      <w:r>
+        <w:rPr>
+          <w:rFonts w:ascii="Consolas" w:eastAsia="Times New Roman" w:hAnsi="Consolas" w:cs="Times New Roman"/>
+          <w:color w:val="CE9178"/>
+          <w:sz w:val="21"/>
+          <w:szCs w:val="21"/>
+        </w:rPr>
+        <w:t>"IBM"</w:t>
+      </w:r>
+      <w:r>
+        <w:rPr>
+          <w:rFonts w:ascii="Consolas" w:eastAsia="Times New Roman" w:hAnsi="Consolas" w:cs="Times New Roman"/>
+          <w:color w:val="CCCCCC"/>
+          <w:sz w:val="21"/>
+          <w:szCs w:val="21"/>
+        </w:rPr>
+        <w:t xml:space="preserve">, </w:t>
+      </w:r>
+      <w:r>
+        <w:rPr>
+          <w:rFonts w:ascii="Consolas" w:eastAsia="Times New Roman" w:hAnsi="Consolas" w:cs="Times New Roman"/>
+          <w:color w:val="B5CEA8"/>
+          <w:sz w:val="21"/>
+          <w:szCs w:val="21"/>
+        </w:rPr>
+        <w:t>120</w:t>
+      </w:r>
+      <w:r>
+        <w:rPr>
+          <w:rFonts w:ascii="Consolas" w:eastAsia="Times New Roman" w:hAnsi="Consolas" w:cs="Times New Roman"/>
+          <w:color w:val="CCCCCC"/>
+          <w:sz w:val="21"/>
+          <w:szCs w:val="21"/>
+        </w:rPr>
+        <w:t>);</w:t>
+      </w:r>
+    </w:p>
+    <w:p>
+      <w:pPr>
+        <w:shd w:val="clear" w:color="auto" w:fill="1F1F1F"/>
+        <w:spacing w:after="0" w:line="285" w:lineRule="atLeast"/>
+        <w:rPr>
+          <w:rFonts w:ascii="Consolas" w:eastAsia="Times New Roman" w:hAnsi="Consolas" w:cs="Times New Roman"/>
+          <w:color w:val="CCCCCC"/>
+          <w:sz w:val="21"/>
+          <w:szCs w:val="21"/>
+        </w:rPr>
+      </w:pPr>
+      <w:r>
+        <w:rPr>
+          <w:rFonts w:ascii="Consolas" w:eastAsia="Times New Roman" w:hAnsi="Consolas" w:cs="Times New Roman"/>
+          <w:color w:val="CCCCCC"/>
+          <w:sz w:val="21"/>
+          <w:szCs w:val="21"/>
+        </w:rPr>
+        <w:t xml:space="preserve">    </w:t>
+      </w:r>
+      <w:proofErr w:type="spellStart"/>
+      <w:r>
+        <w:rPr>
+          <w:rFonts w:ascii="Consolas" w:eastAsia="Times New Roman" w:hAnsi="Consolas" w:cs="Times New Roman"/>
+          <w:color w:val="CCCCCC"/>
+          <w:sz w:val="21"/>
+          <w:szCs w:val="21"/>
+        </w:rPr>
+        <w:t>IInvestor</w:t>
+      </w:r>
+      <w:proofErr w:type="spellEnd"/>
+      <w:r>
+        <w:rPr>
+          <w:rFonts w:ascii="Consolas" w:eastAsia="Times New Roman" w:hAnsi="Consolas" w:cs="Times New Roman"/>
+          <w:color w:val="CCCCCC"/>
+          <w:sz w:val="21"/>
+          <w:szCs w:val="21"/>
+        </w:rPr>
+        <w:t xml:space="preserve"> </w:t>
+      </w:r>
+      <w:r>
+        <w:rPr>
+          <w:rFonts w:ascii="Consolas" w:eastAsia="Times New Roman" w:hAnsi="Consolas" w:cs="Times New Roman"/>
+          <w:color w:val="D4D4D4"/>
+          <w:sz w:val="21"/>
+          <w:szCs w:val="21"/>
+        </w:rPr>
+        <w:t>*</w:t>
+      </w:r>
+      <w:r>
+        <w:rPr>
+          <w:rFonts w:ascii="Consolas" w:eastAsia="Times New Roman" w:hAnsi="Consolas" w:cs="Times New Roman"/>
+          <w:color w:val="CCCCCC"/>
+          <w:sz w:val="21"/>
+          <w:szCs w:val="21"/>
+        </w:rPr>
+        <w:t xml:space="preserve">i1 </w:t>
+      </w:r>
+      <w:r>
+        <w:rPr>
+          <w:rFonts w:ascii="Consolas" w:eastAsia="Times New Roman" w:hAnsi="Consolas" w:cs="Times New Roman"/>
+          <w:color w:val="D4D4D4"/>
+          <w:sz w:val="21"/>
+          <w:szCs w:val="21"/>
+        </w:rPr>
+        <w:t>=</w:t>
+      </w:r>
+      <w:r>
+        <w:rPr>
+          <w:rFonts w:ascii="Consolas" w:eastAsia="Times New Roman" w:hAnsi="Consolas" w:cs="Times New Roman"/>
+          <w:color w:val="CCCCCC"/>
+          <w:sz w:val="21"/>
+          <w:szCs w:val="21"/>
+        </w:rPr>
+        <w:t xml:space="preserve"> </w:t>
+      </w:r>
+      <w:r>
+        <w:rPr>
+          <w:rFonts w:ascii="Consolas" w:eastAsia="Times New Roman" w:hAnsi="Consolas" w:cs="Times New Roman"/>
+          <w:color w:val="C586C0"/>
+          <w:sz w:val="21"/>
+          <w:szCs w:val="21"/>
+        </w:rPr>
+        <w:t>new</w:t>
+      </w:r>
+      <w:r>
+        <w:rPr>
+          <w:rFonts w:ascii="Consolas" w:eastAsia="Times New Roman" w:hAnsi="Consolas" w:cs="Times New Roman"/>
+          <w:color w:val="CCCCCC"/>
+          <w:sz w:val="21"/>
+          <w:szCs w:val="21"/>
+        </w:rPr>
+        <w:t xml:space="preserve"> </w:t>
+      </w:r>
+      <w:r>
+        <w:rPr>
+          <w:rFonts w:ascii="Consolas" w:eastAsia="Times New Roman" w:hAnsi="Consolas" w:cs="Times New Roman"/>
+          <w:color w:val="DCDCAA"/>
+          <w:sz w:val="21"/>
+          <w:szCs w:val="21"/>
+        </w:rPr>
+        <w:t>Investor</w:t>
+      </w:r>
+      <w:r>
+        <w:rPr>
+          <w:rFonts w:ascii="Consolas" w:eastAsia="Times New Roman" w:hAnsi="Consolas" w:cs="Times New Roman"/>
+          <w:color w:val="CCCCCC"/>
+          <w:sz w:val="21"/>
+          <w:szCs w:val="21"/>
+        </w:rPr>
+        <w:t>(</w:t>
+      </w:r>
+      <w:r>
+        <w:rPr>
+          <w:rFonts w:ascii="Consolas" w:eastAsia="Times New Roman" w:hAnsi="Consolas" w:cs="Times New Roman"/>
+          <w:color w:val="CE9178"/>
+          <w:sz w:val="21"/>
+          <w:szCs w:val="21"/>
+        </w:rPr>
+        <w:t>"Ajay"</w:t>
+      </w:r>
+      <w:r>
+        <w:rPr>
+          <w:rFonts w:ascii="Consolas" w:eastAsia="Times New Roman" w:hAnsi="Consolas" w:cs="Times New Roman"/>
+          <w:color w:val="CCCCCC"/>
+          <w:sz w:val="21"/>
+          <w:szCs w:val="21"/>
+        </w:rPr>
+        <w:t>);</w:t>
+      </w:r>
+    </w:p>
+    <w:p>
+      <w:pPr>
+        <w:shd w:val="clear" w:color="auto" w:fill="1F1F1F"/>
+        <w:spacing w:after="0" w:line="285" w:lineRule="atLeast"/>
+        <w:rPr>
+          <w:rFonts w:ascii="Consolas" w:eastAsia="Times New Roman" w:hAnsi="Consolas" w:cs="Times New Roman"/>
+          <w:color w:val="CCCCCC"/>
+          <w:sz w:val="21"/>
+          <w:szCs w:val="21"/>
+        </w:rPr>
+      </w:pPr>
+      <w:r>
+        <w:rPr>
+          <w:rFonts w:ascii="Consolas" w:eastAsia="Times New Roman" w:hAnsi="Consolas" w:cs="Times New Roman"/>
+          <w:color w:val="CCCCCC"/>
+          <w:sz w:val="21"/>
+          <w:szCs w:val="21"/>
+        </w:rPr>
+        <w:t xml:space="preserve">    </w:t>
+      </w:r>
+      <w:proofErr w:type="spellStart"/>
+      <w:r>
+        <w:rPr>
+          <w:rFonts w:ascii="Consolas" w:eastAsia="Times New Roman" w:hAnsi="Consolas" w:cs="Times New Roman"/>
+          <w:color w:val="CCCCCC"/>
+          <w:sz w:val="21"/>
+          <w:szCs w:val="21"/>
+        </w:rPr>
+        <w:t>IInvestor</w:t>
+      </w:r>
+      <w:proofErr w:type="spellEnd"/>
+      <w:r>
+        <w:rPr>
+          <w:rFonts w:ascii="Consolas" w:eastAsia="Times New Roman" w:hAnsi="Consolas" w:cs="Times New Roman"/>
+          <w:color w:val="CCCCCC"/>
+          <w:sz w:val="21"/>
+          <w:szCs w:val="21"/>
+        </w:rPr>
+        <w:t xml:space="preserve"> </w:t>
+      </w:r>
+      <w:r>
+        <w:rPr>
+          <w:rFonts w:ascii="Consolas" w:eastAsia="Times New Roman" w:hAnsi="Consolas" w:cs="Times New Roman"/>
+          <w:color w:val="D4D4D4"/>
+          <w:sz w:val="21"/>
+          <w:szCs w:val="21"/>
+        </w:rPr>
+        <w:t>*</w:t>
+      </w:r>
+      <w:r>
+        <w:rPr>
+          <w:rFonts w:ascii="Consolas" w:eastAsia="Times New Roman" w:hAnsi="Consolas" w:cs="Times New Roman"/>
+          <w:color w:val="CCCCCC"/>
+          <w:sz w:val="21"/>
+          <w:szCs w:val="21"/>
+        </w:rPr>
+        <w:t xml:space="preserve">i2 </w:t>
+      </w:r>
+      <w:r>
+        <w:rPr>
+          <w:rFonts w:ascii="Consolas" w:eastAsia="Times New Roman" w:hAnsi="Consolas" w:cs="Times New Roman"/>
+          <w:color w:val="D4D4D4"/>
+          <w:sz w:val="21"/>
+          <w:szCs w:val="21"/>
+        </w:rPr>
+        <w:t>=</w:t>
+      </w:r>
+      <w:r>
+        <w:rPr>
+          <w:rFonts w:ascii="Consolas" w:eastAsia="Times New Roman" w:hAnsi="Consolas" w:cs="Times New Roman"/>
+          <w:color w:val="CCCCCC"/>
+          <w:sz w:val="21"/>
+          <w:szCs w:val="21"/>
+        </w:rPr>
+        <w:t xml:space="preserve"> </w:t>
+      </w:r>
+      <w:r>
+        <w:rPr>
+          <w:rFonts w:ascii="Consolas" w:eastAsia="Times New Roman" w:hAnsi="Consolas" w:cs="Times New Roman"/>
+          <w:color w:val="C586C0"/>
+          <w:sz w:val="21"/>
+          <w:szCs w:val="21"/>
+        </w:rPr>
+        <w:t>new</w:t>
+      </w:r>
+      <w:r>
+        <w:rPr>
+          <w:rFonts w:ascii="Consolas" w:eastAsia="Times New Roman" w:hAnsi="Consolas" w:cs="Times New Roman"/>
+          <w:color w:val="CCCCCC"/>
+          <w:sz w:val="21"/>
+          <w:szCs w:val="21"/>
+        </w:rPr>
+        <w:t xml:space="preserve"> </w:t>
+      </w:r>
+      <w:r>
+        <w:rPr>
+          <w:rFonts w:ascii="Consolas" w:eastAsia="Times New Roman" w:hAnsi="Consolas" w:cs="Times New Roman"/>
+          <w:color w:val="DCDCAA"/>
+          <w:sz w:val="21"/>
+          <w:szCs w:val="21"/>
+        </w:rPr>
+        <w:t>Investor</w:t>
+      </w:r>
+      <w:r>
+        <w:rPr>
+          <w:rFonts w:ascii="Consolas" w:eastAsia="Times New Roman" w:hAnsi="Consolas" w:cs="Times New Roman"/>
+          <w:color w:val="CCCCCC"/>
+          <w:sz w:val="21"/>
+          <w:szCs w:val="21"/>
+        </w:rPr>
+        <w:t>(</w:t>
+      </w:r>
+      <w:r>
+        <w:rPr>
+          <w:rFonts w:ascii="Consolas" w:eastAsia="Times New Roman" w:hAnsi="Consolas" w:cs="Times New Roman"/>
+          <w:color w:val="CE9178"/>
+          <w:sz w:val="21"/>
+          <w:szCs w:val="21"/>
+        </w:rPr>
+        <w:t>"Gopal"</w:t>
+      </w:r>
+      <w:r>
+        <w:rPr>
+          <w:rFonts w:ascii="Consolas" w:eastAsia="Times New Roman" w:hAnsi="Consolas" w:cs="Times New Roman"/>
+          <w:color w:val="CCCCCC"/>
+          <w:sz w:val="21"/>
+          <w:szCs w:val="21"/>
+        </w:rPr>
+        <w:t>);</w:t>
+      </w:r>
+    </w:p>
+    <w:p>
+      <w:pPr>
+        <w:shd w:val="clear" w:color="auto" w:fill="1F1F1F"/>
+        <w:spacing w:after="0" w:line="285" w:lineRule="atLeast"/>
+        <w:rPr>
+          <w:rFonts w:ascii="Consolas" w:eastAsia="Times New Roman" w:hAnsi="Consolas" w:cs="Times New Roman"/>
+          <w:color w:val="CCCCCC"/>
+          <w:sz w:val="21"/>
+          <w:szCs w:val="21"/>
+        </w:rPr>
+      </w:pPr>
+      <w:r>
+        <w:rPr>
+          <w:rFonts w:ascii="Consolas" w:eastAsia="Times New Roman" w:hAnsi="Consolas" w:cs="Times New Roman"/>
+          <w:color w:val="CCCCCC"/>
+          <w:sz w:val="21"/>
+          <w:szCs w:val="21"/>
+        </w:rPr>
+        <w:t xml:space="preserve">    </w:t>
+      </w:r>
+      <w:proofErr w:type="spellStart"/>
+      <w:r>
+        <w:rPr>
+          <w:rFonts w:ascii="Consolas" w:eastAsia="Times New Roman" w:hAnsi="Consolas" w:cs="Times New Roman"/>
+          <w:color w:val="CCCCCC"/>
+          <w:sz w:val="21"/>
+          <w:szCs w:val="21"/>
+        </w:rPr>
+        <w:t>IInvestor</w:t>
+      </w:r>
+      <w:proofErr w:type="spellEnd"/>
+      <w:r>
+        <w:rPr>
+          <w:rFonts w:ascii="Consolas" w:eastAsia="Times New Roman" w:hAnsi="Consolas" w:cs="Times New Roman"/>
+          <w:color w:val="CCCCCC"/>
+          <w:sz w:val="21"/>
+          <w:szCs w:val="21"/>
+        </w:rPr>
+        <w:t xml:space="preserve"> </w:t>
+      </w:r>
+      <w:r>
+        <w:rPr>
+          <w:rFonts w:ascii="Consolas" w:eastAsia="Times New Roman" w:hAnsi="Consolas" w:cs="Times New Roman"/>
+          <w:color w:val="D4D4D4"/>
+          <w:sz w:val="21"/>
+          <w:szCs w:val="21"/>
+        </w:rPr>
+        <w:t>*</w:t>
+      </w:r>
+      <w:r>
+        <w:rPr>
+          <w:rFonts w:ascii="Consolas" w:eastAsia="Times New Roman" w:hAnsi="Consolas" w:cs="Times New Roman"/>
+          <w:color w:val="CCCCCC"/>
+          <w:sz w:val="21"/>
+          <w:szCs w:val="21"/>
+        </w:rPr>
+        <w:t xml:space="preserve">i3 </w:t>
+      </w:r>
+      <w:r>
+        <w:rPr>
+          <w:rFonts w:ascii="Consolas" w:eastAsia="Times New Roman" w:hAnsi="Consolas" w:cs="Times New Roman"/>
+          <w:color w:val="D4D4D4"/>
+          <w:sz w:val="21"/>
+          <w:szCs w:val="21"/>
+        </w:rPr>
+        <w:t>=</w:t>
+      </w:r>
+      <w:r>
+        <w:rPr>
+          <w:rFonts w:ascii="Consolas" w:eastAsia="Times New Roman" w:hAnsi="Consolas" w:cs="Times New Roman"/>
+          <w:color w:val="CCCCCC"/>
+          <w:sz w:val="21"/>
+          <w:szCs w:val="21"/>
+        </w:rPr>
+        <w:t xml:space="preserve"> </w:t>
+      </w:r>
+      <w:r>
+        <w:rPr>
+          <w:rFonts w:ascii="Consolas" w:eastAsia="Times New Roman" w:hAnsi="Consolas" w:cs="Times New Roman"/>
+          <w:color w:val="C586C0"/>
+          <w:sz w:val="21"/>
+          <w:szCs w:val="21"/>
+        </w:rPr>
+        <w:t>new</w:t>
+      </w:r>
+      <w:r>
+        <w:rPr>
+          <w:rFonts w:ascii="Consolas" w:eastAsia="Times New Roman" w:hAnsi="Consolas" w:cs="Times New Roman"/>
+          <w:color w:val="CCCCCC"/>
+          <w:sz w:val="21"/>
+          <w:szCs w:val="21"/>
+        </w:rPr>
+        <w:t xml:space="preserve"> </w:t>
+      </w:r>
+      <w:r>
+        <w:rPr>
+          <w:rFonts w:ascii="Consolas" w:eastAsia="Times New Roman" w:hAnsi="Consolas" w:cs="Times New Roman"/>
+          <w:color w:val="DCDCAA"/>
+          <w:sz w:val="21"/>
+          <w:szCs w:val="21"/>
+        </w:rPr>
+        <w:t>Investor</w:t>
+      </w:r>
+      <w:r>
+        <w:rPr>
+          <w:rFonts w:ascii="Consolas" w:eastAsia="Times New Roman" w:hAnsi="Consolas" w:cs="Times New Roman"/>
+          <w:color w:val="CCCCCC"/>
+          <w:sz w:val="21"/>
+          <w:szCs w:val="21"/>
+        </w:rPr>
+        <w:t>(</w:t>
+      </w:r>
+      <w:r>
+        <w:rPr>
+          <w:rFonts w:ascii="Consolas" w:eastAsia="Times New Roman" w:hAnsi="Consolas" w:cs="Times New Roman"/>
+          <w:color w:val="CE9178"/>
+          <w:sz w:val="21"/>
+          <w:szCs w:val="21"/>
+        </w:rPr>
+        <w:t>"Vinita"</w:t>
+      </w:r>
+      <w:r>
+        <w:rPr>
+          <w:rFonts w:ascii="Consolas" w:eastAsia="Times New Roman" w:hAnsi="Consolas" w:cs="Times New Roman"/>
+          <w:color w:val="CCCCCC"/>
+          <w:sz w:val="21"/>
+          <w:szCs w:val="21"/>
+        </w:rPr>
+        <w:t>);</w:t>
+      </w:r>
+    </w:p>
+    <w:p>
+      <w:pPr>
+        <w:shd w:val="clear" w:color="auto" w:fill="1F1F1F"/>
+        <w:spacing w:after="0" w:line="285" w:lineRule="atLeast"/>
+        <w:rPr>
+          <w:rFonts w:ascii="Consolas" w:eastAsia="Times New Roman" w:hAnsi="Consolas" w:cs="Times New Roman"/>
+          <w:color w:val="CCCCCC"/>
+          <w:sz w:val="21"/>
+          <w:szCs w:val="21"/>
+        </w:rPr>
+      </w:pPr>
+    </w:p>
+    <w:p>
+      <w:pPr>
+        <w:shd w:val="clear" w:color="auto" w:fill="1F1F1F"/>
+        <w:spacing w:after="0" w:line="285" w:lineRule="atLeast"/>
+        <w:rPr>
+          <w:rFonts w:ascii="Consolas" w:eastAsia="Times New Roman" w:hAnsi="Consolas" w:cs="Times New Roman"/>
+          <w:color w:val="CCCCCC"/>
+          <w:sz w:val="21"/>
+          <w:szCs w:val="21"/>
+        </w:rPr>
+      </w:pPr>
+      <w:r>
+        <w:rPr>
+          <w:rFonts w:ascii="Consolas" w:eastAsia="Times New Roman" w:hAnsi="Consolas" w:cs="Times New Roman"/>
+          <w:color w:val="CCCCCC"/>
+          <w:sz w:val="21"/>
+          <w:szCs w:val="21"/>
+        </w:rPr>
+        <w:t xml:space="preserve">    </w:t>
+      </w:r>
+      <w:proofErr w:type="spellStart"/>
+      <w:r>
+        <w:rPr>
+          <w:rFonts w:ascii="Consolas" w:eastAsia="Times New Roman" w:hAnsi="Consolas" w:cs="Times New Roman"/>
+          <w:color w:val="9CDCFE"/>
+          <w:sz w:val="21"/>
+          <w:szCs w:val="21"/>
+        </w:rPr>
+        <w:t>ibm</w:t>
+      </w:r>
+      <w:proofErr w:type="spellEnd"/>
+      <w:r>
+        <w:rPr>
+          <w:rFonts w:ascii="Consolas" w:eastAsia="Times New Roman" w:hAnsi="Consolas" w:cs="Times New Roman"/>
+          <w:color w:val="CCCCCC"/>
+          <w:sz w:val="21"/>
+          <w:szCs w:val="21"/>
+        </w:rPr>
+        <w:t>-&gt;</w:t>
+      </w:r>
+      <w:r>
+        <w:rPr>
+          <w:rFonts w:ascii="Consolas" w:eastAsia="Times New Roman" w:hAnsi="Consolas" w:cs="Times New Roman"/>
+          <w:color w:val="DCDCAA"/>
+          <w:sz w:val="21"/>
+          <w:szCs w:val="21"/>
+        </w:rPr>
+        <w:t>attach</w:t>
+      </w:r>
+      <w:r>
+        <w:rPr>
+          <w:rFonts w:ascii="Consolas" w:eastAsia="Times New Roman" w:hAnsi="Consolas" w:cs="Times New Roman"/>
+          <w:color w:val="CCCCCC"/>
+          <w:sz w:val="21"/>
+          <w:szCs w:val="21"/>
+        </w:rPr>
+        <w:t>(i1);</w:t>
+      </w:r>
+    </w:p>
+    <w:p>
+      <w:pPr>
+        <w:shd w:val="clear" w:color="auto" w:fill="1F1F1F"/>
+        <w:spacing w:after="0" w:line="285" w:lineRule="atLeast"/>
+        <w:rPr>
+          <w:rFonts w:ascii="Consolas" w:eastAsia="Times New Roman" w:hAnsi="Consolas" w:cs="Times New Roman"/>
+          <w:color w:val="CCCCCC"/>
+          <w:sz w:val="21"/>
+          <w:szCs w:val="21"/>
+        </w:rPr>
+      </w:pPr>
+      <w:r>
+        <w:rPr>
+          <w:rFonts w:ascii="Consolas" w:eastAsia="Times New Roman" w:hAnsi="Consolas" w:cs="Times New Roman"/>
+          <w:color w:val="CCCCCC"/>
+          <w:sz w:val="21"/>
+          <w:szCs w:val="21"/>
+        </w:rPr>
+        <w:t xml:space="preserve">    </w:t>
+      </w:r>
+      <w:proofErr w:type="spellStart"/>
+      <w:r>
+        <w:rPr>
+          <w:rFonts w:ascii="Consolas" w:eastAsia="Times New Roman" w:hAnsi="Consolas" w:cs="Times New Roman"/>
+          <w:color w:val="9CDCFE"/>
+          <w:sz w:val="21"/>
+          <w:szCs w:val="21"/>
+        </w:rPr>
+        <w:t>ibm</w:t>
+      </w:r>
+      <w:proofErr w:type="spellEnd"/>
+      <w:r>
+        <w:rPr>
+          <w:rFonts w:ascii="Consolas" w:eastAsia="Times New Roman" w:hAnsi="Consolas" w:cs="Times New Roman"/>
+          <w:color w:val="CCCCCC"/>
+          <w:sz w:val="21"/>
+          <w:szCs w:val="21"/>
+        </w:rPr>
+        <w:t>-&gt;</w:t>
+      </w:r>
+      <w:r>
+        <w:rPr>
+          <w:rFonts w:ascii="Consolas" w:eastAsia="Times New Roman" w:hAnsi="Consolas" w:cs="Times New Roman"/>
+          <w:color w:val="DCDCAA"/>
+          <w:sz w:val="21"/>
+          <w:szCs w:val="21"/>
+        </w:rPr>
+        <w:t>attach</w:t>
+      </w:r>
+      <w:r>
+        <w:rPr>
+          <w:rFonts w:ascii="Consolas" w:eastAsia="Times New Roman" w:hAnsi="Consolas" w:cs="Times New Roman"/>
+          <w:color w:val="CCCCCC"/>
+          <w:sz w:val="21"/>
+          <w:szCs w:val="21"/>
+        </w:rPr>
+        <w:t>(i2);</w:t>
+      </w:r>
+    </w:p>
+    <w:p>
+      <w:pPr>
+        <w:shd w:val="clear" w:color="auto" w:fill="1F1F1F"/>
+        <w:spacing w:after="0" w:line="285" w:lineRule="atLeast"/>
+        <w:rPr>
+          <w:rFonts w:ascii="Consolas" w:eastAsia="Times New Roman" w:hAnsi="Consolas" w:cs="Times New Roman"/>
+          <w:color w:val="CCCCCC"/>
+          <w:sz w:val="21"/>
+          <w:szCs w:val="21"/>
+        </w:rPr>
+      </w:pPr>
+      <w:r>
+        <w:rPr>
+          <w:rFonts w:ascii="Consolas" w:eastAsia="Times New Roman" w:hAnsi="Consolas" w:cs="Times New Roman"/>
+          <w:color w:val="CCCCCC"/>
+          <w:sz w:val="21"/>
+          <w:szCs w:val="21"/>
+        </w:rPr>
+        <w:t xml:space="preserve">    </w:t>
+      </w:r>
+      <w:proofErr w:type="spellStart"/>
+      <w:r>
+        <w:rPr>
+          <w:rFonts w:ascii="Consolas" w:eastAsia="Times New Roman" w:hAnsi="Consolas" w:cs="Times New Roman"/>
+          <w:color w:val="9CDCFE"/>
+          <w:sz w:val="21"/>
+          <w:szCs w:val="21"/>
+        </w:rPr>
+        <w:t>ibm</w:t>
+      </w:r>
+      <w:proofErr w:type="spellEnd"/>
+      <w:r>
+        <w:rPr>
+          <w:rFonts w:ascii="Consolas" w:eastAsia="Times New Roman" w:hAnsi="Consolas" w:cs="Times New Roman"/>
+          <w:color w:val="CCCCCC"/>
+          <w:sz w:val="21"/>
+          <w:szCs w:val="21"/>
+        </w:rPr>
+        <w:t>-&gt;</w:t>
+      </w:r>
+      <w:r>
+        <w:rPr>
+          <w:rFonts w:ascii="Consolas" w:eastAsia="Times New Roman" w:hAnsi="Consolas" w:cs="Times New Roman"/>
+          <w:color w:val="DCDCAA"/>
+          <w:sz w:val="21"/>
+          <w:szCs w:val="21"/>
+        </w:rPr>
+        <w:t>attach</w:t>
+      </w:r>
+      <w:r>
+        <w:rPr>
+          <w:rFonts w:ascii="Consolas" w:eastAsia="Times New Roman" w:hAnsi="Consolas" w:cs="Times New Roman"/>
+          <w:color w:val="CCCCCC"/>
+          <w:sz w:val="21"/>
+          <w:szCs w:val="21"/>
+        </w:rPr>
+        <w:t>(i3);</w:t>
+      </w:r>
+    </w:p>
+    <w:p>
+      <w:pPr>
+        <w:shd w:val="clear" w:color="auto" w:fill="1F1F1F"/>
+        <w:spacing w:after="0" w:line="285" w:lineRule="atLeast"/>
+        <w:rPr>
+          <w:rFonts w:ascii="Consolas" w:eastAsia="Times New Roman" w:hAnsi="Consolas" w:cs="Times New Roman"/>
+          <w:color w:val="CCCCCC"/>
+          <w:sz w:val="21"/>
+          <w:szCs w:val="21"/>
+        </w:rPr>
+      </w:pPr>
+    </w:p>
+    <w:p>
+      <w:pPr>
+        <w:shd w:val="clear" w:color="auto" w:fill="1F1F1F"/>
+        <w:spacing w:after="0" w:line="285" w:lineRule="atLeast"/>
+        <w:rPr>
+          <w:rFonts w:ascii="Consolas" w:eastAsia="Times New Roman" w:hAnsi="Consolas" w:cs="Times New Roman"/>
+          <w:color w:val="CCCCCC"/>
+          <w:sz w:val="21"/>
+          <w:szCs w:val="21"/>
+        </w:rPr>
+      </w:pPr>
+      <w:r>
+        <w:rPr>
+          <w:rFonts w:ascii="Consolas" w:eastAsia="Times New Roman" w:hAnsi="Consolas" w:cs="Times New Roman"/>
+          <w:color w:val="CCCCCC"/>
+          <w:sz w:val="21"/>
+          <w:szCs w:val="21"/>
+        </w:rPr>
+        <w:t xml:space="preserve">    </w:t>
+      </w:r>
+      <w:proofErr w:type="spellStart"/>
+      <w:r>
+        <w:rPr>
+          <w:rFonts w:ascii="Consolas" w:eastAsia="Times New Roman" w:hAnsi="Consolas" w:cs="Times New Roman"/>
+          <w:color w:val="9CDCFE"/>
+          <w:sz w:val="21"/>
+          <w:szCs w:val="21"/>
+        </w:rPr>
+        <w:t>ibm</w:t>
+      </w:r>
+      <w:proofErr w:type="spellEnd"/>
+      <w:r>
+        <w:rPr>
+          <w:rFonts w:ascii="Consolas" w:eastAsia="Times New Roman" w:hAnsi="Consolas" w:cs="Times New Roman"/>
+          <w:color w:val="CCCCCC"/>
+          <w:sz w:val="21"/>
+          <w:szCs w:val="21"/>
+        </w:rPr>
+        <w:t>-&gt;</w:t>
+      </w:r>
+      <w:proofErr w:type="spellStart"/>
+      <w:r>
+        <w:rPr>
+          <w:rFonts w:ascii="Consolas" w:eastAsia="Times New Roman" w:hAnsi="Consolas" w:cs="Times New Roman"/>
+          <w:color w:val="DCDCAA"/>
+          <w:sz w:val="21"/>
+          <w:szCs w:val="21"/>
+        </w:rPr>
+        <w:t>setPrice</w:t>
+      </w:r>
+      <w:proofErr w:type="spellEnd"/>
+      <w:r>
+        <w:rPr>
+          <w:rFonts w:ascii="Consolas" w:eastAsia="Times New Roman" w:hAnsi="Consolas" w:cs="Times New Roman"/>
+          <w:color w:val="CCCCCC"/>
+          <w:sz w:val="21"/>
+          <w:szCs w:val="21"/>
+        </w:rPr>
+        <w:t>(</w:t>
+      </w:r>
+      <w:r>
+        <w:rPr>
+          <w:rFonts w:ascii="Consolas" w:eastAsia="Times New Roman" w:hAnsi="Consolas" w:cs="Times New Roman"/>
+          <w:color w:val="B5CEA8"/>
+          <w:sz w:val="21"/>
+          <w:szCs w:val="21"/>
+        </w:rPr>
+        <w:t>120.50</w:t>
+      </w:r>
+      <w:r>
+        <w:rPr>
+          <w:rFonts w:ascii="Consolas" w:eastAsia="Times New Roman" w:hAnsi="Consolas" w:cs="Times New Roman"/>
+          <w:color w:val="CCCCCC"/>
+          <w:sz w:val="21"/>
+          <w:szCs w:val="21"/>
+        </w:rPr>
+        <w:t>);</w:t>
+      </w:r>
+    </w:p>
+    <w:p>
+      <w:pPr>
+        <w:shd w:val="clear" w:color="auto" w:fill="1F1F1F"/>
+        <w:spacing w:after="0" w:line="285" w:lineRule="atLeast"/>
+        <w:rPr>
+          <w:rFonts w:ascii="Consolas" w:eastAsia="Times New Roman" w:hAnsi="Consolas" w:cs="Times New Roman"/>
+          <w:color w:val="CCCCCC"/>
+          <w:sz w:val="21"/>
+          <w:szCs w:val="21"/>
+        </w:rPr>
+      </w:pPr>
+      <w:r>
+        <w:rPr>
+          <w:rFonts w:ascii="Consolas" w:eastAsia="Times New Roman" w:hAnsi="Consolas" w:cs="Times New Roman"/>
+          <w:color w:val="CCCCCC"/>
+          <w:sz w:val="21"/>
+          <w:szCs w:val="21"/>
+        </w:rPr>
+        <w:t xml:space="preserve">    </w:t>
+      </w:r>
+      <w:proofErr w:type="spellStart"/>
+      <w:r>
+        <w:rPr>
+          <w:rFonts w:ascii="Consolas" w:eastAsia="Times New Roman" w:hAnsi="Consolas" w:cs="Times New Roman"/>
+          <w:color w:val="9CDCFE"/>
+          <w:sz w:val="21"/>
+          <w:szCs w:val="21"/>
+        </w:rPr>
+        <w:t>ibm</w:t>
+      </w:r>
+      <w:proofErr w:type="spellEnd"/>
+      <w:r>
+        <w:rPr>
+          <w:rFonts w:ascii="Consolas" w:eastAsia="Times New Roman" w:hAnsi="Consolas" w:cs="Times New Roman"/>
+          <w:color w:val="CCCCCC"/>
+          <w:sz w:val="21"/>
+          <w:szCs w:val="21"/>
+        </w:rPr>
+        <w:t>-&gt;</w:t>
+      </w:r>
+      <w:proofErr w:type="spellStart"/>
+      <w:r>
+        <w:rPr>
+          <w:rFonts w:ascii="Consolas" w:eastAsia="Times New Roman" w:hAnsi="Consolas" w:cs="Times New Roman"/>
+          <w:color w:val="DCDCAA"/>
+          <w:sz w:val="21"/>
+          <w:szCs w:val="21"/>
+        </w:rPr>
+        <w:t>setPrice</w:t>
+      </w:r>
+      <w:proofErr w:type="spellEnd"/>
+      <w:r>
+        <w:rPr>
+          <w:rFonts w:ascii="Consolas" w:eastAsia="Times New Roman" w:hAnsi="Consolas" w:cs="Times New Roman"/>
+          <w:color w:val="CCCCCC"/>
+          <w:sz w:val="21"/>
+          <w:szCs w:val="21"/>
+        </w:rPr>
+        <w:t>(</w:t>
+      </w:r>
+      <w:r>
+        <w:rPr>
+          <w:rFonts w:ascii="Consolas" w:eastAsia="Times New Roman" w:hAnsi="Consolas" w:cs="Times New Roman"/>
+          <w:color w:val="B5CEA8"/>
+          <w:sz w:val="21"/>
+          <w:szCs w:val="21"/>
+        </w:rPr>
+        <w:t>112.50</w:t>
+      </w:r>
+      <w:r>
+        <w:rPr>
+          <w:rFonts w:ascii="Consolas" w:eastAsia="Times New Roman" w:hAnsi="Consolas" w:cs="Times New Roman"/>
+          <w:color w:val="CCCCCC"/>
+          <w:sz w:val="21"/>
+          <w:szCs w:val="21"/>
+        </w:rPr>
+        <w:t>);</w:t>
+      </w:r>
+    </w:p>
+    <w:p>
+      <w:pPr>
+        <w:shd w:val="clear" w:color="auto" w:fill="1F1F1F"/>
+        <w:spacing w:after="0" w:line="285" w:lineRule="atLeast"/>
+        <w:rPr>
+          <w:rFonts w:ascii="Consolas" w:eastAsia="Times New Roman" w:hAnsi="Consolas" w:cs="Times New Roman"/>
+          <w:color w:val="CCCCCC"/>
+          <w:sz w:val="21"/>
+          <w:szCs w:val="21"/>
+        </w:rPr>
+      </w:pPr>
+      <w:r>
+        <w:rPr>
+          <w:rFonts w:ascii="Consolas" w:eastAsia="Times New Roman" w:hAnsi="Consolas" w:cs="Times New Roman"/>
+          <w:color w:val="CCCCCC"/>
+          <w:sz w:val="21"/>
+          <w:szCs w:val="21"/>
+        </w:rPr>
         <w:lastRenderedPageBreak/>
         <w:t xml:space="preserve">    </w:t>
       </w:r>
+      <w:proofErr w:type="spellStart"/>
       <w:r>
         <w:rPr>
           <w:rFonts w:ascii="Consolas" w:eastAsia="Times New Roman" w:hAnsi="Consolas" w:cs="Times New Roman"/>
@@ -3084,8 +4740,9 @@
           <w:sz w:val="21"/>
           <w:szCs w:val="21"/>
         </w:rPr>
-        <w:t>h2</w:t>
-      </w:r>
+        <w:t>ibm</w:t>
+      </w:r>
+      <w:proofErr w:type="spellEnd"/>
       <w:r>
         <w:rPr>
           <w:rFonts w:ascii="Consolas" w:eastAsia="Times New Roman" w:hAnsi="Consolas" w:cs="Times New Roman"/>
@@ -3103,7 +4760,7 @@
           <w:sz w:val="21"/>
           <w:szCs w:val="21"/>
         </w:rPr>
-        <w:t>SetSuccessor</w:t>
+        <w:t>setPrice</w:t>
       </w:r>
       <w:proofErr w:type="spellEnd"/>
       <w:r>
@@ -3118,13 +4775,12 @@
       <w:r>
         <w:rPr>
           <w:rFonts w:ascii="Consolas" w:eastAsia="Times New Roman" w:hAnsi="Consolas" w:cs="Times New Roman"/>
-          <w:color w:val="9CDCFE"/>
-          <w:sz w:val="21"/>
-          <w:szCs w:val="21"/>
-        </w:rPr>
-        <w:t>h3</w:t>
-      </w:r>
-      <w:proofErr w:type="gramStart"/>
+          <w:color w:val="B5CEA8"/>
+          <w:sz w:val="21"/>
+          <w:szCs w:val="21"/>
+        </w:rPr>
+        <w:t>125.50</w:t>
+      </w:r>
       <w:r>
         <w:rPr>
           <w:rFonts w:ascii="Consolas" w:eastAsia="Times New Roman" w:hAnsi="Consolas" w:cs="Times New Roman"/>
@@ -3134,7 +4790,6 @@
         </w:rPr>
         <w:t>);</w:t>
       </w:r>
-      <w:proofErr w:type="gramEnd"/>
     </w:p>
     <w:p>
       <w:pPr>
@@ -3168,42 +4823,6 @@
         </w:rPr>
         <w:t xml:space="preserve">    </w:t>
       </w:r>
-      <w:r>
-        <w:rPr>
-          <w:rFonts w:ascii="Consolas" w:eastAsia="Times New Roman" w:hAnsi="Consolas" w:cs="Times New Roman"/>
-          <w:color w:val="C586C0"/>
-          <w:sz w:val="21"/>
-          <w:szCs w:val="21"/>
-        </w:rPr>
-        <w:t>for</w:t>
-      </w:r>
-      <w:r>
-        <w:rPr>
-          <w:rFonts w:ascii="Consolas" w:eastAsia="Times New Roman" w:hAnsi="Consolas" w:cs="Times New Roman"/>
-          <w:color w:val="CCCCCC"/>
-          <w:sz w:val="21"/>
-          <w:szCs w:val="21"/>
-        </w:rPr>
-        <w:t xml:space="preserve"> (</w:t>
-      </w:r>
-      <w:r>
-        <w:rPr>
-          <w:rFonts w:ascii="Consolas" w:eastAsia="Times New Roman" w:hAnsi="Consolas" w:cs="Times New Roman"/>
-          <w:color w:val="569CD6"/>
-          <w:sz w:val="21"/>
-          <w:szCs w:val="21"/>
-        </w:rPr>
-        <w:t>int</w:t>
-      </w:r>
-      <w:r>
-        <w:rPr>
-          <w:rFonts w:ascii="Consolas" w:eastAsia="Times New Roman" w:hAnsi="Consolas" w:cs="Times New Roman"/>
-          <w:color w:val="CCCCCC"/>
-          <w:sz w:val="21"/>
-          <w:szCs w:val="21"/>
-        </w:rPr>
-        <w:t xml:space="preserve"> </w:t>
-      </w:r>
       <w:proofErr w:type="spellStart"/>
       <w:r>
         <w:rPr>
@@ -3212,7 +4831,7 @@
           <w:sz w:val="21"/>
           <w:szCs w:val="21"/>
         </w:rPr>
-        <w:t>i</w:t>
+        <w:t>ibm</w:t>
       </w:r>
       <w:proofErr w:type="spellEnd"/>
       <w:r>
@@ -3222,128 +4841,25 @@
           <w:sz w:val="21"/>
           <w:szCs w:val="21"/>
         </w:rPr>
-        <w:t xml:space="preserve"> </w:t>
-      </w:r>
-      <w:r>
-        <w:rPr>
-          <w:rFonts w:ascii="Consolas" w:eastAsia="Times New Roman" w:hAnsi="Consolas" w:cs="Times New Roman"/>
-          <w:color w:val="D4D4D4"/>
-          <w:sz w:val="21"/>
-          <w:szCs w:val="21"/>
-        </w:rPr>
-        <w:t>=</w:t>
-      </w:r>
-      <w:r>
-        <w:rPr>
-          <w:rFonts w:ascii="Consolas" w:eastAsia="Times New Roman" w:hAnsi="Consolas" w:cs="Times New Roman"/>
-          <w:color w:val="CCCCCC"/>
-          <w:sz w:val="21"/>
-          <w:szCs w:val="21"/>
-        </w:rPr>
-        <w:t xml:space="preserve"> </w:t>
-      </w:r>
-      <w:r>
-        <w:rPr>
-          <w:rFonts w:ascii="Consolas" w:eastAsia="Times New Roman" w:hAnsi="Consolas" w:cs="Times New Roman"/>
-          <w:color w:val="B5CEA8"/>
-          <w:sz w:val="21"/>
-          <w:szCs w:val="21"/>
-        </w:rPr>
-        <w:t>0</w:t>
-      </w:r>
-      <w:r>
-        <w:rPr>
-          <w:rFonts w:ascii="Consolas" w:eastAsia="Times New Roman" w:hAnsi="Consolas" w:cs="Times New Roman"/>
-          <w:color w:val="CCCCCC"/>
-          <w:sz w:val="21"/>
-          <w:szCs w:val="21"/>
-        </w:rPr>
-        <w:t xml:space="preserve">; </w:t>
-      </w:r>
-      <w:proofErr w:type="spellStart"/>
-      <w:r>
-        <w:rPr>
-          <w:rFonts w:ascii="Consolas" w:eastAsia="Times New Roman" w:hAnsi="Consolas" w:cs="Times New Roman"/>
-          <w:color w:val="9CDCFE"/>
-          <w:sz w:val="21"/>
-          <w:szCs w:val="21"/>
-        </w:rPr>
-        <w:t>i</w:t>
-      </w:r>
-      <w:proofErr w:type="spellEnd"/>
-      <w:r>
-        <w:rPr>
-          <w:rFonts w:ascii="Consolas" w:eastAsia="Times New Roman" w:hAnsi="Consolas" w:cs="Times New Roman"/>
-          <w:color w:val="CCCCCC"/>
-          <w:sz w:val="21"/>
-          <w:szCs w:val="21"/>
-        </w:rPr>
-        <w:t xml:space="preserve"> </w:t>
-      </w:r>
-      <w:r>
-        <w:rPr>
-          <w:rFonts w:ascii="Consolas" w:eastAsia="Times New Roman" w:hAnsi="Consolas" w:cs="Times New Roman"/>
-          <w:color w:val="D4D4D4"/>
-          <w:sz w:val="21"/>
-          <w:szCs w:val="21"/>
-        </w:rPr>
-        <w:t>&lt;</w:t>
-      </w:r>
-      <w:r>
-        <w:rPr>
-          <w:rFonts w:ascii="Consolas" w:eastAsia="Times New Roman" w:hAnsi="Consolas" w:cs="Times New Roman"/>
-          <w:color w:val="CCCCCC"/>
-          <w:sz w:val="21"/>
-          <w:szCs w:val="21"/>
-        </w:rPr>
-        <w:t xml:space="preserve"> </w:t>
-      </w:r>
-      <w:r>
-        <w:rPr>
-          <w:rFonts w:ascii="Consolas" w:eastAsia="Times New Roman" w:hAnsi="Consolas" w:cs="Times New Roman"/>
-          <w:color w:val="B5CEA8"/>
-          <w:sz w:val="21"/>
-          <w:szCs w:val="21"/>
-        </w:rPr>
-        <w:t>13</w:t>
-      </w:r>
-      <w:r>
-        <w:rPr>
-          <w:rFonts w:ascii="Consolas" w:eastAsia="Times New Roman" w:hAnsi="Consolas" w:cs="Times New Roman"/>
-          <w:color w:val="CCCCCC"/>
-          <w:sz w:val="21"/>
-          <w:szCs w:val="21"/>
-        </w:rPr>
-        <w:t xml:space="preserve">; </w:t>
-      </w:r>
-      <w:proofErr w:type="spellStart"/>
-      <w:r>
-        <w:rPr>
-          <w:rFonts w:ascii="Consolas" w:eastAsia="Times New Roman" w:hAnsi="Consolas" w:cs="Times New Roman"/>
-          <w:color w:val="9CDCFE"/>
-          <w:sz w:val="21"/>
-          <w:szCs w:val="21"/>
-        </w:rPr>
-        <w:t>i</w:t>
-      </w:r>
-      <w:proofErr w:type="spellEnd"/>
-      <w:r>
-        <w:rPr>
-          <w:rFonts w:ascii="Consolas" w:eastAsia="Times New Roman" w:hAnsi="Consolas" w:cs="Times New Roman"/>
-          <w:color w:val="D4D4D4"/>
-          <w:sz w:val="21"/>
-          <w:szCs w:val="21"/>
-        </w:rPr>
-        <w:t>++</w:t>
-      </w:r>
-      <w:r>
-        <w:rPr>
-          <w:rFonts w:ascii="Consolas" w:eastAsia="Times New Roman" w:hAnsi="Consolas" w:cs="Times New Roman"/>
-          <w:color w:val="CCCCCC"/>
-          <w:sz w:val="21"/>
-          <w:szCs w:val="21"/>
-        </w:rPr>
-        <w:t>)</w:t>
+        <w:t>-&gt;</w:t>
+      </w:r>
+      <w:r>
+        <w:rPr>
+          <w:rFonts w:ascii="Consolas" w:eastAsia="Times New Roman" w:hAnsi="Consolas" w:cs="Times New Roman"/>
+          <w:color w:val="DCDCAA"/>
+          <w:sz w:val="21"/>
+          <w:szCs w:val="21"/>
+        </w:rPr>
+        <w:t>detach</w:t>
+      </w:r>
+      <w:r>
+        <w:rPr>
+          <w:rFonts w:ascii="Consolas" w:eastAsia="Times New Roman" w:hAnsi="Consolas" w:cs="Times New Roman"/>
+          <w:color w:val="CCCCCC"/>
+          <w:sz w:val="21"/>
+          <w:szCs w:val="21"/>
+        </w:rPr>
+        <w:t>(i3);</w:t>
       </w:r>
     </w:p>
     <w:p>
@@ -3364,29 +4880,9 @@
           <w:sz w:val="21"/>
           <w:szCs w:val="21"/>
         </w:rPr>
-        <w:t>    {</w:t>
-      </w:r>
-    </w:p>
-    <w:p>
-      <w:pPr>
-        <w:shd w:val="clear" w:color="auto" w:fill="1F1F1F"/>
-        <w:spacing w:after="0" w:line="285" w:lineRule="atLeast"/>
-        <w:rPr>
-          <w:rFonts w:ascii="Consolas" w:eastAsia="Times New Roman" w:hAnsi="Consolas" w:cs="Times New Roman"/>
-          <w:color w:val="CCCCCC"/>
-          <w:sz w:val="21"/>
-          <w:szCs w:val="21"/>
-        </w:rPr>
-      </w:pPr>
-      <w:r>
-        <w:rPr>
-          <w:rFonts w:ascii="Consolas" w:eastAsia="Times New Roman" w:hAnsi="Consolas" w:cs="Times New Roman"/>
-          <w:color w:val="CCCCCC"/>
-          <w:sz w:val="21"/>
-          <w:szCs w:val="21"/>
-        </w:rPr>
-        <w:t xml:space="preserve">        </w:t>
-      </w:r>
+        <w:t xml:space="preserve">    </w:t>
+      </w:r>
+      <w:proofErr w:type="spellStart"/>
       <w:r>
         <w:rPr>
           <w:rFonts w:ascii="Consolas" w:eastAsia="Times New Roman" w:hAnsi="Consolas" w:cs="Times New Roman"/>
@@ -3394,8 +4890,9 @@
           <w:sz w:val="21"/>
           <w:szCs w:val="21"/>
         </w:rPr>
-        <w:t>h1</w:t>
-      </w:r>
+        <w:t>ibm</w:t>
+      </w:r>
+      <w:proofErr w:type="spellEnd"/>
       <w:r>
         <w:rPr>
           <w:rFonts w:ascii="Consolas" w:eastAsia="Times New Roman" w:hAnsi="Consolas" w:cs="Times New Roman"/>
@@ -3413,7 +4910,7 @@
           <w:sz w:val="21"/>
           <w:szCs w:val="21"/>
         </w:rPr>
-        <w:t>HandleRequest</w:t>
+        <w:t>setPrice</w:t>
       </w:r>
       <w:proofErr w:type="spellEnd"/>
       <w:r>
@@ -3428,42 +4925,12 @@
       <w:r>
         <w:rPr>
           <w:rFonts w:ascii="Consolas" w:eastAsia="Times New Roman" w:hAnsi="Consolas" w:cs="Times New Roman"/>
-          <w:color w:val="9CDCFE"/>
-          <w:sz w:val="21"/>
-          <w:szCs w:val="21"/>
-        </w:rPr>
-        <w:t>request</w:t>
-      </w:r>
-      <w:r>
-        <w:rPr>
-          <w:rFonts w:ascii="Consolas" w:eastAsia="Times New Roman" w:hAnsi="Consolas" w:cs="Times New Roman"/>
-          <w:color w:val="CCCCCC"/>
-          <w:sz w:val="21"/>
-          <w:szCs w:val="21"/>
-        </w:rPr>
-        <w:t>[</w:t>
-      </w:r>
-      <w:proofErr w:type="spellStart"/>
-      <w:r>
-        <w:rPr>
-          <w:rFonts w:ascii="Consolas" w:eastAsia="Times New Roman" w:hAnsi="Consolas" w:cs="Times New Roman"/>
-          <w:color w:val="9CDCFE"/>
-          <w:sz w:val="21"/>
-          <w:szCs w:val="21"/>
-        </w:rPr>
-        <w:t>i</w:t>
-      </w:r>
-      <w:proofErr w:type="spellEnd"/>
-      <w:r>
-        <w:rPr>
-          <w:rFonts w:ascii="Consolas" w:eastAsia="Times New Roman" w:hAnsi="Consolas" w:cs="Times New Roman"/>
-          <w:color w:val="CCCCCC"/>
-          <w:sz w:val="21"/>
-          <w:szCs w:val="21"/>
-        </w:rPr>
-        <w:t>]</w:t>
-      </w:r>
-      <w:proofErr w:type="gramStart"/>
+          <w:color w:val="B5CEA8"/>
+          <w:sz w:val="21"/>
+          <w:szCs w:val="21"/>
+        </w:rPr>
+        <w:t>125.50</w:t>
+      </w:r>
       <w:r>
         <w:rPr>
           <w:rFonts w:ascii="Consolas" w:eastAsia="Times New Roman" w:hAnsi="Consolas" w:cs="Times New Roman"/>
@@ -3473,1376 +4940,26 @@
         </w:rPr>
         <w:t>);</w:t>
       </w:r>
-      <w:proofErr w:type="gramEnd"/>
-    </w:p>
-    <w:p>
-      <w:pPr>
-        <w:shd w:val="clear" w:color="auto" w:fill="1F1F1F"/>
-        <w:spacing w:after="0" w:line="285" w:lineRule="atLeast"/>
-        <w:rPr>
-          <w:rFonts w:ascii="Consolas" w:eastAsia="Times New Roman" w:hAnsi="Consolas" w:cs="Times New Roman"/>
-          <w:color w:val="CCCCCC"/>
-          <w:sz w:val="21"/>
-          <w:szCs w:val="21"/>
-        </w:rPr>
-      </w:pPr>
-      <w:r>
-        <w:rPr>
-          <w:rFonts w:ascii="Consolas" w:eastAsia="Times New Roman" w:hAnsi="Consolas" w:cs="Times New Roman"/>
-          <w:color w:val="CCCCCC"/>
-          <w:sz w:val="21"/>
-          <w:szCs w:val="21"/>
-        </w:rPr>
-        <w:t>    }</w:t>
-      </w:r>
-    </w:p>
-    <w:p>
-      <w:pPr>
-        <w:rPr>
-          <w:rFonts w:ascii="PT Sans" w:hAnsi="PT Sans"/>
-        </w:rPr>
-      </w:pPr>
+    </w:p>
+    <w:p/>
+    <w:p>
+      <w:pPr>
+        <w:pStyle w:val="Heading1"/>
+      </w:pPr>
+      <w:bookmarkStart w:id="19" w:name="_Toc137242728"/>
+      <w:r>
+        <w:t>Abstract Factory</w:t>
+      </w:r>
+      <w:bookmarkEnd w:id="19"/>
     </w:p>
     <w:p>
       <w:pPr>
         <w:pStyle w:val="Heading2"/>
       </w:pPr>
-      <w:bookmarkStart w:id="11" w:name="_Toc136632729"/>
-      <w:r>
-        <w:t>Pros and Cons</w:t>
-      </w:r>
-      <w:bookmarkEnd w:id="11"/>
-    </w:p>
-    <w:p>
-      <w:pPr>
-        <w:rPr>
-          <w:rFonts w:ascii="PT Sans" w:hAnsi="PT Sans"/>
-        </w:rPr>
-      </w:pPr>
-      <w:r>
-        <w:rPr>
-          <w:rFonts w:ascii="PT Sans" w:hAnsi="PT Sans"/>
-        </w:rPr>
-        <w:t xml:space="preserve"> You can control the order of request handling.</w:t>
-      </w:r>
-    </w:p>
-    <w:p>
-      <w:pPr>
-        <w:rPr>
-          <w:rFonts w:ascii="PT Sans" w:hAnsi="PT Sans"/>
-        </w:rPr>
-      </w:pPr>
-      <w:r>
-        <w:rPr>
-          <w:rFonts w:ascii="PT Sans" w:hAnsi="PT Sans"/>
-        </w:rPr>
-        <w:t xml:space="preserve"> </w:t>
-      </w:r>
-      <w:bookmarkStart w:id="12" w:name="_Toc136632730"/>
-      <w:r>
-        <w:rPr>
-          <w:rStyle w:val="Heading3Char"/>
-        </w:rPr>
-        <w:t>Single Responsibility Principle.</w:t>
-      </w:r>
-      <w:bookmarkEnd w:id="12"/>
-      <w:r>
-        <w:rPr>
-          <w:rFonts w:ascii="PT Sans" w:hAnsi="PT Sans"/>
-        </w:rPr>
-        <w:t xml:space="preserve"> You can decouple classes that invoke operations from classes that perform operations.</w:t>
-      </w:r>
-    </w:p>
-    <w:p>
-      <w:pPr>
-        <w:rPr>
-          <w:rFonts w:ascii="PT Sans" w:hAnsi="PT Sans"/>
-        </w:rPr>
-      </w:pPr>
-      <w:r>
-        <w:rPr>
-          <w:rFonts w:ascii="PT Sans" w:hAnsi="PT Sans"/>
-        </w:rPr>
-        <w:t xml:space="preserve"> </w:t>
-      </w:r>
-      <w:bookmarkStart w:id="13" w:name="_Toc136632731"/>
-      <w:r>
-        <w:rPr>
-          <w:rStyle w:val="Heading3Char"/>
-        </w:rPr>
-        <w:t>Open/Closed Principle.</w:t>
-      </w:r>
-      <w:bookmarkEnd w:id="13"/>
-      <w:r>
-        <w:rPr>
-          <w:rFonts w:ascii="PT Sans" w:hAnsi="PT Sans"/>
-        </w:rPr>
-        <w:t xml:space="preserve"> You can introduce new handlers into the app without breaking the existing client code.</w:t>
-      </w:r>
-    </w:p>
-    <w:p>
-      <w:pPr>
-        <w:pStyle w:val="Heading2"/>
-      </w:pPr>
-      <w:bookmarkStart w:id="14" w:name="_Toc136632732"/>
-      <w:r>
-        <w:t>Cons:</w:t>
-      </w:r>
-      <w:bookmarkEnd w:id="14"/>
-    </w:p>
-    <w:p>
-      <w:pPr>
-        <w:pStyle w:val="Heading3"/>
-      </w:pPr>
-      <w:r>
-        <w:t xml:space="preserve"> </w:t>
-      </w:r>
-      <w:bookmarkStart w:id="15" w:name="_Toc136632733"/>
-      <w:r>
-        <w:t>Some requests may end up unhandled.</w:t>
-      </w:r>
-      <w:bookmarkEnd w:id="15"/>
-    </w:p>
-    <w:p/>
-    <w:p>
-      <w:pPr>
-        <w:pStyle w:val="Heading1"/>
-      </w:pPr>
-      <w:bookmarkStart w:id="16" w:name="_Toc136632734"/>
-      <w:r>
-        <w:t>Observer design Pattern:</w:t>
-      </w:r>
-      <w:bookmarkEnd w:id="16"/>
-    </w:p>
-    <w:p>
-      <w:r>
-        <w:t>Observer is a behavioral design pattern that allows some objects to notify other objects about changes in their state.</w:t>
-      </w:r>
-    </w:p>
-    <w:p>
-      <w:pPr>
-        <w:pStyle w:val="Heading2"/>
-      </w:pPr>
-      <w:bookmarkStart w:id="17" w:name="_Toc136632735"/>
-      <w:r>
-        <w:t>https://refactoring.guru/design-patterns/observer</w:t>
-      </w:r>
-      <w:bookmarkEnd w:id="17"/>
-    </w:p>
-    <w:p>
-      <w:pPr>
-        <w:pStyle w:val="Heading2"/>
-      </w:pPr>
-      <w:bookmarkStart w:id="18" w:name="_Toc136632736"/>
-      <w:r>
-        <w:t xml:space="preserve">Code </w:t>
-      </w:r>
-      <w:r>
-        <w:t>Implementation:</w:t>
-      </w:r>
-      <w:bookmarkEnd w:id="18"/>
-    </w:p>
-    <w:p/>
-    <w:p>
-      <w:pPr>
-        <w:shd w:val="clear" w:color="auto" w:fill="1F1F1F"/>
-        <w:spacing w:after="0" w:line="285" w:lineRule="atLeast"/>
-        <w:rPr>
-          <w:rFonts w:ascii="Consolas" w:eastAsia="Times New Roman" w:hAnsi="Consolas" w:cs="Times New Roman"/>
-          <w:color w:val="CCCCCC"/>
-          <w:sz w:val="21"/>
-          <w:szCs w:val="21"/>
-        </w:rPr>
-      </w:pPr>
-      <w:r>
-        <w:rPr>
-          <w:rFonts w:ascii="Consolas" w:eastAsia="Times New Roman" w:hAnsi="Consolas" w:cs="Times New Roman"/>
-          <w:color w:val="CCCCCC"/>
-          <w:sz w:val="21"/>
-          <w:szCs w:val="21"/>
-        </w:rPr>
-        <w:t xml:space="preserve">    Stock </w:t>
-      </w:r>
-      <w:r>
-        <w:rPr>
-          <w:rFonts w:ascii="Consolas" w:eastAsia="Times New Roman" w:hAnsi="Consolas" w:cs="Times New Roman"/>
-          <w:color w:val="D4D4D4"/>
-          <w:sz w:val="21"/>
-          <w:szCs w:val="21"/>
-        </w:rPr>
-        <w:t>*</w:t>
-      </w:r>
-      <w:proofErr w:type="spellStart"/>
-      <w:r>
-        <w:rPr>
-          <w:rFonts w:ascii="Consolas" w:eastAsia="Times New Roman" w:hAnsi="Consolas" w:cs="Times New Roman"/>
-          <w:color w:val="CCCCCC"/>
-          <w:sz w:val="21"/>
-          <w:szCs w:val="21"/>
-        </w:rPr>
-        <w:t>ibm</w:t>
-      </w:r>
-      <w:proofErr w:type="spellEnd"/>
-      <w:r>
-        <w:rPr>
-          <w:rFonts w:ascii="Consolas" w:eastAsia="Times New Roman" w:hAnsi="Consolas" w:cs="Times New Roman"/>
-          <w:color w:val="CCCCCC"/>
-          <w:sz w:val="21"/>
-          <w:szCs w:val="21"/>
-        </w:rPr>
-        <w:t xml:space="preserve"> </w:t>
-      </w:r>
-      <w:r>
-        <w:rPr>
-          <w:rFonts w:ascii="Consolas" w:eastAsia="Times New Roman" w:hAnsi="Consolas" w:cs="Times New Roman"/>
-          <w:color w:val="D4D4D4"/>
-          <w:sz w:val="21"/>
-          <w:szCs w:val="21"/>
-        </w:rPr>
-        <w:t>=</w:t>
-      </w:r>
-      <w:r>
-        <w:rPr>
-          <w:rFonts w:ascii="Consolas" w:eastAsia="Times New Roman" w:hAnsi="Consolas" w:cs="Times New Roman"/>
-          <w:color w:val="CCCCCC"/>
-          <w:sz w:val="21"/>
-          <w:szCs w:val="21"/>
-        </w:rPr>
-        <w:t xml:space="preserve"> </w:t>
-      </w:r>
-      <w:r>
-        <w:rPr>
-          <w:rFonts w:ascii="Consolas" w:eastAsia="Times New Roman" w:hAnsi="Consolas" w:cs="Times New Roman"/>
-          <w:color w:val="C586C0"/>
-          <w:sz w:val="21"/>
-          <w:szCs w:val="21"/>
-        </w:rPr>
-        <w:t>new</w:t>
-      </w:r>
-      <w:r>
-        <w:rPr>
-          <w:rFonts w:ascii="Consolas" w:eastAsia="Times New Roman" w:hAnsi="Consolas" w:cs="Times New Roman"/>
-          <w:color w:val="CCCCCC"/>
-          <w:sz w:val="21"/>
-          <w:szCs w:val="21"/>
-        </w:rPr>
-        <w:t xml:space="preserve"> </w:t>
-      </w:r>
-      <w:proofErr w:type="gramStart"/>
-      <w:r>
-        <w:rPr>
-          <w:rFonts w:ascii="Consolas" w:eastAsia="Times New Roman" w:hAnsi="Consolas" w:cs="Times New Roman"/>
-          <w:color w:val="DCDCAA"/>
-          <w:sz w:val="21"/>
-          <w:szCs w:val="21"/>
-        </w:rPr>
-        <w:t>IBM</w:t>
-      </w:r>
-      <w:r>
-        <w:rPr>
-          <w:rFonts w:ascii="Consolas" w:eastAsia="Times New Roman" w:hAnsi="Consolas" w:cs="Times New Roman"/>
-          <w:color w:val="CCCCCC"/>
-          <w:sz w:val="21"/>
-          <w:szCs w:val="21"/>
-        </w:rPr>
-        <w:t>(</w:t>
-      </w:r>
-      <w:proofErr w:type="gramEnd"/>
-      <w:r>
-        <w:rPr>
-          <w:rFonts w:ascii="Consolas" w:eastAsia="Times New Roman" w:hAnsi="Consolas" w:cs="Times New Roman"/>
-          <w:color w:val="CE9178"/>
-          <w:sz w:val="21"/>
-          <w:szCs w:val="21"/>
-        </w:rPr>
-        <w:t>"IBM"</w:t>
-      </w:r>
-      <w:r>
-        <w:rPr>
-          <w:rFonts w:ascii="Consolas" w:eastAsia="Times New Roman" w:hAnsi="Consolas" w:cs="Times New Roman"/>
-          <w:color w:val="CCCCCC"/>
-          <w:sz w:val="21"/>
-          <w:szCs w:val="21"/>
-        </w:rPr>
-        <w:t xml:space="preserve">, </w:t>
-      </w:r>
-      <w:r>
-        <w:rPr>
-          <w:rFonts w:ascii="Consolas" w:eastAsia="Times New Roman" w:hAnsi="Consolas" w:cs="Times New Roman"/>
-          <w:color w:val="B5CEA8"/>
-          <w:sz w:val="21"/>
-          <w:szCs w:val="21"/>
-        </w:rPr>
-        <w:t>120</w:t>
-      </w:r>
-      <w:r>
-        <w:rPr>
-          <w:rFonts w:ascii="Consolas" w:eastAsia="Times New Roman" w:hAnsi="Consolas" w:cs="Times New Roman"/>
-          <w:color w:val="CCCCCC"/>
-          <w:sz w:val="21"/>
-          <w:szCs w:val="21"/>
-        </w:rPr>
-        <w:t>);</w:t>
-      </w:r>
-    </w:p>
-    <w:p>
-      <w:pPr>
-        <w:shd w:val="clear" w:color="auto" w:fill="1F1F1F"/>
-        <w:spacing w:after="0" w:line="285" w:lineRule="atLeast"/>
-        <w:rPr>
-          <w:rFonts w:ascii="Consolas" w:eastAsia="Times New Roman" w:hAnsi="Consolas" w:cs="Times New Roman"/>
-          <w:color w:val="CCCCCC"/>
-          <w:sz w:val="21"/>
-          <w:szCs w:val="21"/>
-        </w:rPr>
-      </w:pPr>
-      <w:r>
-        <w:rPr>
-          <w:rFonts w:ascii="Consolas" w:eastAsia="Times New Roman" w:hAnsi="Consolas" w:cs="Times New Roman"/>
-          <w:color w:val="CCCCCC"/>
-          <w:sz w:val="21"/>
-          <w:szCs w:val="21"/>
-        </w:rPr>
-        <w:t xml:space="preserve">    </w:t>
-      </w:r>
-      <w:proofErr w:type="spellStart"/>
-      <w:r>
-        <w:rPr>
-          <w:rFonts w:ascii="Consolas" w:eastAsia="Times New Roman" w:hAnsi="Consolas" w:cs="Times New Roman"/>
-          <w:color w:val="CCCCCC"/>
-          <w:sz w:val="21"/>
-          <w:szCs w:val="21"/>
-        </w:rPr>
-        <w:t>IInvestor</w:t>
-      </w:r>
-      <w:proofErr w:type="spellEnd"/>
-      <w:r>
-        <w:rPr>
-          <w:rFonts w:ascii="Consolas" w:eastAsia="Times New Roman" w:hAnsi="Consolas" w:cs="Times New Roman"/>
-          <w:color w:val="CCCCCC"/>
-          <w:sz w:val="21"/>
-          <w:szCs w:val="21"/>
-        </w:rPr>
-        <w:t xml:space="preserve"> </w:t>
-      </w:r>
-      <w:r>
-        <w:rPr>
-          <w:rFonts w:ascii="Consolas" w:eastAsia="Times New Roman" w:hAnsi="Consolas" w:cs="Times New Roman"/>
-          <w:color w:val="D4D4D4"/>
-          <w:sz w:val="21"/>
-          <w:szCs w:val="21"/>
-        </w:rPr>
-        <w:t>*</w:t>
-      </w:r>
-      <w:r>
-        <w:rPr>
-          <w:rFonts w:ascii="Consolas" w:eastAsia="Times New Roman" w:hAnsi="Consolas" w:cs="Times New Roman"/>
-          <w:color w:val="CCCCCC"/>
-          <w:sz w:val="21"/>
-          <w:szCs w:val="21"/>
-        </w:rPr>
-        <w:t xml:space="preserve">i1 </w:t>
-      </w:r>
-      <w:r>
-        <w:rPr>
-          <w:rFonts w:ascii="Consolas" w:eastAsia="Times New Roman" w:hAnsi="Consolas" w:cs="Times New Roman"/>
-          <w:color w:val="D4D4D4"/>
-          <w:sz w:val="21"/>
-          <w:szCs w:val="21"/>
-        </w:rPr>
-        <w:t>=</w:t>
-      </w:r>
-      <w:r>
-        <w:rPr>
-          <w:rFonts w:ascii="Consolas" w:eastAsia="Times New Roman" w:hAnsi="Consolas" w:cs="Times New Roman"/>
-          <w:color w:val="CCCCCC"/>
-          <w:sz w:val="21"/>
-          <w:szCs w:val="21"/>
-        </w:rPr>
-        <w:t xml:space="preserve"> </w:t>
-      </w:r>
-      <w:r>
-        <w:rPr>
-          <w:rFonts w:ascii="Consolas" w:eastAsia="Times New Roman" w:hAnsi="Consolas" w:cs="Times New Roman"/>
-          <w:color w:val="C586C0"/>
-          <w:sz w:val="21"/>
-          <w:szCs w:val="21"/>
-        </w:rPr>
-        <w:t>new</w:t>
-      </w:r>
-      <w:r>
-        <w:rPr>
-          <w:rFonts w:ascii="Consolas" w:eastAsia="Times New Roman" w:hAnsi="Consolas" w:cs="Times New Roman"/>
-          <w:color w:val="CCCCCC"/>
-          <w:sz w:val="21"/>
-          <w:szCs w:val="21"/>
-        </w:rPr>
-        <w:t xml:space="preserve"> </w:t>
-      </w:r>
-      <w:r>
-        <w:rPr>
-          <w:rFonts w:ascii="Consolas" w:eastAsia="Times New Roman" w:hAnsi="Consolas" w:cs="Times New Roman"/>
-          <w:color w:val="DCDCAA"/>
-          <w:sz w:val="21"/>
-          <w:szCs w:val="21"/>
-        </w:rPr>
-        <w:t>Investor</w:t>
-      </w:r>
-      <w:r>
-        <w:rPr>
-          <w:rFonts w:ascii="Consolas" w:eastAsia="Times New Roman" w:hAnsi="Consolas" w:cs="Times New Roman"/>
-          <w:color w:val="CCCCCC"/>
-          <w:sz w:val="21"/>
-          <w:szCs w:val="21"/>
-        </w:rPr>
-        <w:t>(</w:t>
-      </w:r>
-      <w:r>
-        <w:rPr>
-          <w:rFonts w:ascii="Consolas" w:eastAsia="Times New Roman" w:hAnsi="Consolas" w:cs="Times New Roman"/>
-          <w:color w:val="CE9178"/>
-          <w:sz w:val="21"/>
-          <w:szCs w:val="21"/>
-        </w:rPr>
-        <w:t>"Ajay"</w:t>
-      </w:r>
-      <w:proofErr w:type="gramStart"/>
-      <w:r>
-        <w:rPr>
-          <w:rFonts w:ascii="Consolas" w:eastAsia="Times New Roman" w:hAnsi="Consolas" w:cs="Times New Roman"/>
-          <w:color w:val="CCCCCC"/>
-          <w:sz w:val="21"/>
-          <w:szCs w:val="21"/>
-        </w:rPr>
-        <w:t>);</w:t>
-      </w:r>
-      <w:proofErr w:type="gramEnd"/>
-    </w:p>
-    <w:p>
-      <w:pPr>
-        <w:shd w:val="clear" w:color="auto" w:fill="1F1F1F"/>
-        <w:spacing w:after="0" w:line="285" w:lineRule="atLeast"/>
-        <w:rPr>
-          <w:rFonts w:ascii="Consolas" w:eastAsia="Times New Roman" w:hAnsi="Consolas" w:cs="Times New Roman"/>
-          <w:color w:val="CCCCCC"/>
-          <w:sz w:val="21"/>
-          <w:szCs w:val="21"/>
-        </w:rPr>
-      </w:pPr>
-      <w:r>
-        <w:rPr>
-          <w:rFonts w:ascii="Consolas" w:eastAsia="Times New Roman" w:hAnsi="Consolas" w:cs="Times New Roman"/>
-          <w:color w:val="CCCCCC"/>
-          <w:sz w:val="21"/>
-          <w:szCs w:val="21"/>
-        </w:rPr>
-        <w:t xml:space="preserve">    </w:t>
-      </w:r>
-      <w:proofErr w:type="spellStart"/>
-      <w:r>
-        <w:rPr>
-          <w:rFonts w:ascii="Consolas" w:eastAsia="Times New Roman" w:hAnsi="Consolas" w:cs="Times New Roman"/>
-          <w:color w:val="CCCCCC"/>
-          <w:sz w:val="21"/>
-          <w:szCs w:val="21"/>
-        </w:rPr>
-        <w:t>IInvestor</w:t>
-      </w:r>
-      <w:proofErr w:type="spellEnd"/>
-      <w:r>
-        <w:rPr>
-          <w:rFonts w:ascii="Consolas" w:eastAsia="Times New Roman" w:hAnsi="Consolas" w:cs="Times New Roman"/>
-          <w:color w:val="CCCCCC"/>
-          <w:sz w:val="21"/>
-          <w:szCs w:val="21"/>
-        </w:rPr>
-        <w:t xml:space="preserve"> </w:t>
-      </w:r>
-      <w:r>
-        <w:rPr>
-          <w:rFonts w:ascii="Consolas" w:eastAsia="Times New Roman" w:hAnsi="Consolas" w:cs="Times New Roman"/>
-          <w:color w:val="D4D4D4"/>
-          <w:sz w:val="21"/>
-          <w:szCs w:val="21"/>
-        </w:rPr>
-        <w:t>*</w:t>
-      </w:r>
-      <w:r>
-        <w:rPr>
-          <w:rFonts w:ascii="Consolas" w:eastAsia="Times New Roman" w:hAnsi="Consolas" w:cs="Times New Roman"/>
-          <w:color w:val="CCCCCC"/>
-          <w:sz w:val="21"/>
-          <w:szCs w:val="21"/>
-        </w:rPr>
-        <w:t xml:space="preserve">i2 </w:t>
-      </w:r>
-      <w:r>
-        <w:rPr>
-          <w:rFonts w:ascii="Consolas" w:eastAsia="Times New Roman" w:hAnsi="Consolas" w:cs="Times New Roman"/>
-          <w:color w:val="D4D4D4"/>
-          <w:sz w:val="21"/>
-          <w:szCs w:val="21"/>
-        </w:rPr>
-        <w:t>=</w:t>
-      </w:r>
-      <w:r>
-        <w:rPr>
-          <w:rFonts w:ascii="Consolas" w:eastAsia="Times New Roman" w:hAnsi="Consolas" w:cs="Times New Roman"/>
-          <w:color w:val="CCCCCC"/>
-          <w:sz w:val="21"/>
-          <w:szCs w:val="21"/>
-        </w:rPr>
-        <w:t xml:space="preserve"> </w:t>
-      </w:r>
-      <w:r>
-        <w:rPr>
-          <w:rFonts w:ascii="Consolas" w:eastAsia="Times New Roman" w:hAnsi="Consolas" w:cs="Times New Roman"/>
-          <w:color w:val="C586C0"/>
-          <w:sz w:val="21"/>
-          <w:szCs w:val="21"/>
-        </w:rPr>
-        <w:t>new</w:t>
-      </w:r>
-      <w:r>
-        <w:rPr>
-          <w:rFonts w:ascii="Consolas" w:eastAsia="Times New Roman" w:hAnsi="Consolas" w:cs="Times New Roman"/>
-          <w:color w:val="CCCCCC"/>
-          <w:sz w:val="21"/>
-          <w:szCs w:val="21"/>
-        </w:rPr>
-        <w:t xml:space="preserve"> </w:t>
-      </w:r>
-      <w:r>
-        <w:rPr>
-          <w:rFonts w:ascii="Consolas" w:eastAsia="Times New Roman" w:hAnsi="Consolas" w:cs="Times New Roman"/>
-          <w:color w:val="DCDCAA"/>
-          <w:sz w:val="21"/>
-          <w:szCs w:val="21"/>
-        </w:rPr>
-        <w:t>Investor</w:t>
-      </w:r>
-      <w:r>
-        <w:rPr>
-          <w:rFonts w:ascii="Consolas" w:eastAsia="Times New Roman" w:hAnsi="Consolas" w:cs="Times New Roman"/>
-          <w:color w:val="CCCCCC"/>
-          <w:sz w:val="21"/>
-          <w:szCs w:val="21"/>
-        </w:rPr>
-        <w:t>(</w:t>
-      </w:r>
-      <w:r>
-        <w:rPr>
-          <w:rFonts w:ascii="Consolas" w:eastAsia="Times New Roman" w:hAnsi="Consolas" w:cs="Times New Roman"/>
-          <w:color w:val="CE9178"/>
-          <w:sz w:val="21"/>
-          <w:szCs w:val="21"/>
-        </w:rPr>
-        <w:t>"Gopal"</w:t>
-      </w:r>
-      <w:proofErr w:type="gramStart"/>
-      <w:r>
-        <w:rPr>
-          <w:rFonts w:ascii="Consolas" w:eastAsia="Times New Roman" w:hAnsi="Consolas" w:cs="Times New Roman"/>
-          <w:color w:val="CCCCCC"/>
-          <w:sz w:val="21"/>
-          <w:szCs w:val="21"/>
-        </w:rPr>
-        <w:t>);</w:t>
-      </w:r>
-      <w:proofErr w:type="gramEnd"/>
-    </w:p>
-    <w:p>
-      <w:pPr>
-        <w:shd w:val="clear" w:color="auto" w:fill="1F1F1F"/>
-        <w:spacing w:after="0" w:line="285" w:lineRule="atLeast"/>
-        <w:rPr>
-          <w:rFonts w:ascii="Consolas" w:eastAsia="Times New Roman" w:hAnsi="Consolas" w:cs="Times New Roman"/>
-          <w:color w:val="CCCCCC"/>
-          <w:sz w:val="21"/>
-          <w:szCs w:val="21"/>
-        </w:rPr>
-      </w:pPr>
-      <w:r>
-        <w:rPr>
-          <w:rFonts w:ascii="Consolas" w:eastAsia="Times New Roman" w:hAnsi="Consolas" w:cs="Times New Roman"/>
-          <w:color w:val="CCCCCC"/>
-          <w:sz w:val="21"/>
-          <w:szCs w:val="21"/>
-        </w:rPr>
-        <w:t xml:space="preserve">    </w:t>
-      </w:r>
-      <w:proofErr w:type="spellStart"/>
-      <w:r>
-        <w:rPr>
-          <w:rFonts w:ascii="Consolas" w:eastAsia="Times New Roman" w:hAnsi="Consolas" w:cs="Times New Roman"/>
-          <w:color w:val="CCCCCC"/>
-          <w:sz w:val="21"/>
-          <w:szCs w:val="21"/>
-        </w:rPr>
-        <w:t>IInvestor</w:t>
-      </w:r>
-      <w:proofErr w:type="spellEnd"/>
-      <w:r>
-        <w:rPr>
-          <w:rFonts w:ascii="Consolas" w:eastAsia="Times New Roman" w:hAnsi="Consolas" w:cs="Times New Roman"/>
-          <w:color w:val="CCCCCC"/>
-          <w:sz w:val="21"/>
-          <w:szCs w:val="21"/>
-        </w:rPr>
-        <w:t xml:space="preserve"> </w:t>
-      </w:r>
-      <w:r>
-        <w:rPr>
-          <w:rFonts w:ascii="Consolas" w:eastAsia="Times New Roman" w:hAnsi="Consolas" w:cs="Times New Roman"/>
-          <w:color w:val="D4D4D4"/>
-          <w:sz w:val="21"/>
-          <w:szCs w:val="21"/>
-        </w:rPr>
-        <w:t>*</w:t>
-      </w:r>
-      <w:r>
-        <w:rPr>
-          <w:rFonts w:ascii="Consolas" w:eastAsia="Times New Roman" w:hAnsi="Consolas" w:cs="Times New Roman"/>
-          <w:color w:val="CCCCCC"/>
-          <w:sz w:val="21"/>
-          <w:szCs w:val="21"/>
-        </w:rPr>
-        <w:t xml:space="preserve">i3 </w:t>
-      </w:r>
-      <w:r>
-        <w:rPr>
-          <w:rFonts w:ascii="Consolas" w:eastAsia="Times New Roman" w:hAnsi="Consolas" w:cs="Times New Roman"/>
-          <w:color w:val="D4D4D4"/>
-          <w:sz w:val="21"/>
-          <w:szCs w:val="21"/>
-        </w:rPr>
-        <w:t>=</w:t>
-      </w:r>
-      <w:r>
-        <w:rPr>
-          <w:rFonts w:ascii="Consolas" w:eastAsia="Times New Roman" w:hAnsi="Consolas" w:cs="Times New Roman"/>
-          <w:color w:val="CCCCCC"/>
-          <w:sz w:val="21"/>
-          <w:szCs w:val="21"/>
-        </w:rPr>
-        <w:t xml:space="preserve"> </w:t>
-      </w:r>
-      <w:r>
-        <w:rPr>
-          <w:rFonts w:ascii="Consolas" w:eastAsia="Times New Roman" w:hAnsi="Consolas" w:cs="Times New Roman"/>
-          <w:color w:val="C586C0"/>
-          <w:sz w:val="21"/>
-          <w:szCs w:val="21"/>
-        </w:rPr>
-        <w:t>new</w:t>
-      </w:r>
-      <w:r>
-        <w:rPr>
-          <w:rFonts w:ascii="Consolas" w:eastAsia="Times New Roman" w:hAnsi="Consolas" w:cs="Times New Roman"/>
-          <w:color w:val="CCCCCC"/>
-          <w:sz w:val="21"/>
-          <w:szCs w:val="21"/>
-        </w:rPr>
-        <w:t xml:space="preserve"> </w:t>
-      </w:r>
-      <w:r>
-        <w:rPr>
-          <w:rFonts w:ascii="Consolas" w:eastAsia="Times New Roman" w:hAnsi="Consolas" w:cs="Times New Roman"/>
-          <w:color w:val="DCDCAA"/>
-          <w:sz w:val="21"/>
-          <w:szCs w:val="21"/>
-        </w:rPr>
-        <w:t>Investor</w:t>
-      </w:r>
-      <w:r>
-        <w:rPr>
-          <w:rFonts w:ascii="Consolas" w:eastAsia="Times New Roman" w:hAnsi="Consolas" w:cs="Times New Roman"/>
-          <w:color w:val="CCCCCC"/>
-          <w:sz w:val="21"/>
-          <w:szCs w:val="21"/>
-        </w:rPr>
-        <w:t>(</w:t>
-      </w:r>
-      <w:r>
-        <w:rPr>
-          <w:rFonts w:ascii="Consolas" w:eastAsia="Times New Roman" w:hAnsi="Consolas" w:cs="Times New Roman"/>
-          <w:color w:val="CE9178"/>
-          <w:sz w:val="21"/>
-          <w:szCs w:val="21"/>
-        </w:rPr>
-        <w:t>"Vinita"</w:t>
-      </w:r>
-      <w:proofErr w:type="gramStart"/>
-      <w:r>
-        <w:rPr>
-          <w:rFonts w:ascii="Consolas" w:eastAsia="Times New Roman" w:hAnsi="Consolas" w:cs="Times New Roman"/>
-          <w:color w:val="CCCCCC"/>
-          <w:sz w:val="21"/>
-          <w:szCs w:val="21"/>
-        </w:rPr>
-        <w:t>);</w:t>
-      </w:r>
-      <w:proofErr w:type="gramEnd"/>
-    </w:p>
-    <w:p>
-      <w:pPr>
-        <w:shd w:val="clear" w:color="auto" w:fill="1F1F1F"/>
-        <w:spacing w:after="0" w:line="285" w:lineRule="atLeast"/>
-        <w:rPr>
-          <w:rFonts w:ascii="Consolas" w:eastAsia="Times New Roman" w:hAnsi="Consolas" w:cs="Times New Roman"/>
-          <w:color w:val="CCCCCC"/>
-          <w:sz w:val="21"/>
-          <w:szCs w:val="21"/>
-        </w:rPr>
-      </w:pPr>
-    </w:p>
-    <w:p>
-      <w:pPr>
-        <w:shd w:val="clear" w:color="auto" w:fill="1F1F1F"/>
-        <w:spacing w:after="0" w:line="285" w:lineRule="atLeast"/>
-        <w:rPr>
-          <w:rFonts w:ascii="Consolas" w:eastAsia="Times New Roman" w:hAnsi="Consolas" w:cs="Times New Roman"/>
-          <w:color w:val="CCCCCC"/>
-          <w:sz w:val="21"/>
-          <w:szCs w:val="21"/>
-        </w:rPr>
-      </w:pPr>
-      <w:r>
-        <w:rPr>
-          <w:rFonts w:ascii="Consolas" w:eastAsia="Times New Roman" w:hAnsi="Consolas" w:cs="Times New Roman"/>
-          <w:color w:val="CCCCCC"/>
-          <w:sz w:val="21"/>
-          <w:szCs w:val="21"/>
-        </w:rPr>
-        <w:t xml:space="preserve">    </w:t>
-      </w:r>
-      <w:proofErr w:type="spellStart"/>
-      <w:r>
-        <w:rPr>
-          <w:rFonts w:ascii="Consolas" w:eastAsia="Times New Roman" w:hAnsi="Consolas" w:cs="Times New Roman"/>
-          <w:color w:val="9CDCFE"/>
-          <w:sz w:val="21"/>
-          <w:szCs w:val="21"/>
-        </w:rPr>
-        <w:t>ibm</w:t>
-      </w:r>
-      <w:proofErr w:type="spellEnd"/>
-      <w:r>
-        <w:rPr>
-          <w:rFonts w:ascii="Consolas" w:eastAsia="Times New Roman" w:hAnsi="Consolas" w:cs="Times New Roman"/>
-          <w:color w:val="CCCCCC"/>
-          <w:sz w:val="21"/>
-          <w:szCs w:val="21"/>
-        </w:rPr>
-        <w:t>-&gt;</w:t>
-      </w:r>
-      <w:r>
-        <w:rPr>
-          <w:rFonts w:ascii="Consolas" w:eastAsia="Times New Roman" w:hAnsi="Consolas" w:cs="Times New Roman"/>
-          <w:color w:val="DCDCAA"/>
-          <w:sz w:val="21"/>
-          <w:szCs w:val="21"/>
-        </w:rPr>
-        <w:t>attach</w:t>
-      </w:r>
-      <w:r>
-        <w:rPr>
-          <w:rFonts w:ascii="Consolas" w:eastAsia="Times New Roman" w:hAnsi="Consolas" w:cs="Times New Roman"/>
-          <w:color w:val="CCCCCC"/>
-          <w:sz w:val="21"/>
-          <w:szCs w:val="21"/>
-        </w:rPr>
-        <w:t>(i1</w:t>
-      </w:r>
-      <w:proofErr w:type="gramStart"/>
-      <w:r>
-        <w:rPr>
-          <w:rFonts w:ascii="Consolas" w:eastAsia="Times New Roman" w:hAnsi="Consolas" w:cs="Times New Roman"/>
-          <w:color w:val="CCCCCC"/>
-          <w:sz w:val="21"/>
-          <w:szCs w:val="21"/>
-        </w:rPr>
-        <w:t>);</w:t>
-      </w:r>
-      <w:proofErr w:type="gramEnd"/>
-    </w:p>
-    <w:p>
-      <w:pPr>
-        <w:shd w:val="clear" w:color="auto" w:fill="1F1F1F"/>
-        <w:spacing w:after="0" w:line="285" w:lineRule="atLeast"/>
-        <w:rPr>
-          <w:rFonts w:ascii="Consolas" w:eastAsia="Times New Roman" w:hAnsi="Consolas" w:cs="Times New Roman"/>
-          <w:color w:val="CCCCCC"/>
-          <w:sz w:val="21"/>
-          <w:szCs w:val="21"/>
-        </w:rPr>
-      </w:pPr>
-      <w:r>
-        <w:rPr>
-          <w:rFonts w:ascii="Consolas" w:eastAsia="Times New Roman" w:hAnsi="Consolas" w:cs="Times New Roman"/>
-          <w:color w:val="CCCCCC"/>
-          <w:sz w:val="21"/>
-          <w:szCs w:val="21"/>
-        </w:rPr>
-        <w:t xml:space="preserve">    </w:t>
-      </w:r>
-      <w:proofErr w:type="spellStart"/>
-      <w:r>
-        <w:rPr>
-          <w:rFonts w:ascii="Consolas" w:eastAsia="Times New Roman" w:hAnsi="Consolas" w:cs="Times New Roman"/>
-          <w:color w:val="9CDCFE"/>
-          <w:sz w:val="21"/>
-          <w:szCs w:val="21"/>
-        </w:rPr>
-        <w:t>ibm</w:t>
-      </w:r>
-      <w:proofErr w:type="spellEnd"/>
-      <w:r>
-        <w:rPr>
-          <w:rFonts w:ascii="Consolas" w:eastAsia="Times New Roman" w:hAnsi="Consolas" w:cs="Times New Roman"/>
-          <w:color w:val="CCCCCC"/>
-          <w:sz w:val="21"/>
-          <w:szCs w:val="21"/>
-        </w:rPr>
-        <w:t>-&gt;</w:t>
-      </w:r>
-      <w:r>
-        <w:rPr>
-          <w:rFonts w:ascii="Consolas" w:eastAsia="Times New Roman" w:hAnsi="Consolas" w:cs="Times New Roman"/>
-          <w:color w:val="DCDCAA"/>
-          <w:sz w:val="21"/>
-          <w:szCs w:val="21"/>
-        </w:rPr>
-        <w:t>attach</w:t>
-      </w:r>
-      <w:r>
-        <w:rPr>
-          <w:rFonts w:ascii="Consolas" w:eastAsia="Times New Roman" w:hAnsi="Consolas" w:cs="Times New Roman"/>
-          <w:color w:val="CCCCCC"/>
-          <w:sz w:val="21"/>
-          <w:szCs w:val="21"/>
-        </w:rPr>
-        <w:t>(i2</w:t>
-      </w:r>
-      <w:proofErr w:type="gramStart"/>
-      <w:r>
-        <w:rPr>
-          <w:rFonts w:ascii="Consolas" w:eastAsia="Times New Roman" w:hAnsi="Consolas" w:cs="Times New Roman"/>
-          <w:color w:val="CCCCCC"/>
-          <w:sz w:val="21"/>
-          <w:szCs w:val="21"/>
-        </w:rPr>
-        <w:t>);</w:t>
-      </w:r>
-      <w:proofErr w:type="gramEnd"/>
-    </w:p>
-    <w:p>
-      <w:pPr>
-        <w:shd w:val="clear" w:color="auto" w:fill="1F1F1F"/>
-        <w:spacing w:after="0" w:line="285" w:lineRule="atLeast"/>
-        <w:rPr>
-          <w:rFonts w:ascii="Consolas" w:eastAsia="Times New Roman" w:hAnsi="Consolas" w:cs="Times New Roman"/>
-          <w:color w:val="CCCCCC"/>
-          <w:sz w:val="21"/>
-          <w:szCs w:val="21"/>
-        </w:rPr>
-      </w:pPr>
-      <w:r>
-        <w:rPr>
-          <w:rFonts w:ascii="Consolas" w:eastAsia="Times New Roman" w:hAnsi="Consolas" w:cs="Times New Roman"/>
-          <w:color w:val="CCCCCC"/>
-          <w:sz w:val="21"/>
-          <w:szCs w:val="21"/>
-        </w:rPr>
-        <w:t xml:space="preserve">    </w:t>
-      </w:r>
-      <w:proofErr w:type="spellStart"/>
-      <w:r>
-        <w:rPr>
-          <w:rFonts w:ascii="Consolas" w:eastAsia="Times New Roman" w:hAnsi="Consolas" w:cs="Times New Roman"/>
-          <w:color w:val="9CDCFE"/>
-          <w:sz w:val="21"/>
-          <w:szCs w:val="21"/>
-        </w:rPr>
-        <w:t>ibm</w:t>
-      </w:r>
-      <w:proofErr w:type="spellEnd"/>
-      <w:r>
-        <w:rPr>
-          <w:rFonts w:ascii="Consolas" w:eastAsia="Times New Roman" w:hAnsi="Consolas" w:cs="Times New Roman"/>
-          <w:color w:val="CCCCCC"/>
-          <w:sz w:val="21"/>
-          <w:szCs w:val="21"/>
-        </w:rPr>
-        <w:t>-&gt;</w:t>
-      </w:r>
-      <w:r>
-        <w:rPr>
-          <w:rFonts w:ascii="Consolas" w:eastAsia="Times New Roman" w:hAnsi="Consolas" w:cs="Times New Roman"/>
-          <w:color w:val="DCDCAA"/>
-          <w:sz w:val="21"/>
-          <w:szCs w:val="21"/>
-        </w:rPr>
-        <w:t>attach</w:t>
-      </w:r>
-      <w:r>
-        <w:rPr>
-          <w:rFonts w:ascii="Consolas" w:eastAsia="Times New Roman" w:hAnsi="Consolas" w:cs="Times New Roman"/>
-          <w:color w:val="CCCCCC"/>
-          <w:sz w:val="21"/>
-          <w:szCs w:val="21"/>
-        </w:rPr>
-        <w:t>(i3</w:t>
-      </w:r>
-      <w:proofErr w:type="gramStart"/>
-      <w:r>
-        <w:rPr>
-          <w:rFonts w:ascii="Consolas" w:eastAsia="Times New Roman" w:hAnsi="Consolas" w:cs="Times New Roman"/>
-          <w:color w:val="CCCCCC"/>
-          <w:sz w:val="21"/>
-          <w:szCs w:val="21"/>
-        </w:rPr>
-        <w:t>);</w:t>
-      </w:r>
-      <w:proofErr w:type="gramEnd"/>
-    </w:p>
-    <w:p>
-      <w:pPr>
-        <w:shd w:val="clear" w:color="auto" w:fill="1F1F1F"/>
-        <w:spacing w:after="0" w:line="285" w:lineRule="atLeast"/>
-        <w:rPr>
-          <w:rFonts w:ascii="Consolas" w:eastAsia="Times New Roman" w:hAnsi="Consolas" w:cs="Times New Roman"/>
-          <w:color w:val="CCCCCC"/>
-          <w:sz w:val="21"/>
-          <w:szCs w:val="21"/>
-        </w:rPr>
-      </w:pPr>
-    </w:p>
-    <w:p>
-      <w:pPr>
-        <w:shd w:val="clear" w:color="auto" w:fill="1F1F1F"/>
-        <w:spacing w:after="0" w:line="285" w:lineRule="atLeast"/>
-        <w:rPr>
-          <w:rFonts w:ascii="Consolas" w:eastAsia="Times New Roman" w:hAnsi="Consolas" w:cs="Times New Roman"/>
-          <w:color w:val="CCCCCC"/>
-          <w:sz w:val="21"/>
-          <w:szCs w:val="21"/>
-        </w:rPr>
-      </w:pPr>
-      <w:r>
-        <w:rPr>
-          <w:rFonts w:ascii="Consolas" w:eastAsia="Times New Roman" w:hAnsi="Consolas" w:cs="Times New Roman"/>
-          <w:color w:val="CCCCCC"/>
-          <w:sz w:val="21"/>
-          <w:szCs w:val="21"/>
-        </w:rPr>
-        <w:t xml:space="preserve">    </w:t>
-      </w:r>
-      <w:proofErr w:type="spellStart"/>
-      <w:r>
-        <w:rPr>
-          <w:rFonts w:ascii="Consolas" w:eastAsia="Times New Roman" w:hAnsi="Consolas" w:cs="Times New Roman"/>
-          <w:color w:val="9CDCFE"/>
-          <w:sz w:val="21"/>
-          <w:szCs w:val="21"/>
-        </w:rPr>
-        <w:t>ibm</w:t>
-      </w:r>
-      <w:proofErr w:type="spellEnd"/>
-      <w:r>
-        <w:rPr>
-          <w:rFonts w:ascii="Consolas" w:eastAsia="Times New Roman" w:hAnsi="Consolas" w:cs="Times New Roman"/>
-          <w:color w:val="CCCCCC"/>
-          <w:sz w:val="21"/>
-          <w:szCs w:val="21"/>
-        </w:rPr>
-        <w:t>-&gt;</w:t>
-      </w:r>
-      <w:proofErr w:type="spellStart"/>
-      <w:proofErr w:type="gramStart"/>
-      <w:r>
-        <w:rPr>
-          <w:rFonts w:ascii="Consolas" w:eastAsia="Times New Roman" w:hAnsi="Consolas" w:cs="Times New Roman"/>
-          <w:color w:val="DCDCAA"/>
-          <w:sz w:val="21"/>
-          <w:szCs w:val="21"/>
-        </w:rPr>
-        <w:t>setPrice</w:t>
-      </w:r>
-      <w:proofErr w:type="spellEnd"/>
-      <w:r>
-        <w:rPr>
-          <w:rFonts w:ascii="Consolas" w:eastAsia="Times New Roman" w:hAnsi="Consolas" w:cs="Times New Roman"/>
-          <w:color w:val="CCCCCC"/>
-          <w:sz w:val="21"/>
-          <w:szCs w:val="21"/>
-        </w:rPr>
-        <w:t>(</w:t>
-      </w:r>
-      <w:proofErr w:type="gramEnd"/>
-      <w:r>
-        <w:rPr>
-          <w:rFonts w:ascii="Consolas" w:eastAsia="Times New Roman" w:hAnsi="Consolas" w:cs="Times New Roman"/>
-          <w:color w:val="B5CEA8"/>
-          <w:sz w:val="21"/>
-          <w:szCs w:val="21"/>
-        </w:rPr>
-        <w:t>120.50</w:t>
-      </w:r>
-      <w:r>
-        <w:rPr>
-          <w:rFonts w:ascii="Consolas" w:eastAsia="Times New Roman" w:hAnsi="Consolas" w:cs="Times New Roman"/>
-          <w:color w:val="CCCCCC"/>
-          <w:sz w:val="21"/>
-          <w:szCs w:val="21"/>
-        </w:rPr>
-        <w:t>);</w:t>
-      </w:r>
-    </w:p>
-    <w:p>
-      <w:pPr>
-        <w:shd w:val="clear" w:color="auto" w:fill="1F1F1F"/>
-        <w:spacing w:after="0" w:line="285" w:lineRule="atLeast"/>
-        <w:rPr>
-          <w:rFonts w:ascii="Consolas" w:eastAsia="Times New Roman" w:hAnsi="Consolas" w:cs="Times New Roman"/>
-          <w:color w:val="CCCCCC"/>
-          <w:sz w:val="21"/>
-          <w:szCs w:val="21"/>
-        </w:rPr>
-      </w:pPr>
-      <w:r>
-        <w:rPr>
-          <w:rFonts w:ascii="Consolas" w:eastAsia="Times New Roman" w:hAnsi="Consolas" w:cs="Times New Roman"/>
-          <w:color w:val="CCCCCC"/>
-          <w:sz w:val="21"/>
-          <w:szCs w:val="21"/>
-        </w:rPr>
-        <w:t xml:space="preserve">    </w:t>
-      </w:r>
-      <w:proofErr w:type="spellStart"/>
-      <w:r>
-        <w:rPr>
-          <w:rFonts w:ascii="Consolas" w:eastAsia="Times New Roman" w:hAnsi="Consolas" w:cs="Times New Roman"/>
-          <w:color w:val="9CDCFE"/>
-          <w:sz w:val="21"/>
-          <w:szCs w:val="21"/>
-        </w:rPr>
-        <w:t>ibm</w:t>
-      </w:r>
-      <w:proofErr w:type="spellEnd"/>
-      <w:r>
-        <w:rPr>
-          <w:rFonts w:ascii="Consolas" w:eastAsia="Times New Roman" w:hAnsi="Consolas" w:cs="Times New Roman"/>
-          <w:color w:val="CCCCCC"/>
-          <w:sz w:val="21"/>
-          <w:szCs w:val="21"/>
-        </w:rPr>
-        <w:t>-&gt;</w:t>
-      </w:r>
-      <w:proofErr w:type="spellStart"/>
-      <w:proofErr w:type="gramStart"/>
-      <w:r>
-        <w:rPr>
-          <w:rFonts w:ascii="Consolas" w:eastAsia="Times New Roman" w:hAnsi="Consolas" w:cs="Times New Roman"/>
-          <w:color w:val="DCDCAA"/>
-          <w:sz w:val="21"/>
-          <w:szCs w:val="21"/>
-        </w:rPr>
-        <w:t>setPrice</w:t>
-      </w:r>
-      <w:proofErr w:type="spellEnd"/>
-      <w:r>
-        <w:rPr>
-          <w:rFonts w:ascii="Consolas" w:eastAsia="Times New Roman" w:hAnsi="Consolas" w:cs="Times New Roman"/>
-          <w:color w:val="CCCCCC"/>
-          <w:sz w:val="21"/>
-          <w:szCs w:val="21"/>
-        </w:rPr>
-        <w:t>(</w:t>
-      </w:r>
-      <w:proofErr w:type="gramEnd"/>
-      <w:r>
-        <w:rPr>
-          <w:rFonts w:ascii="Consolas" w:eastAsia="Times New Roman" w:hAnsi="Consolas" w:cs="Times New Roman"/>
-          <w:color w:val="B5CEA8"/>
-          <w:sz w:val="21"/>
-          <w:szCs w:val="21"/>
-        </w:rPr>
-        <w:t>112.50</w:t>
-      </w:r>
-      <w:r>
-        <w:rPr>
-          <w:rFonts w:ascii="Consolas" w:eastAsia="Times New Roman" w:hAnsi="Consolas" w:cs="Times New Roman"/>
-          <w:color w:val="CCCCCC"/>
-          <w:sz w:val="21"/>
-          <w:szCs w:val="21"/>
-        </w:rPr>
-        <w:t>);</w:t>
-      </w:r>
-    </w:p>
-    <w:p>
-      <w:pPr>
-        <w:shd w:val="clear" w:color="auto" w:fill="1F1F1F"/>
-        <w:spacing w:after="0" w:line="285" w:lineRule="atLeast"/>
-        <w:rPr>
-          <w:rFonts w:ascii="Consolas" w:eastAsia="Times New Roman" w:hAnsi="Consolas" w:cs="Times New Roman"/>
-          <w:color w:val="CCCCCC"/>
-          <w:sz w:val="21"/>
-          <w:szCs w:val="21"/>
-        </w:rPr>
-      </w:pPr>
-      <w:r>
-        <w:rPr>
-          <w:rFonts w:ascii="Consolas" w:eastAsia="Times New Roman" w:hAnsi="Consolas" w:cs="Times New Roman"/>
-          <w:color w:val="CCCCCC"/>
-          <w:sz w:val="21"/>
-          <w:szCs w:val="21"/>
-        </w:rPr>
-        <w:t xml:space="preserve">    </w:t>
-      </w:r>
-      <w:proofErr w:type="spellStart"/>
-      <w:r>
-        <w:rPr>
-          <w:rFonts w:ascii="Consolas" w:eastAsia="Times New Roman" w:hAnsi="Consolas" w:cs="Times New Roman"/>
-          <w:color w:val="9CDCFE"/>
-          <w:sz w:val="21"/>
-          <w:szCs w:val="21"/>
-        </w:rPr>
-        <w:t>ibm</w:t>
-      </w:r>
-      <w:proofErr w:type="spellEnd"/>
-      <w:r>
-        <w:rPr>
-          <w:rFonts w:ascii="Consolas" w:eastAsia="Times New Roman" w:hAnsi="Consolas" w:cs="Times New Roman"/>
-          <w:color w:val="CCCCCC"/>
-          <w:sz w:val="21"/>
-          <w:szCs w:val="21"/>
-        </w:rPr>
-        <w:t>-&gt;</w:t>
-      </w:r>
-      <w:proofErr w:type="spellStart"/>
-      <w:proofErr w:type="gramStart"/>
-      <w:r>
-        <w:rPr>
-          <w:rFonts w:ascii="Consolas" w:eastAsia="Times New Roman" w:hAnsi="Consolas" w:cs="Times New Roman"/>
-          <w:color w:val="DCDCAA"/>
-          <w:sz w:val="21"/>
-          <w:szCs w:val="21"/>
-        </w:rPr>
-        <w:t>setPrice</w:t>
-      </w:r>
-      <w:proofErr w:type="spellEnd"/>
-      <w:r>
-        <w:rPr>
-          <w:rFonts w:ascii="Consolas" w:eastAsia="Times New Roman" w:hAnsi="Consolas" w:cs="Times New Roman"/>
-          <w:color w:val="CCCCCC"/>
-          <w:sz w:val="21"/>
-          <w:szCs w:val="21"/>
-        </w:rPr>
-        <w:t>(</w:t>
-      </w:r>
-      <w:proofErr w:type="gramEnd"/>
-      <w:r>
-        <w:rPr>
-          <w:rFonts w:ascii="Consolas" w:eastAsia="Times New Roman" w:hAnsi="Consolas" w:cs="Times New Roman"/>
-          <w:color w:val="B5CEA8"/>
-          <w:sz w:val="21"/>
-          <w:szCs w:val="21"/>
-        </w:rPr>
-        <w:t>125.50</w:t>
-      </w:r>
-      <w:r>
-        <w:rPr>
-          <w:rFonts w:ascii="Consolas" w:eastAsia="Times New Roman" w:hAnsi="Consolas" w:cs="Times New Roman"/>
-          <w:color w:val="CCCCCC"/>
-          <w:sz w:val="21"/>
-          <w:szCs w:val="21"/>
-        </w:rPr>
-        <w:t>);</w:t>
-      </w:r>
-    </w:p>
-    <w:p>
-      <w:pPr>
-        <w:shd w:val="clear" w:color="auto" w:fill="1F1F1F"/>
-        <w:spacing w:after="0" w:line="285" w:lineRule="atLeast"/>
-        <w:rPr>
-          <w:rFonts w:ascii="Consolas" w:eastAsia="Times New Roman" w:hAnsi="Consolas" w:cs="Times New Roman"/>
-          <w:color w:val="CCCCCC"/>
-          <w:sz w:val="21"/>
-          <w:szCs w:val="21"/>
-        </w:rPr>
-      </w:pPr>
-    </w:p>
-    <w:p>
-      <w:pPr>
-        <w:shd w:val="clear" w:color="auto" w:fill="1F1F1F"/>
-        <w:spacing w:after="0" w:line="285" w:lineRule="atLeast"/>
-        <w:rPr>
-          <w:rFonts w:ascii="Consolas" w:eastAsia="Times New Roman" w:hAnsi="Consolas" w:cs="Times New Roman"/>
-          <w:color w:val="CCCCCC"/>
-          <w:sz w:val="21"/>
-          <w:szCs w:val="21"/>
-        </w:rPr>
-      </w:pPr>
-      <w:r>
-        <w:rPr>
-          <w:rFonts w:ascii="Consolas" w:eastAsia="Times New Roman" w:hAnsi="Consolas" w:cs="Times New Roman"/>
-          <w:color w:val="CCCCCC"/>
-          <w:sz w:val="21"/>
-          <w:szCs w:val="21"/>
-        </w:rPr>
-        <w:t xml:space="preserve">    </w:t>
-      </w:r>
-      <w:proofErr w:type="spellStart"/>
-      <w:r>
-        <w:rPr>
-          <w:rFonts w:ascii="Consolas" w:eastAsia="Times New Roman" w:hAnsi="Consolas" w:cs="Times New Roman"/>
-          <w:color w:val="9CDCFE"/>
-          <w:sz w:val="21"/>
-          <w:szCs w:val="21"/>
-        </w:rPr>
-        <w:t>ibm</w:t>
-      </w:r>
-      <w:proofErr w:type="spellEnd"/>
-      <w:r>
-        <w:rPr>
-          <w:rFonts w:ascii="Consolas" w:eastAsia="Times New Roman" w:hAnsi="Consolas" w:cs="Times New Roman"/>
-          <w:color w:val="CCCCCC"/>
-          <w:sz w:val="21"/>
-          <w:szCs w:val="21"/>
-        </w:rPr>
-        <w:t>-&gt;</w:t>
-      </w:r>
-      <w:r>
-        <w:rPr>
-          <w:rFonts w:ascii="Consolas" w:eastAsia="Times New Roman" w:hAnsi="Consolas" w:cs="Times New Roman"/>
-          <w:color w:val="DCDCAA"/>
-          <w:sz w:val="21"/>
-          <w:szCs w:val="21"/>
-        </w:rPr>
-        <w:t>detach</w:t>
-      </w:r>
-      <w:r>
-        <w:rPr>
-          <w:rFonts w:ascii="Consolas" w:eastAsia="Times New Roman" w:hAnsi="Consolas" w:cs="Times New Roman"/>
-          <w:color w:val="CCCCCC"/>
-          <w:sz w:val="21"/>
-          <w:szCs w:val="21"/>
-        </w:rPr>
-        <w:t>(i3</w:t>
-      </w:r>
-      <w:proofErr w:type="gramStart"/>
-      <w:r>
-        <w:rPr>
-          <w:rFonts w:ascii="Consolas" w:eastAsia="Times New Roman" w:hAnsi="Consolas" w:cs="Times New Roman"/>
-          <w:color w:val="CCCCCC"/>
-          <w:sz w:val="21"/>
-          <w:szCs w:val="21"/>
-        </w:rPr>
-        <w:t>);</w:t>
-      </w:r>
-      <w:proofErr w:type="gramEnd"/>
-    </w:p>
-    <w:p>
-      <w:pPr>
-        <w:shd w:val="clear" w:color="auto" w:fill="1F1F1F"/>
-        <w:spacing w:after="0" w:line="285" w:lineRule="atLeast"/>
-        <w:rPr>
-          <w:rFonts w:ascii="Consolas" w:eastAsia="Times New Roman" w:hAnsi="Consolas" w:cs="Times New Roman"/>
-          <w:color w:val="CCCCCC"/>
-          <w:sz w:val="21"/>
-          <w:szCs w:val="21"/>
-        </w:rPr>
-      </w:pPr>
-      <w:r>
-        <w:rPr>
-          <w:rFonts w:ascii="Consolas" w:eastAsia="Times New Roman" w:hAnsi="Consolas" w:cs="Times New Roman"/>
-          <w:color w:val="CCCCCC"/>
-          <w:sz w:val="21"/>
-          <w:szCs w:val="21"/>
-        </w:rPr>
-        <w:t xml:space="preserve">    </w:t>
-      </w:r>
-      <w:proofErr w:type="spellStart"/>
-      <w:r>
-        <w:rPr>
-          <w:rFonts w:ascii="Consolas" w:eastAsia="Times New Roman" w:hAnsi="Consolas" w:cs="Times New Roman"/>
-          <w:color w:val="9CDCFE"/>
-          <w:sz w:val="21"/>
-          <w:szCs w:val="21"/>
-        </w:rPr>
-        <w:t>ibm</w:t>
-      </w:r>
-      <w:proofErr w:type="spellEnd"/>
-      <w:r>
-        <w:rPr>
-          <w:rFonts w:ascii="Consolas" w:eastAsia="Times New Roman" w:hAnsi="Consolas" w:cs="Times New Roman"/>
-          <w:color w:val="CCCCCC"/>
-          <w:sz w:val="21"/>
-          <w:szCs w:val="21"/>
-        </w:rPr>
-        <w:t>-&gt;</w:t>
-      </w:r>
-      <w:proofErr w:type="spellStart"/>
-      <w:proofErr w:type="gramStart"/>
-      <w:r>
-        <w:rPr>
-          <w:rFonts w:ascii="Consolas" w:eastAsia="Times New Roman" w:hAnsi="Consolas" w:cs="Times New Roman"/>
-          <w:color w:val="DCDCAA"/>
-          <w:sz w:val="21"/>
-          <w:szCs w:val="21"/>
-        </w:rPr>
-        <w:t>setPrice</w:t>
-      </w:r>
-      <w:proofErr w:type="spellEnd"/>
-      <w:r>
-        <w:rPr>
-          <w:rFonts w:ascii="Consolas" w:eastAsia="Times New Roman" w:hAnsi="Consolas" w:cs="Times New Roman"/>
-          <w:color w:val="CCCCCC"/>
-          <w:sz w:val="21"/>
-          <w:szCs w:val="21"/>
-        </w:rPr>
-        <w:t>(</w:t>
-      </w:r>
-      <w:proofErr w:type="gramEnd"/>
-      <w:r>
-        <w:rPr>
-          <w:rFonts w:ascii="Consolas" w:eastAsia="Times New Roman" w:hAnsi="Consolas" w:cs="Times New Roman"/>
-          <w:color w:val="B5CEA8"/>
-          <w:sz w:val="21"/>
-          <w:szCs w:val="21"/>
-        </w:rPr>
-        <w:t>125.50</w:t>
-      </w:r>
-      <w:r>
-        <w:rPr>
-          <w:rFonts w:ascii="Consolas" w:eastAsia="Times New Roman" w:hAnsi="Consolas" w:cs="Times New Roman"/>
-          <w:color w:val="CCCCCC"/>
-          <w:sz w:val="21"/>
-          <w:szCs w:val="21"/>
-        </w:rPr>
-        <w:t>);</w:t>
-      </w:r>
-    </w:p>
-    <w:p/>
-    <w:p>
-      <w:pPr>
-        <w:pStyle w:val="Heading1"/>
-      </w:pPr>
-      <w:bookmarkStart w:id="19" w:name="_Toc136632737"/>
-      <w:r>
-        <w:t>Abstract Factory</w:t>
-      </w:r>
-      <w:bookmarkEnd w:id="19"/>
-    </w:p>
-    <w:p>
-      <w:pPr>
-        <w:pStyle w:val="Heading2"/>
-      </w:pPr>
       <w:r>
         <w:t> </w:t>
       </w:r>
-      <w:bookmarkStart w:id="20" w:name="_Toc136632738"/>
+      <w:bookmarkStart w:id="20" w:name="_Toc137242729"/>
       <w:r>
         <w:t>Intent</w:t>
       </w:r>
@@ -4887,7 +5004,7 @@
       <w:pPr>
         <w:pStyle w:val="Heading2"/>
       </w:pPr>
-      <w:bookmarkStart w:id="21" w:name="_Toc136632739"/>
+      <w:bookmarkStart w:id="21" w:name="_Toc137242730"/>
       <w:r>
         <w:t>Main code implementation:</w:t>
       </w:r>
@@ -5127,7 +5244,6 @@
         </w:rPr>
         <w:t xml:space="preserve"> </w:t>
       </w:r>
-      <w:proofErr w:type="gramStart"/>
       <w:r>
         <w:rPr>
           <w:rFonts w:ascii="Consolas" w:eastAsia="Times New Roman" w:hAnsi="Consolas" w:cs="Times New Roman"/>
@@ -5144,17 +5260,7 @@
           <w:sz w:val="21"/>
           <w:szCs w:val="21"/>
         </w:rPr>
-        <w:t>(</w:t>
-      </w:r>
-      <w:proofErr w:type="gramEnd"/>
-      <w:r>
-        <w:rPr>
-          <w:rFonts w:ascii="Consolas" w:eastAsia="Times New Roman" w:hAnsi="Consolas" w:cs="Times New Roman"/>
-          <w:color w:val="CCCCCC"/>
-          <w:sz w:val="21"/>
-          <w:szCs w:val="21"/>
-        </w:rPr>
-        <w:t>);</w:t>
+        <w:t>();</w:t>
       </w:r>
     </w:p>
     <w:p>
@@ -5261,7 +5367,6 @@
         <w:t>-&gt;</w:t>
       </w:r>
       <w:proofErr w:type="spellStart"/>
-      <w:proofErr w:type="gramStart"/>
       <w:r>
         <w:rPr>
           <w:rFonts w:ascii="Consolas" w:eastAsia="Times New Roman" w:hAnsi="Consolas" w:cs="Times New Roman"/>
@@ -5279,17 +5384,7 @@
           <w:sz w:val="21"/>
           <w:szCs w:val="21"/>
         </w:rPr>
-        <w:t>(</w:t>
-      </w:r>
-      <w:proofErr w:type="gramEnd"/>
-      <w:r>
-        <w:rPr>
-          <w:rFonts w:ascii="Consolas" w:eastAsia="Times New Roman" w:hAnsi="Consolas" w:cs="Times New Roman"/>
-          <w:color w:val="CCCCCC"/>
-          <w:sz w:val="21"/>
-          <w:szCs w:val="21"/>
-        </w:rPr>
-        <w:t>);</w:t>
+        <w:t>();</w:t>
       </w:r>
       <w:r>
         <w:rPr>
@@ -5340,7 +5435,6 @@
         <w:t>-&gt;</w:t>
       </w:r>
       <w:proofErr w:type="spellStart"/>
-      <w:proofErr w:type="gramStart"/>
       <w:r>
         <w:rPr>
           <w:rFonts w:ascii="Consolas" w:eastAsia="Times New Roman" w:hAnsi="Consolas" w:cs="Times New Roman"/>
@@ -5358,17 +5452,7 @@
           <w:sz w:val="21"/>
           <w:szCs w:val="21"/>
         </w:rPr>
-        <w:t>(</w:t>
-      </w:r>
-      <w:proofErr w:type="gramEnd"/>
-      <w:r>
-        <w:rPr>
-          <w:rFonts w:ascii="Consolas" w:eastAsia="Times New Roman" w:hAnsi="Consolas" w:cs="Times New Roman"/>
-          <w:color w:val="CCCCCC"/>
-          <w:sz w:val="21"/>
-          <w:szCs w:val="21"/>
-        </w:rPr>
-        <w:t>);</w:t>
+        <w:t>();</w:t>
       </w:r>
     </w:p>
     <w:p>
@@ -5487,7 +5571,6 @@
         <w:t>-&gt;</w:t>
       </w:r>
       <w:proofErr w:type="spellStart"/>
-      <w:proofErr w:type="gramStart"/>
       <w:r>
         <w:rPr>
           <w:rFonts w:ascii="Consolas" w:eastAsia="Times New Roman" w:hAnsi="Consolas" w:cs="Times New Roman"/>
@@ -5505,17 +5588,7 @@
           <w:sz w:val="21"/>
           <w:szCs w:val="21"/>
         </w:rPr>
-        <w:t>(</w:t>
-      </w:r>
-      <w:proofErr w:type="gramEnd"/>
-      <w:r>
-        <w:rPr>
-          <w:rFonts w:ascii="Consolas" w:eastAsia="Times New Roman" w:hAnsi="Consolas" w:cs="Times New Roman"/>
-          <w:color w:val="CCCCCC"/>
-          <w:sz w:val="21"/>
-          <w:szCs w:val="21"/>
-        </w:rPr>
-        <w:t>);</w:t>
+        <w:t>();</w:t>
       </w:r>
     </w:p>
     <w:p>
@@ -5557,7 +5630,6 @@
         <w:t>-&gt;</w:t>
       </w:r>
       <w:proofErr w:type="spellStart"/>
-      <w:proofErr w:type="gramStart"/>
       <w:r>
         <w:rPr>
           <w:rFonts w:ascii="Consolas" w:eastAsia="Times New Roman" w:hAnsi="Consolas" w:cs="Times New Roman"/>
@@ -5575,17 +5647,7 @@
           <w:sz w:val="21"/>
           <w:szCs w:val="21"/>
         </w:rPr>
-        <w:t>(</w:t>
-      </w:r>
-      <w:proofErr w:type="gramEnd"/>
-      <w:r>
-        <w:rPr>
-          <w:rFonts w:ascii="Consolas" w:eastAsia="Times New Roman" w:hAnsi="Consolas" w:cs="Times New Roman"/>
-          <w:color w:val="CCCCCC"/>
-          <w:sz w:val="21"/>
-          <w:szCs w:val="21"/>
-        </w:rPr>
-        <w:t>);</w:t>
+        <w:t>();</w:t>
       </w:r>
     </w:p>
     <w:p>
@@ -5703,7 +5765,6 @@
         </w:rPr>
         <w:t xml:space="preserve"> </w:t>
       </w:r>
-      <w:proofErr w:type="gramStart"/>
       <w:r>
         <w:rPr>
           <w:rFonts w:ascii="Consolas" w:eastAsia="Times New Roman" w:hAnsi="Consolas" w:cs="Times New Roman"/>
@@ -5720,17 +5781,7 @@
           <w:sz w:val="21"/>
           <w:szCs w:val="21"/>
         </w:rPr>
-        <w:t>(</w:t>
-      </w:r>
-      <w:proofErr w:type="gramEnd"/>
-      <w:r>
-        <w:rPr>
-          <w:rFonts w:ascii="Consolas" w:eastAsia="Times New Roman" w:hAnsi="Consolas" w:cs="Times New Roman"/>
-          <w:color w:val="CCCCCC"/>
-          <w:sz w:val="21"/>
-          <w:szCs w:val="21"/>
-        </w:rPr>
-        <w:t>);</w:t>
+        <w:t>();</w:t>
       </w:r>
     </w:p>
     <w:p>
@@ -5837,7 +5888,6 @@
         <w:t>-&gt;</w:t>
       </w:r>
       <w:proofErr w:type="spellStart"/>
-      <w:proofErr w:type="gramStart"/>
       <w:r>
         <w:rPr>
           <w:rFonts w:ascii="Consolas" w:eastAsia="Times New Roman" w:hAnsi="Consolas" w:cs="Times New Roman"/>
@@ -5855,17 +5905,7 @@
           <w:sz w:val="21"/>
           <w:szCs w:val="21"/>
         </w:rPr>
-        <w:t>(</w:t>
-      </w:r>
-      <w:proofErr w:type="gramEnd"/>
-      <w:r>
-        <w:rPr>
-          <w:rFonts w:ascii="Consolas" w:eastAsia="Times New Roman" w:hAnsi="Consolas" w:cs="Times New Roman"/>
-          <w:color w:val="CCCCCC"/>
-          <w:sz w:val="21"/>
-          <w:szCs w:val="21"/>
-        </w:rPr>
-        <w:t>);</w:t>
+        <w:t>();</w:t>
       </w:r>
       <w:r>
         <w:rPr>
@@ -5916,7 +5956,6 @@
         <w:t>-&gt;</w:t>
       </w:r>
       <w:proofErr w:type="spellStart"/>
-      <w:proofErr w:type="gramStart"/>
       <w:r>
         <w:rPr>
           <w:rFonts w:ascii="Consolas" w:eastAsia="Times New Roman" w:hAnsi="Consolas" w:cs="Times New Roman"/>
@@ -5934,17 +5973,7 @@
           <w:sz w:val="21"/>
           <w:szCs w:val="21"/>
         </w:rPr>
-        <w:t>(</w:t>
-      </w:r>
-      <w:proofErr w:type="gramEnd"/>
-      <w:r>
-        <w:rPr>
-          <w:rFonts w:ascii="Consolas" w:eastAsia="Times New Roman" w:hAnsi="Consolas" w:cs="Times New Roman"/>
-          <w:color w:val="CCCCCC"/>
-          <w:sz w:val="21"/>
-          <w:szCs w:val="21"/>
-        </w:rPr>
-        <w:t>);</w:t>
+        <w:t>();</w:t>
       </w:r>
     </w:p>
     <w:p>
@@ -6063,7 +6092,6 @@
         <w:t>-&gt;</w:t>
       </w:r>
       <w:proofErr w:type="spellStart"/>
-      <w:proofErr w:type="gramStart"/>
       <w:r>
         <w:rPr>
           <w:rFonts w:ascii="Consolas" w:eastAsia="Times New Roman" w:hAnsi="Consolas" w:cs="Times New Roman"/>
@@ -6081,17 +6109,7 @@
           <w:sz w:val="21"/>
           <w:szCs w:val="21"/>
         </w:rPr>
-        <w:t>(</w:t>
-      </w:r>
-      <w:proofErr w:type="gramEnd"/>
-      <w:r>
-        <w:rPr>
-          <w:rFonts w:ascii="Consolas" w:eastAsia="Times New Roman" w:hAnsi="Consolas" w:cs="Times New Roman"/>
-          <w:color w:val="CCCCCC"/>
-          <w:sz w:val="21"/>
-          <w:szCs w:val="21"/>
-        </w:rPr>
-        <w:t>);</w:t>
+        <w:t>();</w:t>
       </w:r>
     </w:p>
     <w:p>
@@ -6133,7 +6151,6 @@
         <w:t>-&gt;</w:t>
       </w:r>
       <w:proofErr w:type="spellStart"/>
-      <w:proofErr w:type="gramStart"/>
       <w:r>
         <w:rPr>
           <w:rFonts w:ascii="Consolas" w:eastAsia="Times New Roman" w:hAnsi="Consolas" w:cs="Times New Roman"/>
@@ -6151,17 +6168,7 @@
           <w:sz w:val="21"/>
           <w:szCs w:val="21"/>
         </w:rPr>
-        <w:t>(</w:t>
-      </w:r>
-      <w:proofErr w:type="gramEnd"/>
-      <w:r>
-        <w:rPr>
-          <w:rFonts w:ascii="Consolas" w:eastAsia="Times New Roman" w:hAnsi="Consolas" w:cs="Times New Roman"/>
-          <w:color w:val="CCCCCC"/>
-          <w:sz w:val="21"/>
-          <w:szCs w:val="21"/>
-        </w:rPr>
-        <w:t>);</w:t>
+        <w:t>();</w:t>
       </w:r>
     </w:p>
     <w:p>
@@ -6352,18 +6359,24 @@
       <w:pPr>
         <w:pStyle w:val="Heading1"/>
       </w:pPr>
-      <w:r>
-        <w:lastRenderedPageBreak/>
+      <w:bookmarkStart w:id="22" w:name="_Toc137242731"/>
+      <w:r>
         <w:t>Strategy</w:t>
       </w:r>
+      <w:bookmarkEnd w:id="22"/>
     </w:p>
     <w:p>
       <w:pPr>
         <w:pStyle w:val="Heading2"/>
       </w:pPr>
       <w:r>
-        <w:t xml:space="preserve"> Intent</w:t>
-      </w:r>
+        <w:t xml:space="preserve"> </w:t>
+      </w:r>
+      <w:bookmarkStart w:id="23" w:name="_Toc137242732"/>
+      <w:r>
+        <w:t>Intent</w:t>
+      </w:r>
+      <w:bookmarkEnd w:id="23"/>
     </w:p>
     <w:p>
       <w:r>
@@ -6375,13 +6388,18 @@
       <w:pPr>
         <w:pStyle w:val="Heading2"/>
       </w:pPr>
+      <w:bookmarkStart w:id="24" w:name="_Toc137242733"/>
       <w:r>
         <w:t>Code Implementation Main</w:t>
       </w:r>
+      <w:bookmarkEnd w:id="24"/>
     </w:p>
     <w:p/>
     <w:p>
       <w:r>
+        <w:rPr>
+          <w:noProof/>
+        </w:rPr>
         <w:drawing>
           <wp:inline distT="0" distB="0" distL="0" distR="0" wp14:anchorId="56388607" wp14:editId="5563A49C">
             <wp:extent cx="5943600" cy="3926205"/>
@@ -6424,9 +6442,11 @@
       <w:pPr>
         <w:pStyle w:val="Heading2"/>
       </w:pPr>
+      <w:bookmarkStart w:id="25" w:name="_Toc137242734"/>
       <w:r>
         <w:t>Applicability</w:t>
       </w:r>
+      <w:bookmarkEnd w:id="25"/>
     </w:p>
     <w:p>
       <w:pPr>

</xml_diff>

<commit_message>
Factory Design patterns updated
</commit_message>
<xml_diff>
--- a/Notes/DPs.docx
+++ b/Notes/DPs.docx
@@ -2141,17 +2141,8 @@
           <w:b/>
           <w:bCs/>
         </w:rPr>
-        <w:t xml:space="preserve">Interface </w:t>
-      </w:r>
-      <w:proofErr w:type="spellStart"/>
-      <w:r>
-        <w:rPr>
-          <w:b/>
-          <w:bCs/>
-        </w:rPr>
-        <w:t>IEmployee</w:t>
-      </w:r>
-      <w:proofErr w:type="spellEnd"/>
+        <w:t>Interface IEmployee</w:t>
+      </w:r>
     </w:p>
     <w:p>
       <w:pPr>
@@ -2175,21 +2166,7 @@
         <w:rPr>
           <w:rFonts w:ascii="PT Sans" w:hAnsi="PT Sans"/>
         </w:rPr>
-        <w:t xml:space="preserve"> vector&lt;</w:t>
-      </w:r>
-      <w:proofErr w:type="spellStart"/>
-      <w:r>
-        <w:rPr>
-          <w:rFonts w:ascii="PT Sans" w:hAnsi="PT Sans"/>
-        </w:rPr>
-        <w:t>IEmployee</w:t>
-      </w:r>
-      <w:proofErr w:type="spellEnd"/>
-      <w:r>
-        <w:rPr>
-          <w:rFonts w:ascii="PT Sans" w:hAnsi="PT Sans"/>
-        </w:rPr>
-        <w:t>&gt;</w:t>
+        <w:t xml:space="preserve"> vector&lt;IEmployee&gt;</w:t>
       </w:r>
     </w:p>
     <w:p>
@@ -2222,21 +2199,7 @@
         <w:rPr>
           <w:rFonts w:ascii="PT Sans" w:hAnsi="PT Sans"/>
         </w:rPr>
-        <w:t xml:space="preserve"> vector&lt;</w:t>
-      </w:r>
-      <w:proofErr w:type="spellStart"/>
-      <w:r>
-        <w:rPr>
-          <w:rFonts w:ascii="PT Sans" w:hAnsi="PT Sans"/>
-        </w:rPr>
-        <w:t>IEmployee</w:t>
-      </w:r>
-      <w:proofErr w:type="spellEnd"/>
-      <w:r>
-        <w:rPr>
-          <w:rFonts w:ascii="PT Sans" w:hAnsi="PT Sans"/>
-        </w:rPr>
-        <w:t>&gt;</w:t>
+        <w:t xml:space="preserve"> vector&lt;IEmployee&gt;</w:t>
       </w:r>
     </w:p>
     <w:p>
@@ -3207,7 +3170,6 @@
         </w:rPr>
         <w:t>-&gt;</w:t>
       </w:r>
-      <w:proofErr w:type="spellStart"/>
       <w:r>
         <w:rPr>
           <w:rFonts w:ascii="Consolas" w:eastAsia="Times New Roman" w:hAnsi="Consolas" w:cs="Times New Roman"/>
@@ -3217,7 +3179,6 @@
         </w:rPr>
         <w:t>SetSuccessor</w:t>
       </w:r>
-      <w:proofErr w:type="spellEnd"/>
       <w:r>
         <w:rPr>
           <w:rFonts w:ascii="Consolas" w:eastAsia="Times New Roman" w:hAnsi="Consolas" w:cs="Times New Roman"/>
@@ -3284,7 +3245,6 @@
         </w:rPr>
         <w:t>-&gt;</w:t>
       </w:r>
-      <w:proofErr w:type="spellStart"/>
       <w:r>
         <w:rPr>
           <w:rFonts w:ascii="Consolas" w:eastAsia="Times New Roman" w:hAnsi="Consolas" w:cs="Times New Roman"/>
@@ -3294,7 +3254,6 @@
         </w:rPr>
         <w:t>SetSuccessor</w:t>
       </w:r>
-      <w:proofErr w:type="spellEnd"/>
       <w:r>
         <w:rPr>
           <w:rFonts w:ascii="Consolas" w:eastAsia="Times New Roman" w:hAnsi="Consolas" w:cs="Times New Roman"/>
@@ -3391,7 +3350,6 @@
         </w:rPr>
         <w:t xml:space="preserve"> </w:t>
       </w:r>
-      <w:proofErr w:type="spellStart"/>
       <w:r>
         <w:rPr>
           <w:rFonts w:ascii="Consolas" w:eastAsia="Times New Roman" w:hAnsi="Consolas" w:cs="Times New Roman"/>
@@ -3401,7 +3359,6 @@
         </w:rPr>
         <w:t>i</w:t>
       </w:r>
-      <w:proofErr w:type="spellEnd"/>
       <w:r>
         <w:rPr>
           <w:rFonts w:ascii="Consolas" w:eastAsia="Times New Roman" w:hAnsi="Consolas" w:cs="Times New Roman"/>
@@ -3447,7 +3404,6 @@
         </w:rPr>
         <w:t xml:space="preserve">; </w:t>
       </w:r>
-      <w:proofErr w:type="spellStart"/>
       <w:r>
         <w:rPr>
           <w:rFonts w:ascii="Consolas" w:eastAsia="Times New Roman" w:hAnsi="Consolas" w:cs="Times New Roman"/>
@@ -3457,7 +3413,6 @@
         </w:rPr>
         <w:t>i</w:t>
       </w:r>
-      <w:proofErr w:type="spellEnd"/>
       <w:r>
         <w:rPr>
           <w:rFonts w:ascii="Consolas" w:eastAsia="Times New Roman" w:hAnsi="Consolas" w:cs="Times New Roman"/>
@@ -3503,7 +3458,6 @@
         </w:rPr>
         <w:t xml:space="preserve">; </w:t>
       </w:r>
-      <w:proofErr w:type="spellStart"/>
       <w:r>
         <w:rPr>
           <w:rFonts w:ascii="Consolas" w:eastAsia="Times New Roman" w:hAnsi="Consolas" w:cs="Times New Roman"/>
@@ -3513,7 +3467,6 @@
         </w:rPr>
         <w:t>i</w:t>
       </w:r>
-      <w:proofErr w:type="spellEnd"/>
       <w:r>
         <w:rPr>
           <w:rFonts w:ascii="Consolas" w:eastAsia="Times New Roman" w:hAnsi="Consolas" w:cs="Times New Roman"/>
@@ -3592,7 +3545,6 @@
         </w:rPr>
         <w:t>-&gt;</w:t>
       </w:r>
-      <w:proofErr w:type="spellStart"/>
       <w:r>
         <w:rPr>
           <w:rFonts w:ascii="Consolas" w:eastAsia="Times New Roman" w:hAnsi="Consolas" w:cs="Times New Roman"/>
@@ -3602,7 +3554,6 @@
         </w:rPr>
         <w:t>HandleRequest</w:t>
       </w:r>
-      <w:proofErr w:type="spellEnd"/>
       <w:r>
         <w:rPr>
           <w:rFonts w:ascii="Consolas" w:eastAsia="Times New Roman" w:hAnsi="Consolas" w:cs="Times New Roman"/>
@@ -3630,7 +3581,6 @@
         </w:rPr>
         <w:t>[</w:t>
       </w:r>
-      <w:proofErr w:type="spellStart"/>
       <w:r>
         <w:rPr>
           <w:rFonts w:ascii="Consolas" w:eastAsia="Times New Roman" w:hAnsi="Consolas" w:cs="Times New Roman"/>
@@ -3640,7 +3590,6 @@
         </w:rPr>
         <w:t>i</w:t>
       </w:r>
-      <w:proofErr w:type="spellEnd"/>
       <w:r>
         <w:rPr>
           <w:rFonts w:ascii="Consolas" w:eastAsia="Times New Roman" w:hAnsi="Consolas" w:cs="Times New Roman"/>
@@ -3848,25 +3797,14 @@
         </w:rPr>
         <w:t>*</w:t>
       </w:r>
-      <w:proofErr w:type="spellStart"/>
-      <w:r>
-        <w:rPr>
-          <w:rFonts w:ascii="Consolas" w:eastAsia="Times New Roman" w:hAnsi="Consolas" w:cs="Times New Roman"/>
-          <w:color w:val="CCCCCC"/>
-          <w:sz w:val="21"/>
-          <w:szCs w:val="21"/>
-        </w:rPr>
-        <w:t>ibm</w:t>
-      </w:r>
-      <w:proofErr w:type="spellEnd"/>
-      <w:r>
-        <w:rPr>
-          <w:rFonts w:ascii="Consolas" w:eastAsia="Times New Roman" w:hAnsi="Consolas" w:cs="Times New Roman"/>
-          <w:color w:val="CCCCCC"/>
-          <w:sz w:val="21"/>
-          <w:szCs w:val="21"/>
-        </w:rPr>
-        <w:t xml:space="preserve"> </w:t>
+      <w:r>
+        <w:rPr>
+          <w:rFonts w:ascii="Consolas" w:eastAsia="Times New Roman" w:hAnsi="Consolas" w:cs="Times New Roman"/>
+          <w:color w:val="CCCCCC"/>
+          <w:sz w:val="21"/>
+          <w:szCs w:val="21"/>
+        </w:rPr>
+        <w:t xml:space="preserve">ibm </w:t>
       </w:r>
       <w:r>
         <w:rPr>
@@ -3977,27 +3915,7 @@
           <w:sz w:val="21"/>
           <w:szCs w:val="21"/>
         </w:rPr>
-        <w:t xml:space="preserve">    </w:t>
-      </w:r>
-      <w:proofErr w:type="spellStart"/>
-      <w:r>
-        <w:rPr>
-          <w:rFonts w:ascii="Consolas" w:eastAsia="Times New Roman" w:hAnsi="Consolas" w:cs="Times New Roman"/>
-          <w:color w:val="CCCCCC"/>
-          <w:sz w:val="21"/>
-          <w:szCs w:val="21"/>
-        </w:rPr>
-        <w:t>IInvestor</w:t>
-      </w:r>
-      <w:proofErr w:type="spellEnd"/>
-      <w:r>
-        <w:rPr>
-          <w:rFonts w:ascii="Consolas" w:eastAsia="Times New Roman" w:hAnsi="Consolas" w:cs="Times New Roman"/>
-          <w:color w:val="CCCCCC"/>
-          <w:sz w:val="21"/>
-          <w:szCs w:val="21"/>
-        </w:rPr>
-        <w:t xml:space="preserve"> </w:t>
+        <w:t xml:space="preserve">    IInvestor </w:t>
       </w:r>
       <w:r>
         <w:rPr>
@@ -4108,27 +4026,7 @@
           <w:sz w:val="21"/>
           <w:szCs w:val="21"/>
         </w:rPr>
-        <w:t xml:space="preserve">    </w:t>
-      </w:r>
-      <w:proofErr w:type="spellStart"/>
-      <w:r>
-        <w:rPr>
-          <w:rFonts w:ascii="Consolas" w:eastAsia="Times New Roman" w:hAnsi="Consolas" w:cs="Times New Roman"/>
-          <w:color w:val="CCCCCC"/>
-          <w:sz w:val="21"/>
-          <w:szCs w:val="21"/>
-        </w:rPr>
-        <w:t>IInvestor</w:t>
-      </w:r>
-      <w:proofErr w:type="spellEnd"/>
-      <w:r>
-        <w:rPr>
-          <w:rFonts w:ascii="Consolas" w:eastAsia="Times New Roman" w:hAnsi="Consolas" w:cs="Times New Roman"/>
-          <w:color w:val="CCCCCC"/>
-          <w:sz w:val="21"/>
-          <w:szCs w:val="21"/>
-        </w:rPr>
-        <w:t xml:space="preserve"> </w:t>
+        <w:t xml:space="preserve">    IInvestor </w:t>
       </w:r>
       <w:r>
         <w:rPr>
@@ -4239,27 +4137,7 @@
           <w:sz w:val="21"/>
           <w:szCs w:val="21"/>
         </w:rPr>
-        <w:t xml:space="preserve">    </w:t>
-      </w:r>
-      <w:proofErr w:type="spellStart"/>
-      <w:r>
-        <w:rPr>
-          <w:rFonts w:ascii="Consolas" w:eastAsia="Times New Roman" w:hAnsi="Consolas" w:cs="Times New Roman"/>
-          <w:color w:val="CCCCCC"/>
-          <w:sz w:val="21"/>
-          <w:szCs w:val="21"/>
-        </w:rPr>
-        <w:t>IInvestor</w:t>
-      </w:r>
-      <w:proofErr w:type="spellEnd"/>
-      <w:r>
-        <w:rPr>
-          <w:rFonts w:ascii="Consolas" w:eastAsia="Times New Roman" w:hAnsi="Consolas" w:cs="Times New Roman"/>
-          <w:color w:val="CCCCCC"/>
-          <w:sz w:val="21"/>
-          <w:szCs w:val="21"/>
-        </w:rPr>
-        <w:t xml:space="preserve"> </w:t>
+        <w:t xml:space="preserve">    IInvestor </w:t>
       </w:r>
       <w:r>
         <w:rPr>
@@ -4384,7 +4262,6 @@
         </w:rPr>
         <w:t xml:space="preserve">    </w:t>
       </w:r>
-      <w:proofErr w:type="spellStart"/>
       <w:r>
         <w:rPr>
           <w:rFonts w:ascii="Consolas" w:eastAsia="Times New Roman" w:hAnsi="Consolas" w:cs="Times New Roman"/>
@@ -4394,7 +4271,6 @@
         </w:rPr>
         <w:t>ibm</w:t>
       </w:r>
-      <w:proofErr w:type="spellEnd"/>
       <w:r>
         <w:rPr>
           <w:rFonts w:ascii="Consolas" w:eastAsia="Times New Roman" w:hAnsi="Consolas" w:cs="Times New Roman"/>
@@ -4443,7 +4319,6 @@
         </w:rPr>
         <w:t xml:space="preserve">    </w:t>
       </w:r>
-      <w:proofErr w:type="spellStart"/>
       <w:r>
         <w:rPr>
           <w:rFonts w:ascii="Consolas" w:eastAsia="Times New Roman" w:hAnsi="Consolas" w:cs="Times New Roman"/>
@@ -4453,7 +4328,6 @@
         </w:rPr>
         <w:t>ibm</w:t>
       </w:r>
-      <w:proofErr w:type="spellEnd"/>
       <w:r>
         <w:rPr>
           <w:rFonts w:ascii="Consolas" w:eastAsia="Times New Roman" w:hAnsi="Consolas" w:cs="Times New Roman"/>
@@ -4502,7 +4376,6 @@
         </w:rPr>
         <w:t xml:space="preserve">    </w:t>
       </w:r>
-      <w:proofErr w:type="spellStart"/>
       <w:r>
         <w:rPr>
           <w:rFonts w:ascii="Consolas" w:eastAsia="Times New Roman" w:hAnsi="Consolas" w:cs="Times New Roman"/>
@@ -4512,7 +4385,6 @@
         </w:rPr>
         <w:t>ibm</w:t>
       </w:r>
-      <w:proofErr w:type="spellEnd"/>
       <w:r>
         <w:rPr>
           <w:rFonts w:ascii="Consolas" w:eastAsia="Times New Roman" w:hAnsi="Consolas" w:cs="Times New Roman"/>
@@ -4573,7 +4445,6 @@
         </w:rPr>
         <w:t xml:space="preserve">    </w:t>
       </w:r>
-      <w:proofErr w:type="spellStart"/>
       <w:r>
         <w:rPr>
           <w:rFonts w:ascii="Consolas" w:eastAsia="Times New Roman" w:hAnsi="Consolas" w:cs="Times New Roman"/>
@@ -4583,7 +4454,6 @@
         </w:rPr>
         <w:t>ibm</w:t>
       </w:r>
-      <w:proofErr w:type="spellEnd"/>
       <w:r>
         <w:rPr>
           <w:rFonts w:ascii="Consolas" w:eastAsia="Times New Roman" w:hAnsi="Consolas" w:cs="Times New Roman"/>
@@ -4593,7 +4463,6 @@
         </w:rPr>
         <w:t>-&gt;</w:t>
       </w:r>
-      <w:proofErr w:type="spellStart"/>
       <w:r>
         <w:rPr>
           <w:rFonts w:ascii="Consolas" w:eastAsia="Times New Roman" w:hAnsi="Consolas" w:cs="Times New Roman"/>
@@ -4603,7 +4472,6 @@
         </w:rPr>
         <w:t>setPrice</w:t>
       </w:r>
-      <w:proofErr w:type="spellEnd"/>
       <w:r>
         <w:rPr>
           <w:rFonts w:ascii="Consolas" w:eastAsia="Times New Roman" w:hAnsi="Consolas" w:cs="Times New Roman"/>
@@ -4652,7 +4520,6 @@
         </w:rPr>
         <w:t xml:space="preserve">    </w:t>
       </w:r>
-      <w:proofErr w:type="spellStart"/>
       <w:r>
         <w:rPr>
           <w:rFonts w:ascii="Consolas" w:eastAsia="Times New Roman" w:hAnsi="Consolas" w:cs="Times New Roman"/>
@@ -4662,7 +4529,6 @@
         </w:rPr>
         <w:t>ibm</w:t>
       </w:r>
-      <w:proofErr w:type="spellEnd"/>
       <w:r>
         <w:rPr>
           <w:rFonts w:ascii="Consolas" w:eastAsia="Times New Roman" w:hAnsi="Consolas" w:cs="Times New Roman"/>
@@ -4672,7 +4538,6 @@
         </w:rPr>
         <w:t>-&gt;</w:t>
       </w:r>
-      <w:proofErr w:type="spellStart"/>
       <w:r>
         <w:rPr>
           <w:rFonts w:ascii="Consolas" w:eastAsia="Times New Roman" w:hAnsi="Consolas" w:cs="Times New Roman"/>
@@ -4682,7 +4547,6 @@
         </w:rPr>
         <w:t>setPrice</w:t>
       </w:r>
-      <w:proofErr w:type="spellEnd"/>
       <w:r>
         <w:rPr>
           <w:rFonts w:ascii="Consolas" w:eastAsia="Times New Roman" w:hAnsi="Consolas" w:cs="Times New Roman"/>
@@ -4732,7 +4596,6 @@
         <w:lastRenderedPageBreak/>
         <w:t xml:space="preserve">    </w:t>
       </w:r>
-      <w:proofErr w:type="spellStart"/>
       <w:r>
         <w:rPr>
           <w:rFonts w:ascii="Consolas" w:eastAsia="Times New Roman" w:hAnsi="Consolas" w:cs="Times New Roman"/>
@@ -4742,7 +4605,6 @@
         </w:rPr>
         <w:t>ibm</w:t>
       </w:r>
-      <w:proofErr w:type="spellEnd"/>
       <w:r>
         <w:rPr>
           <w:rFonts w:ascii="Consolas" w:eastAsia="Times New Roman" w:hAnsi="Consolas" w:cs="Times New Roman"/>
@@ -4752,7 +4614,6 @@
         </w:rPr>
         <w:t>-&gt;</w:t>
       </w:r>
-      <w:proofErr w:type="spellStart"/>
       <w:r>
         <w:rPr>
           <w:rFonts w:ascii="Consolas" w:eastAsia="Times New Roman" w:hAnsi="Consolas" w:cs="Times New Roman"/>
@@ -4762,7 +4623,6 @@
         </w:rPr>
         <w:t>setPrice</w:t>
       </w:r>
-      <w:proofErr w:type="spellEnd"/>
       <w:r>
         <w:rPr>
           <w:rFonts w:ascii="Consolas" w:eastAsia="Times New Roman" w:hAnsi="Consolas" w:cs="Times New Roman"/>
@@ -4823,7 +4683,6 @@
         </w:rPr>
         <w:t xml:space="preserve">    </w:t>
       </w:r>
-      <w:proofErr w:type="spellStart"/>
       <w:r>
         <w:rPr>
           <w:rFonts w:ascii="Consolas" w:eastAsia="Times New Roman" w:hAnsi="Consolas" w:cs="Times New Roman"/>
@@ -4833,7 +4692,6 @@
         </w:rPr>
         <w:t>ibm</w:t>
       </w:r>
-      <w:proofErr w:type="spellEnd"/>
       <w:r>
         <w:rPr>
           <w:rFonts w:ascii="Consolas" w:eastAsia="Times New Roman" w:hAnsi="Consolas" w:cs="Times New Roman"/>
@@ -4882,7 +4740,6 @@
         </w:rPr>
         <w:t xml:space="preserve">    </w:t>
       </w:r>
-      <w:proofErr w:type="spellStart"/>
       <w:r>
         <w:rPr>
           <w:rFonts w:ascii="Consolas" w:eastAsia="Times New Roman" w:hAnsi="Consolas" w:cs="Times New Roman"/>
@@ -4892,7 +4749,6 @@
         </w:rPr>
         <w:t>ibm</w:t>
       </w:r>
-      <w:proofErr w:type="spellEnd"/>
       <w:r>
         <w:rPr>
           <w:rFonts w:ascii="Consolas" w:eastAsia="Times New Roman" w:hAnsi="Consolas" w:cs="Times New Roman"/>
@@ -4902,7 +4758,6 @@
         </w:rPr>
         <w:t>-&gt;</w:t>
       </w:r>
-      <w:proofErr w:type="spellStart"/>
       <w:r>
         <w:rPr>
           <w:rFonts w:ascii="Consolas" w:eastAsia="Times New Roman" w:hAnsi="Consolas" w:cs="Times New Roman"/>
@@ -4912,7 +4767,6 @@
         </w:rPr>
         <w:t>setPrice</w:t>
       </w:r>
-      <w:proofErr w:type="spellEnd"/>
       <w:r>
         <w:rPr>
           <w:rFonts w:ascii="Consolas" w:eastAsia="Times New Roman" w:hAnsi="Consolas" w:cs="Times New Roman"/>
@@ -4939,6 +4793,416 @@
           <w:szCs w:val="21"/>
         </w:rPr>
         <w:t>);</w:t>
+      </w:r>
+    </w:p>
+    <w:p/>
+    <w:p/>
+    <w:p>
+      <w:pPr>
+        <w:pStyle w:val="Heading1"/>
+      </w:pPr>
+      <w:r>
+        <w:rPr>
+          <w:rStyle w:val="Strong"/>
+          <w:b/>
+          <w:bCs/>
+        </w:rPr>
+        <w:t>Factory Method</w:t>
+      </w:r>
+      <w:r>
+        <w:t> in C++</w:t>
+      </w:r>
+    </w:p>
+    <w:p>
+      <w:pPr>
+        <w:pStyle w:val="big"/>
+        <w:shd w:val="clear" w:color="auto" w:fill="FFFFFF"/>
+        <w:spacing w:before="0" w:beforeAutospacing="0"/>
+        <w:rPr>
+          <w:rFonts w:ascii="PT Sans" w:hAnsi="PT Sans"/>
+          <w:b/>
+          <w:bCs/>
+          <w:color w:val="444444"/>
+        </w:rPr>
+      </w:pPr>
+      <w:r>
+        <w:rPr>
+          <w:rFonts w:ascii="PT Sans" w:hAnsi="PT Sans"/>
+          <w:b/>
+          <w:bCs/>
+          <w:color w:val="444444"/>
+        </w:rPr>
+        <w:t>Factory method</w:t>
+      </w:r>
+      <w:r>
+        <w:rPr>
+          <w:rFonts w:ascii="PT Sans" w:hAnsi="PT Sans"/>
+          <w:color w:val="444444"/>
+        </w:rPr>
+        <w:t xml:space="preserve"> is a creational design pattern which solves the problem of </w:t>
+      </w:r>
+      <w:r>
+        <w:rPr>
+          <w:rFonts w:ascii="PT Sans" w:hAnsi="PT Sans"/>
+          <w:b/>
+          <w:bCs/>
+          <w:color w:val="444444"/>
+        </w:rPr>
+        <w:t>creating product objects without specifying their concrete classes.</w:t>
+      </w:r>
+    </w:p>
+    <w:p>
+      <w:pPr>
+        <w:shd w:val="clear" w:color="auto" w:fill="1F1F1F"/>
+        <w:spacing w:after="0" w:line="285" w:lineRule="atLeast"/>
+        <w:rPr>
+          <w:rFonts w:ascii="Consolas" w:eastAsia="Times New Roman" w:hAnsi="Consolas" w:cs="Times New Roman"/>
+          <w:color w:val="CCCCCC"/>
+          <w:sz w:val="21"/>
+          <w:szCs w:val="21"/>
+        </w:rPr>
+      </w:pPr>
+      <w:r>
+        <w:rPr>
+          <w:rFonts w:ascii="Consolas" w:eastAsia="Times New Roman" w:hAnsi="Consolas" w:cs="Times New Roman"/>
+          <w:color w:val="569CD6"/>
+          <w:sz w:val="21"/>
+          <w:szCs w:val="21"/>
+        </w:rPr>
+        <w:t>class</w:t>
+      </w:r>
+      <w:r>
+        <w:rPr>
+          <w:rFonts w:ascii="Consolas" w:eastAsia="Times New Roman" w:hAnsi="Consolas" w:cs="Times New Roman"/>
+          <w:color w:val="CCCCCC"/>
+          <w:sz w:val="21"/>
+          <w:szCs w:val="21"/>
+        </w:rPr>
+        <w:t xml:space="preserve"> </w:t>
+      </w:r>
+      <w:r>
+        <w:rPr>
+          <w:rFonts w:ascii="Consolas" w:eastAsia="Times New Roman" w:hAnsi="Consolas" w:cs="Times New Roman"/>
+          <w:color w:val="4EC9B0"/>
+          <w:sz w:val="21"/>
+          <w:szCs w:val="21"/>
+        </w:rPr>
+        <w:t>Creater</w:t>
+      </w:r>
+      <w:r>
+        <w:rPr>
+          <w:rFonts w:ascii="Consolas" w:eastAsia="Times New Roman" w:hAnsi="Consolas" w:cs="Times New Roman"/>
+          <w:color w:val="4EC9B0"/>
+          <w:sz w:val="21"/>
+          <w:szCs w:val="21"/>
+        </w:rPr>
+        <w:t xml:space="preserve"> // Factory class</w:t>
+      </w:r>
+    </w:p>
+    <w:p>
+      <w:pPr>
+        <w:shd w:val="clear" w:color="auto" w:fill="1F1F1F"/>
+        <w:spacing w:after="0" w:line="285" w:lineRule="atLeast"/>
+        <w:rPr>
+          <w:rFonts w:ascii="Consolas" w:eastAsia="Times New Roman" w:hAnsi="Consolas" w:cs="Times New Roman"/>
+          <w:color w:val="CCCCCC"/>
+          <w:sz w:val="21"/>
+          <w:szCs w:val="21"/>
+        </w:rPr>
+      </w:pPr>
+      <w:r>
+        <w:rPr>
+          <w:rFonts w:ascii="Consolas" w:eastAsia="Times New Roman" w:hAnsi="Consolas" w:cs="Times New Roman"/>
+          <w:color w:val="CCCCCC"/>
+          <w:sz w:val="21"/>
+          <w:szCs w:val="21"/>
+        </w:rPr>
+        <w:t>{</w:t>
+      </w:r>
+    </w:p>
+    <w:p>
+      <w:pPr>
+        <w:shd w:val="clear" w:color="auto" w:fill="1F1F1F"/>
+        <w:spacing w:after="0" w:line="285" w:lineRule="atLeast"/>
+        <w:rPr>
+          <w:rFonts w:ascii="Consolas" w:eastAsia="Times New Roman" w:hAnsi="Consolas" w:cs="Times New Roman"/>
+          <w:color w:val="CCCCCC"/>
+          <w:sz w:val="21"/>
+          <w:szCs w:val="21"/>
+        </w:rPr>
+      </w:pPr>
+    </w:p>
+    <w:p>
+      <w:pPr>
+        <w:shd w:val="clear" w:color="auto" w:fill="1F1F1F"/>
+        <w:spacing w:after="0" w:line="285" w:lineRule="atLeast"/>
+        <w:rPr>
+          <w:rFonts w:ascii="Consolas" w:eastAsia="Times New Roman" w:hAnsi="Consolas" w:cs="Times New Roman"/>
+          <w:color w:val="CCCCCC"/>
+          <w:sz w:val="21"/>
+          <w:szCs w:val="21"/>
+        </w:rPr>
+      </w:pPr>
+      <w:r>
+        <w:rPr>
+          <w:rFonts w:ascii="Consolas" w:eastAsia="Times New Roman" w:hAnsi="Consolas" w:cs="Times New Roman"/>
+          <w:color w:val="569CD6"/>
+          <w:sz w:val="21"/>
+          <w:szCs w:val="21"/>
+        </w:rPr>
+        <w:t>public:</w:t>
+      </w:r>
+    </w:p>
+    <w:p>
+      <w:pPr>
+        <w:shd w:val="clear" w:color="auto" w:fill="1F1F1F"/>
+        <w:spacing w:after="0" w:line="285" w:lineRule="atLeast"/>
+        <w:rPr>
+          <w:rFonts w:ascii="Consolas" w:eastAsia="Times New Roman" w:hAnsi="Consolas" w:cs="Times New Roman"/>
+          <w:color w:val="CCCCCC"/>
+          <w:sz w:val="21"/>
+          <w:szCs w:val="21"/>
+        </w:rPr>
+      </w:pPr>
+      <w:r>
+        <w:rPr>
+          <w:rFonts w:ascii="Consolas" w:eastAsia="Times New Roman" w:hAnsi="Consolas" w:cs="Times New Roman"/>
+          <w:color w:val="CCCCCC"/>
+          <w:sz w:val="21"/>
+          <w:szCs w:val="21"/>
+        </w:rPr>
+        <w:t xml:space="preserve">    </w:t>
+      </w:r>
+      <w:r>
+        <w:rPr>
+          <w:rFonts w:ascii="Consolas" w:eastAsia="Times New Roman" w:hAnsi="Consolas" w:cs="Times New Roman"/>
+          <w:color w:val="569CD6"/>
+          <w:sz w:val="21"/>
+          <w:szCs w:val="21"/>
+        </w:rPr>
+        <w:t>virtual</w:t>
+      </w:r>
+      <w:r>
+        <w:rPr>
+          <w:rFonts w:ascii="Consolas" w:eastAsia="Times New Roman" w:hAnsi="Consolas" w:cs="Times New Roman"/>
+          <w:color w:val="CCCCCC"/>
+          <w:sz w:val="21"/>
+          <w:szCs w:val="21"/>
+        </w:rPr>
+        <w:t xml:space="preserve"> </w:t>
+      </w:r>
+      <w:r>
+        <w:rPr>
+          <w:rFonts w:ascii="Consolas" w:eastAsia="Times New Roman" w:hAnsi="Consolas" w:cs="Times New Roman"/>
+          <w:color w:val="4EC9B0"/>
+          <w:sz w:val="21"/>
+          <w:szCs w:val="21"/>
+        </w:rPr>
+        <w:t>Product</w:t>
+      </w:r>
+      <w:r>
+        <w:rPr>
+          <w:rFonts w:ascii="Consolas" w:eastAsia="Times New Roman" w:hAnsi="Consolas" w:cs="Times New Roman"/>
+          <w:color w:val="CCCCCC"/>
+          <w:sz w:val="21"/>
+          <w:szCs w:val="21"/>
+        </w:rPr>
+        <w:t xml:space="preserve"> </w:t>
+      </w:r>
+      <w:r>
+        <w:rPr>
+          <w:rFonts w:ascii="Consolas" w:eastAsia="Times New Roman" w:hAnsi="Consolas" w:cs="Times New Roman"/>
+          <w:color w:val="569CD6"/>
+          <w:sz w:val="21"/>
+          <w:szCs w:val="21"/>
+        </w:rPr>
+        <w:t>*</w:t>
+      </w:r>
+      <w:r>
+        <w:rPr>
+          <w:rFonts w:ascii="Consolas" w:eastAsia="Times New Roman" w:hAnsi="Consolas" w:cs="Times New Roman"/>
+          <w:color w:val="DCDCAA"/>
+          <w:sz w:val="21"/>
+          <w:szCs w:val="21"/>
+        </w:rPr>
+        <w:t>FactoryMethod</w:t>
+      </w:r>
+      <w:r>
+        <w:rPr>
+          <w:rFonts w:ascii="Consolas" w:eastAsia="Times New Roman" w:hAnsi="Consolas" w:cs="Times New Roman"/>
+          <w:color w:val="CCCCCC"/>
+          <w:sz w:val="21"/>
+          <w:szCs w:val="21"/>
+        </w:rPr>
+        <w:t xml:space="preserve">() </w:t>
+      </w:r>
+      <w:r>
+        <w:rPr>
+          <w:rFonts w:ascii="Consolas" w:eastAsia="Times New Roman" w:hAnsi="Consolas" w:cs="Times New Roman"/>
+          <w:color w:val="D4D4D4"/>
+          <w:sz w:val="21"/>
+          <w:szCs w:val="21"/>
+        </w:rPr>
+        <w:t>=</w:t>
+      </w:r>
+      <w:r>
+        <w:rPr>
+          <w:rFonts w:ascii="Consolas" w:eastAsia="Times New Roman" w:hAnsi="Consolas" w:cs="Times New Roman"/>
+          <w:color w:val="CCCCCC"/>
+          <w:sz w:val="21"/>
+          <w:szCs w:val="21"/>
+        </w:rPr>
+        <w:t xml:space="preserve"> </w:t>
+      </w:r>
+      <w:r>
+        <w:rPr>
+          <w:rFonts w:ascii="Consolas" w:eastAsia="Times New Roman" w:hAnsi="Consolas" w:cs="Times New Roman"/>
+          <w:color w:val="B5CEA8"/>
+          <w:sz w:val="21"/>
+          <w:szCs w:val="21"/>
+        </w:rPr>
+        <w:t>0</w:t>
+      </w:r>
+      <w:r>
+        <w:rPr>
+          <w:rFonts w:ascii="Consolas" w:eastAsia="Times New Roman" w:hAnsi="Consolas" w:cs="Times New Roman"/>
+          <w:color w:val="CCCCCC"/>
+          <w:sz w:val="21"/>
+          <w:szCs w:val="21"/>
+        </w:rPr>
+        <w:t>;</w:t>
+      </w:r>
+    </w:p>
+    <w:p>
+      <w:pPr>
+        <w:shd w:val="clear" w:color="auto" w:fill="1F1F1F"/>
+        <w:spacing w:after="0" w:line="285" w:lineRule="atLeast"/>
+        <w:rPr>
+          <w:rFonts w:ascii="Consolas" w:eastAsia="Times New Roman" w:hAnsi="Consolas" w:cs="Times New Roman"/>
+          <w:color w:val="CCCCCC"/>
+          <w:sz w:val="21"/>
+          <w:szCs w:val="21"/>
+        </w:rPr>
+      </w:pPr>
+    </w:p>
+    <w:p>
+      <w:pPr>
+        <w:shd w:val="clear" w:color="auto" w:fill="1F1F1F"/>
+        <w:spacing w:after="0" w:line="285" w:lineRule="atLeast"/>
+        <w:rPr>
+          <w:rFonts w:ascii="Consolas" w:eastAsia="Times New Roman" w:hAnsi="Consolas" w:cs="Times New Roman"/>
+          <w:color w:val="CCCCCC"/>
+          <w:sz w:val="21"/>
+          <w:szCs w:val="21"/>
+        </w:rPr>
+      </w:pPr>
+      <w:r>
+        <w:rPr>
+          <w:rFonts w:ascii="Consolas" w:eastAsia="Times New Roman" w:hAnsi="Consolas" w:cs="Times New Roman"/>
+          <w:color w:val="CCCCCC"/>
+          <w:sz w:val="21"/>
+          <w:szCs w:val="21"/>
+        </w:rPr>
+        <w:t xml:space="preserve">    </w:t>
+      </w:r>
+      <w:r>
+        <w:rPr>
+          <w:rFonts w:ascii="Consolas" w:eastAsia="Times New Roman" w:hAnsi="Consolas" w:cs="Times New Roman"/>
+          <w:color w:val="569CD6"/>
+          <w:sz w:val="21"/>
+          <w:szCs w:val="21"/>
+        </w:rPr>
+        <w:t>virtual</w:t>
+      </w:r>
+      <w:r>
+        <w:rPr>
+          <w:rFonts w:ascii="Consolas" w:eastAsia="Times New Roman" w:hAnsi="Consolas" w:cs="Times New Roman"/>
+          <w:color w:val="CCCCCC"/>
+          <w:sz w:val="21"/>
+          <w:szCs w:val="21"/>
+        </w:rPr>
+        <w:t xml:space="preserve"> </w:t>
+      </w:r>
+      <w:r>
+        <w:rPr>
+          <w:rFonts w:ascii="Consolas" w:eastAsia="Times New Roman" w:hAnsi="Consolas" w:cs="Times New Roman"/>
+          <w:color w:val="DCDCAA"/>
+          <w:sz w:val="21"/>
+          <w:szCs w:val="21"/>
+        </w:rPr>
+        <w:t>~Creater</w:t>
+      </w:r>
+      <w:r>
+        <w:rPr>
+          <w:rFonts w:ascii="Consolas" w:eastAsia="Times New Roman" w:hAnsi="Consolas" w:cs="Times New Roman"/>
+          <w:color w:val="CCCCCC"/>
+          <w:sz w:val="21"/>
+          <w:szCs w:val="21"/>
+        </w:rPr>
+        <w:t>()</w:t>
+      </w:r>
+    </w:p>
+    <w:p>
+      <w:pPr>
+        <w:shd w:val="clear" w:color="auto" w:fill="1F1F1F"/>
+        <w:spacing w:after="0" w:line="285" w:lineRule="atLeast"/>
+        <w:rPr>
+          <w:rFonts w:ascii="Consolas" w:eastAsia="Times New Roman" w:hAnsi="Consolas" w:cs="Times New Roman"/>
+          <w:color w:val="CCCCCC"/>
+          <w:sz w:val="21"/>
+          <w:szCs w:val="21"/>
+        </w:rPr>
+      </w:pPr>
+      <w:r>
+        <w:rPr>
+          <w:rFonts w:ascii="Consolas" w:eastAsia="Times New Roman" w:hAnsi="Consolas" w:cs="Times New Roman"/>
+          <w:color w:val="CCCCCC"/>
+          <w:sz w:val="21"/>
+          <w:szCs w:val="21"/>
+        </w:rPr>
+        <w:t>    {</w:t>
+      </w:r>
+    </w:p>
+    <w:p>
+      <w:pPr>
+        <w:shd w:val="clear" w:color="auto" w:fill="1F1F1F"/>
+        <w:spacing w:after="0" w:line="285" w:lineRule="atLeast"/>
+        <w:rPr>
+          <w:rFonts w:ascii="Consolas" w:eastAsia="Times New Roman" w:hAnsi="Consolas" w:cs="Times New Roman"/>
+          <w:color w:val="CCCCCC"/>
+          <w:sz w:val="21"/>
+          <w:szCs w:val="21"/>
+        </w:rPr>
+      </w:pPr>
+      <w:r>
+        <w:rPr>
+          <w:rFonts w:ascii="Consolas" w:eastAsia="Times New Roman" w:hAnsi="Consolas" w:cs="Times New Roman"/>
+          <w:color w:val="CCCCCC"/>
+          <w:sz w:val="21"/>
+          <w:szCs w:val="21"/>
+        </w:rPr>
+        <w:t>    }</w:t>
+      </w:r>
+    </w:p>
+    <w:p>
+      <w:pPr>
+        <w:shd w:val="clear" w:color="auto" w:fill="1F1F1F"/>
+        <w:spacing w:after="0" w:line="285" w:lineRule="atLeast"/>
+        <w:rPr>
+          <w:rFonts w:ascii="Consolas" w:eastAsia="Times New Roman" w:hAnsi="Consolas" w:cs="Times New Roman"/>
+          <w:color w:val="CCCCCC"/>
+          <w:sz w:val="21"/>
+          <w:szCs w:val="21"/>
+        </w:rPr>
+      </w:pPr>
+      <w:r>
+        <w:rPr>
+          <w:rFonts w:ascii="Consolas" w:eastAsia="Times New Roman" w:hAnsi="Consolas" w:cs="Times New Roman"/>
+          <w:color w:val="CCCCCC"/>
+          <w:sz w:val="21"/>
+          <w:szCs w:val="21"/>
+        </w:rPr>
+        <w:t>};</w:t>
       </w:r>
     </w:p>
     <w:p/>
@@ -5050,47 +5314,7 @@
           <w:sz w:val="21"/>
           <w:szCs w:val="21"/>
         </w:rPr>
-        <w:t xml:space="preserve">    // </w:t>
-      </w:r>
-      <w:proofErr w:type="spellStart"/>
-      <w:r>
-        <w:rPr>
-          <w:rFonts w:ascii="Consolas" w:eastAsia="Times New Roman" w:hAnsi="Consolas" w:cs="Times New Roman"/>
-          <w:color w:val="6A9955"/>
-          <w:sz w:val="21"/>
-          <w:szCs w:val="21"/>
-        </w:rPr>
-        <w:t>Icar</w:t>
-      </w:r>
-      <w:proofErr w:type="spellEnd"/>
-      <w:r>
-        <w:rPr>
-          <w:rFonts w:ascii="Consolas" w:eastAsia="Times New Roman" w:hAnsi="Consolas" w:cs="Times New Roman"/>
-          <w:color w:val="6A9955"/>
-          <w:sz w:val="21"/>
-          <w:szCs w:val="21"/>
-        </w:rPr>
-        <w:t xml:space="preserve"> is the first level abstraction but </w:t>
-      </w:r>
-      <w:proofErr w:type="spellStart"/>
-      <w:r>
-        <w:rPr>
-          <w:rFonts w:ascii="Consolas" w:eastAsia="Times New Roman" w:hAnsi="Consolas" w:cs="Times New Roman"/>
-          <w:color w:val="6A9955"/>
-          <w:sz w:val="21"/>
-          <w:szCs w:val="21"/>
-        </w:rPr>
-        <w:t>IVehicleCompany</w:t>
-      </w:r>
-      <w:proofErr w:type="spellEnd"/>
-      <w:r>
-        <w:rPr>
-          <w:rFonts w:ascii="Consolas" w:eastAsia="Times New Roman" w:hAnsi="Consolas" w:cs="Times New Roman"/>
-          <w:color w:val="6A9955"/>
-          <w:sz w:val="21"/>
-          <w:szCs w:val="21"/>
-        </w:rPr>
-        <w:t xml:space="preserve"> is</w:t>
+        <w:t>    // Icar is the first level abstraction but IVehicleCompany is</w:t>
       </w:r>
     </w:p>
     <w:p>
@@ -5161,7 +5385,6 @@
         </w:rPr>
         <w:t xml:space="preserve">    </w:t>
       </w:r>
-      <w:proofErr w:type="spellStart"/>
       <w:r>
         <w:rPr>
           <w:rFonts w:ascii="Consolas" w:eastAsia="Times New Roman" w:hAnsi="Consolas" w:cs="Times New Roman"/>
@@ -5171,7 +5394,6 @@
         </w:rPr>
         <w:t>IVehicleCompany</w:t>
       </w:r>
-      <w:proofErr w:type="spellEnd"/>
       <w:r>
         <w:rPr>
           <w:rFonts w:ascii="Consolas" w:eastAsia="Times New Roman" w:hAnsi="Consolas" w:cs="Times New Roman"/>
@@ -5283,7 +5505,6 @@
         </w:rPr>
         <w:t xml:space="preserve">    </w:t>
       </w:r>
-      <w:proofErr w:type="spellStart"/>
       <w:r>
         <w:rPr>
           <w:rFonts w:ascii="Consolas" w:eastAsia="Times New Roman" w:hAnsi="Consolas" w:cs="Times New Roman"/>
@@ -5293,7 +5514,6 @@
         </w:rPr>
         <w:t>Icar</w:t>
       </w:r>
-      <w:proofErr w:type="spellEnd"/>
       <w:r>
         <w:rPr>
           <w:rFonts w:ascii="Consolas" w:eastAsia="Times New Roman" w:hAnsi="Consolas" w:cs="Times New Roman"/>
@@ -5366,7 +5586,6 @@
         </w:rPr>
         <w:t>-&gt;</w:t>
       </w:r>
-      <w:proofErr w:type="spellStart"/>
       <w:r>
         <w:rPr>
           <w:rFonts w:ascii="Consolas" w:eastAsia="Times New Roman" w:hAnsi="Consolas" w:cs="Times New Roman"/>
@@ -5376,7 +5595,6 @@
         </w:rPr>
         <w:t>GetCar</w:t>
       </w:r>
-      <w:proofErr w:type="spellEnd"/>
       <w:r>
         <w:rPr>
           <w:rFonts w:ascii="Consolas" w:eastAsia="Times New Roman" w:hAnsi="Consolas" w:cs="Times New Roman"/>
@@ -5434,7 +5652,6 @@
         </w:rPr>
         <w:t>-&gt;</w:t>
       </w:r>
-      <w:proofErr w:type="spellStart"/>
       <w:r>
         <w:rPr>
           <w:rFonts w:ascii="Consolas" w:eastAsia="Times New Roman" w:hAnsi="Consolas" w:cs="Times New Roman"/>
@@ -5444,7 +5661,6 @@
         </w:rPr>
         <w:t>GetCar</w:t>
       </w:r>
-      <w:proofErr w:type="spellEnd"/>
       <w:r>
         <w:rPr>
           <w:rFonts w:ascii="Consolas" w:eastAsia="Times New Roman" w:hAnsi="Consolas" w:cs="Times New Roman"/>
@@ -5487,7 +5703,6 @@
         </w:rPr>
         <w:t xml:space="preserve">    </w:t>
       </w:r>
-      <w:proofErr w:type="spellStart"/>
       <w:r>
         <w:rPr>
           <w:rFonts w:ascii="Consolas" w:eastAsia="Times New Roman" w:hAnsi="Consolas" w:cs="Times New Roman"/>
@@ -5497,7 +5712,6 @@
         </w:rPr>
         <w:t>Itruck</w:t>
       </w:r>
-      <w:proofErr w:type="spellEnd"/>
       <w:r>
         <w:rPr>
           <w:rFonts w:ascii="Consolas" w:eastAsia="Times New Roman" w:hAnsi="Consolas" w:cs="Times New Roman"/>
@@ -5570,7 +5784,6 @@
         </w:rPr>
         <w:t>-&gt;</w:t>
       </w:r>
-      <w:proofErr w:type="spellStart"/>
       <w:r>
         <w:rPr>
           <w:rFonts w:ascii="Consolas" w:eastAsia="Times New Roman" w:hAnsi="Consolas" w:cs="Times New Roman"/>
@@ -5580,7 +5793,6 @@
         </w:rPr>
         <w:t>GetTruck</w:t>
       </w:r>
-      <w:proofErr w:type="spellEnd"/>
       <w:r>
         <w:rPr>
           <w:rFonts w:ascii="Consolas" w:eastAsia="Times New Roman" w:hAnsi="Consolas" w:cs="Times New Roman"/>
@@ -5629,7 +5841,6 @@
         </w:rPr>
         <w:t>-&gt;</w:t>
       </w:r>
-      <w:proofErr w:type="spellStart"/>
       <w:r>
         <w:rPr>
           <w:rFonts w:ascii="Consolas" w:eastAsia="Times New Roman" w:hAnsi="Consolas" w:cs="Times New Roman"/>
@@ -5639,7 +5850,6 @@
         </w:rPr>
         <w:t>GetTruck</w:t>
       </w:r>
-      <w:proofErr w:type="spellEnd"/>
       <w:r>
         <w:rPr>
           <w:rFonts w:ascii="Consolas" w:eastAsia="Times New Roman" w:hAnsi="Consolas" w:cs="Times New Roman"/>
@@ -5682,7 +5892,6 @@
         </w:rPr>
         <w:t xml:space="preserve">    </w:t>
       </w:r>
-      <w:proofErr w:type="spellStart"/>
       <w:r>
         <w:rPr>
           <w:rFonts w:ascii="Consolas" w:eastAsia="Times New Roman" w:hAnsi="Consolas" w:cs="Times New Roman"/>
@@ -5692,7 +5901,6 @@
         </w:rPr>
         <w:t>IVehicleCompany</w:t>
       </w:r>
-      <w:proofErr w:type="spellEnd"/>
       <w:r>
         <w:rPr>
           <w:rFonts w:ascii="Consolas" w:eastAsia="Times New Roman" w:hAnsi="Consolas" w:cs="Times New Roman"/>
@@ -5804,7 +6012,6 @@
         </w:rPr>
         <w:t xml:space="preserve">    </w:t>
       </w:r>
-      <w:proofErr w:type="spellStart"/>
       <w:r>
         <w:rPr>
           <w:rFonts w:ascii="Consolas" w:eastAsia="Times New Roman" w:hAnsi="Consolas" w:cs="Times New Roman"/>
@@ -5814,7 +6021,6 @@
         </w:rPr>
         <w:t>Icar</w:t>
       </w:r>
-      <w:proofErr w:type="spellEnd"/>
       <w:r>
         <w:rPr>
           <w:rFonts w:ascii="Consolas" w:eastAsia="Times New Roman" w:hAnsi="Consolas" w:cs="Times New Roman"/>
@@ -5887,7 +6093,6 @@
         </w:rPr>
         <w:t>-&gt;</w:t>
       </w:r>
-      <w:proofErr w:type="spellStart"/>
       <w:r>
         <w:rPr>
           <w:rFonts w:ascii="Consolas" w:eastAsia="Times New Roman" w:hAnsi="Consolas" w:cs="Times New Roman"/>
@@ -5897,7 +6102,6 @@
         </w:rPr>
         <w:t>GetCar</w:t>
       </w:r>
-      <w:proofErr w:type="spellEnd"/>
       <w:r>
         <w:rPr>
           <w:rFonts w:ascii="Consolas" w:eastAsia="Times New Roman" w:hAnsi="Consolas" w:cs="Times New Roman"/>
@@ -5955,7 +6159,6 @@
         </w:rPr>
         <w:t>-&gt;</w:t>
       </w:r>
-      <w:proofErr w:type="spellStart"/>
       <w:r>
         <w:rPr>
           <w:rFonts w:ascii="Consolas" w:eastAsia="Times New Roman" w:hAnsi="Consolas" w:cs="Times New Roman"/>
@@ -5965,7 +6168,6 @@
         </w:rPr>
         <w:t>GetCar</w:t>
       </w:r>
-      <w:proofErr w:type="spellEnd"/>
       <w:r>
         <w:rPr>
           <w:rFonts w:ascii="Consolas" w:eastAsia="Times New Roman" w:hAnsi="Consolas" w:cs="Times New Roman"/>
@@ -6008,7 +6210,6 @@
         </w:rPr>
         <w:t xml:space="preserve">    </w:t>
       </w:r>
-      <w:proofErr w:type="spellStart"/>
       <w:r>
         <w:rPr>
           <w:rFonts w:ascii="Consolas" w:eastAsia="Times New Roman" w:hAnsi="Consolas" w:cs="Times New Roman"/>
@@ -6018,7 +6219,6 @@
         </w:rPr>
         <w:t>Itruck</w:t>
       </w:r>
-      <w:proofErr w:type="spellEnd"/>
       <w:r>
         <w:rPr>
           <w:rFonts w:ascii="Consolas" w:eastAsia="Times New Roman" w:hAnsi="Consolas" w:cs="Times New Roman"/>
@@ -6091,7 +6291,6 @@
         </w:rPr>
         <w:t>-&gt;</w:t>
       </w:r>
-      <w:proofErr w:type="spellStart"/>
       <w:r>
         <w:rPr>
           <w:rFonts w:ascii="Consolas" w:eastAsia="Times New Roman" w:hAnsi="Consolas" w:cs="Times New Roman"/>
@@ -6101,7 +6300,6 @@
         </w:rPr>
         <w:t>GetTruck</w:t>
       </w:r>
-      <w:proofErr w:type="spellEnd"/>
       <w:r>
         <w:rPr>
           <w:rFonts w:ascii="Consolas" w:eastAsia="Times New Roman" w:hAnsi="Consolas" w:cs="Times New Roman"/>
@@ -6150,7 +6348,6 @@
         </w:rPr>
         <w:t>-&gt;</w:t>
       </w:r>
-      <w:proofErr w:type="spellStart"/>
       <w:r>
         <w:rPr>
           <w:rFonts w:ascii="Consolas" w:eastAsia="Times New Roman" w:hAnsi="Consolas" w:cs="Times New Roman"/>
@@ -6160,7 +6357,6 @@
         </w:rPr>
         <w:t>GetTruck</w:t>
       </w:r>
-      <w:proofErr w:type="spellEnd"/>
       <w:r>
         <w:rPr>
           <w:rFonts w:ascii="Consolas" w:eastAsia="Times New Roman" w:hAnsi="Consolas" w:cs="Times New Roman"/>
@@ -6400,6 +6596,7 @@
         <w:rPr>
           <w:noProof/>
         </w:rPr>
+        <w:lastRenderedPageBreak/>
         <w:drawing>
           <wp:inline distT="0" distB="0" distL="0" distR="0" wp14:anchorId="56388607" wp14:editId="5563A49C">
             <wp:extent cx="5943600" cy="3926205"/>
@@ -6464,6 +6661,575 @@
           <w:bCs/>
         </w:rPr>
         <w:t>different variants of an algorithm within an object and be able to switch from one algorithm to another during runtime.</w:t>
+      </w:r>
+    </w:p>
+    <w:p>
+      <w:pPr>
+        <w:rPr>
+          <w:b/>
+          <w:bCs/>
+        </w:rPr>
+      </w:pPr>
+    </w:p>
+    <w:p>
+      <w:pPr>
+        <w:rPr>
+          <w:b/>
+          <w:bCs/>
+        </w:rPr>
+      </w:pPr>
+    </w:p>
+    <w:p>
+      <w:pPr>
+        <w:rPr>
+          <w:b/>
+          <w:bCs/>
+        </w:rPr>
+      </w:pPr>
+      <w:r>
+        <w:rPr>
+          <w:b/>
+          <w:bCs/>
+        </w:rPr>
+        <w:t>Shell</w:t>
+      </w:r>
+    </w:p>
+    <w:p>
+      <w:pPr>
+        <w:rPr>
+          <w:b/>
+          <w:bCs/>
+        </w:rPr>
+      </w:pPr>
+      <w:r>
+        <w:rPr>
+          <w:b/>
+          <w:bCs/>
+        </w:rPr>
+        <w:tab/>
+        <w:t>$name</w:t>
+      </w:r>
+    </w:p>
+    <w:p>
+      <w:pPr>
+        <w:rPr>
+          <w:b/>
+          <w:bCs/>
+        </w:rPr>
+      </w:pPr>
+      <w:r>
+        <w:rPr>
+          <w:b/>
+          <w:bCs/>
+        </w:rPr>
+        <w:t>Echo name</w:t>
+      </w:r>
+    </w:p>
+    <w:p>
+      <w:pPr>
+        <w:rPr>
+          <w:b/>
+          <w:bCs/>
+        </w:rPr>
+      </w:pPr>
+      <w:r>
+        <w:rPr>
+          <w:b/>
+          <w:bCs/>
+        </w:rPr>
+        <w:t>read name -&gt; accept name from user as an input.</w:t>
+      </w:r>
+    </w:p>
+    <w:p>
+      <w:pPr>
+        <w:rPr>
+          <w:b/>
+          <w:bCs/>
+        </w:rPr>
+      </w:pPr>
+      <w:r>
+        <w:rPr>
+          <w:b/>
+          <w:bCs/>
+          <w:noProof/>
+        </w:rPr>
+        <w:lastRenderedPageBreak/>
+        <w:drawing>
+          <wp:inline distT="0" distB="0" distL="0" distR="0" wp14:anchorId="174B2B5B" wp14:editId="39CB087E">
+            <wp:extent cx="3854648" cy="2470277"/>
+            <wp:effectExtent l="0" t="0" r="0" b="6350"/>
+            <wp:docPr id="3" name="Picture 3"/>
+            <wp:cNvGraphicFramePr>
+              <a:graphicFrameLocks xmlns:a="http://schemas.openxmlformats.org/drawingml/2006/main" noChangeAspect="1"/>
+            </wp:cNvGraphicFramePr>
+            <a:graphic xmlns:a="http://schemas.openxmlformats.org/drawingml/2006/main">
+              <a:graphicData uri="http://schemas.openxmlformats.org/drawingml/2006/picture">
+                <pic:pic xmlns:pic="http://schemas.openxmlformats.org/drawingml/2006/picture">
+                  <pic:nvPicPr>
+                    <pic:cNvPr id="1" name=""/>
+                    <pic:cNvPicPr/>
+                  </pic:nvPicPr>
+                  <pic:blipFill>
+                    <a:blip r:embed="rId12"/>
+                    <a:stretch>
+                      <a:fillRect/>
+                    </a:stretch>
+                  </pic:blipFill>
+                  <pic:spPr>
+                    <a:xfrm>
+                      <a:off x="0" y="0"/>
+                      <a:ext cx="3854648" cy="2470277"/>
+                    </a:xfrm>
+                    <a:prstGeom prst="rect">
+                      <a:avLst/>
+                    </a:prstGeom>
+                  </pic:spPr>
+                </pic:pic>
+              </a:graphicData>
+            </a:graphic>
+          </wp:inline>
+        </w:drawing>
+      </w:r>
+    </w:p>
+    <w:p>
+      <w:pPr>
+        <w:rPr>
+          <w:b/>
+          <w:bCs/>
+        </w:rPr>
+      </w:pPr>
+      <w:r>
+        <w:rPr>
+          <w:b/>
+          <w:bCs/>
+        </w:rPr>
+        <w:t>___________________________________________________</w:t>
+      </w:r>
+    </w:p>
+    <w:p>
+      <w:pPr>
+        <w:rPr>
+          <w:b/>
+          <w:bCs/>
+        </w:rPr>
+      </w:pPr>
+      <w:r>
+        <w:rPr>
+          <w:b/>
+          <w:bCs/>
+        </w:rPr>
+        <w:t>For loop</w:t>
+      </w:r>
+    </w:p>
+    <w:p>
+      <w:pPr>
+        <w:rPr>
+          <w:b/>
+          <w:bCs/>
+        </w:rPr>
+      </w:pPr>
+      <w:r>
+        <w:rPr>
+          <w:b/>
+          <w:bCs/>
+          <w:noProof/>
+        </w:rPr>
+        <w:drawing>
+          <wp:inline distT="0" distB="0" distL="0" distR="0" wp14:anchorId="19441528" wp14:editId="63EC6151">
+            <wp:extent cx="2152761" cy="577880"/>
+            <wp:effectExtent l="0" t="0" r="0" b="0"/>
+            <wp:docPr id="5" name="Picture 5"/>
+            <wp:cNvGraphicFramePr>
+              <a:graphicFrameLocks xmlns:a="http://schemas.openxmlformats.org/drawingml/2006/main" noChangeAspect="1"/>
+            </wp:cNvGraphicFramePr>
+            <a:graphic xmlns:a="http://schemas.openxmlformats.org/drawingml/2006/main">
+              <a:graphicData uri="http://schemas.openxmlformats.org/drawingml/2006/picture">
+                <pic:pic xmlns:pic="http://schemas.openxmlformats.org/drawingml/2006/picture">
+                  <pic:nvPicPr>
+                    <pic:cNvPr id="1" name=""/>
+                    <pic:cNvPicPr/>
+                  </pic:nvPicPr>
+                  <pic:blipFill>
+                    <a:blip r:embed="rId13"/>
+                    <a:stretch>
+                      <a:fillRect/>
+                    </a:stretch>
+                  </pic:blipFill>
+                  <pic:spPr>
+                    <a:xfrm>
+                      <a:off x="0" y="0"/>
+                      <a:ext cx="2152761" cy="577880"/>
+                    </a:xfrm>
+                    <a:prstGeom prst="rect">
+                      <a:avLst/>
+                    </a:prstGeom>
+                  </pic:spPr>
+                </pic:pic>
+              </a:graphicData>
+            </a:graphic>
+          </wp:inline>
+        </w:drawing>
+      </w:r>
+    </w:p>
+    <w:p>
+      <w:pPr>
+        <w:rPr>
+          <w:b/>
+          <w:bCs/>
+        </w:rPr>
+      </w:pPr>
+      <w:r>
+        <w:rPr>
+          <w:b/>
+          <w:bCs/>
+        </w:rPr>
+        <w:t xml:space="preserve">For tasks in read write </w:t>
+      </w:r>
+      <w:r>
+        <w:rPr>
+          <w:b/>
+          <w:bCs/>
+        </w:rPr>
+        <w:t>watch listen eat sleep</w:t>
+      </w:r>
+    </w:p>
+    <w:p>
+      <w:pPr>
+        <w:rPr>
+          <w:b/>
+          <w:bCs/>
+        </w:rPr>
+      </w:pPr>
+      <w:r>
+        <w:rPr>
+          <w:b/>
+          <w:bCs/>
+        </w:rPr>
+        <w:t xml:space="preserve">Do </w:t>
+      </w:r>
+    </w:p>
+    <w:p>
+      <w:pPr>
+        <w:rPr>
+          <w:b/>
+          <w:bCs/>
+        </w:rPr>
+      </w:pPr>
+      <w:r>
+        <w:rPr>
+          <w:b/>
+          <w:bCs/>
+        </w:rPr>
+        <w:tab/>
+        <w:t>Task is $tasks</w:t>
+      </w:r>
+    </w:p>
+    <w:p>
+      <w:pPr>
+        <w:rPr>
+          <w:b/>
+          <w:bCs/>
+        </w:rPr>
+      </w:pPr>
+      <w:r>
+        <w:rPr>
+          <w:b/>
+          <w:bCs/>
+        </w:rPr>
+        <w:t xml:space="preserve">Done </w:t>
+      </w:r>
+    </w:p>
+    <w:p>
+      <w:pPr>
+        <w:rPr>
+          <w:b/>
+          <w:bCs/>
+        </w:rPr>
+      </w:pPr>
+      <w:r>
+        <w:rPr>
+          <w:b/>
+          <w:bCs/>
+        </w:rPr>
+        <w:t>______________________________</w:t>
+      </w:r>
+    </w:p>
+    <w:p>
+      <w:pPr>
+        <w:rPr>
+          <w:b/>
+          <w:bCs/>
+        </w:rPr>
+      </w:pPr>
+      <w:r>
+        <w:rPr>
+          <w:b/>
+          <w:bCs/>
+        </w:rPr>
+        <w:t xml:space="preserve">If $num -ge 10 </w:t>
+      </w:r>
+    </w:p>
+    <w:p>
+      <w:pPr>
+        <w:rPr>
+          <w:b/>
+          <w:bCs/>
+        </w:rPr>
+      </w:pPr>
+    </w:p>
+    <w:p>
+      <w:pPr>
+        <w:rPr>
+          <w:b/>
+          <w:bCs/>
+        </w:rPr>
+      </w:pPr>
+      <w:r>
+        <w:rPr>
+          <w:b/>
+          <w:bCs/>
+        </w:rPr>
+        <w:t>F</w:t>
+      </w:r>
+      <w:r>
+        <w:rPr>
+          <w:b/>
+          <w:bCs/>
+        </w:rPr>
+        <w:t>i</w:t>
+      </w:r>
+    </w:p>
+    <w:p>
+      <w:pPr>
+        <w:rPr>
+          <w:b/>
+          <w:bCs/>
+        </w:rPr>
+      </w:pPr>
+    </w:p>
+    <w:p>
+      <w:pPr>
+        <w:rPr>
+          <w:b/>
+          <w:bCs/>
+        </w:rPr>
+      </w:pPr>
+    </w:p>
+    <w:p>
+      <w:pPr>
+        <w:rPr>
+          <w:b/>
+          <w:bCs/>
+        </w:rPr>
+      </w:pPr>
+      <w:r>
+        <w:rPr>
+          <w:b/>
+          <w:bCs/>
+        </w:rPr>
+        <w:t>While loop</w:t>
+      </w:r>
+    </w:p>
+    <w:p>
+      <w:pPr>
+        <w:rPr>
+          <w:b/>
+          <w:bCs/>
+        </w:rPr>
+      </w:pPr>
+      <w:r>
+        <w:rPr>
+          <w:b/>
+          <w:bCs/>
+          <w:noProof/>
+        </w:rPr>
+        <w:lastRenderedPageBreak/>
+        <w:drawing>
+          <wp:inline distT="0" distB="0" distL="0" distR="0" wp14:anchorId="4C7B756E" wp14:editId="3754C99D">
+            <wp:extent cx="1771741" cy="1257365"/>
+            <wp:effectExtent l="0" t="0" r="0" b="0"/>
+            <wp:docPr id="6" name="Picture 6"/>
+            <wp:cNvGraphicFramePr>
+              <a:graphicFrameLocks xmlns:a="http://schemas.openxmlformats.org/drawingml/2006/main" noChangeAspect="1"/>
+            </wp:cNvGraphicFramePr>
+            <a:graphic xmlns:a="http://schemas.openxmlformats.org/drawingml/2006/main">
+              <a:graphicData uri="http://schemas.openxmlformats.org/drawingml/2006/picture">
+                <pic:pic xmlns:pic="http://schemas.openxmlformats.org/drawingml/2006/picture">
+                  <pic:nvPicPr>
+                    <pic:cNvPr id="1" name=""/>
+                    <pic:cNvPicPr/>
+                  </pic:nvPicPr>
+                  <pic:blipFill>
+                    <a:blip r:embed="rId14"/>
+                    <a:stretch>
+                      <a:fillRect/>
+                    </a:stretch>
+                  </pic:blipFill>
+                  <pic:spPr>
+                    <a:xfrm>
+                      <a:off x="0" y="0"/>
+                      <a:ext cx="1771741" cy="1257365"/>
+                    </a:xfrm>
+                    <a:prstGeom prst="rect">
+                      <a:avLst/>
+                    </a:prstGeom>
+                  </pic:spPr>
+                </pic:pic>
+              </a:graphicData>
+            </a:graphic>
+          </wp:inline>
+        </w:drawing>
+      </w:r>
+    </w:p>
+    <w:p>
+      <w:pPr>
+        <w:rPr>
+          <w:b/>
+          <w:bCs/>
+        </w:rPr>
+      </w:pPr>
+      <w:r>
+        <w:rPr>
+          <w:b/>
+          <w:bCs/>
+        </w:rPr>
+        <w:t>Count =0</w:t>
+      </w:r>
+    </w:p>
+    <w:p>
+      <w:pPr>
+        <w:rPr>
+          <w:b/>
+          <w:bCs/>
+        </w:rPr>
+      </w:pPr>
+      <w:r>
+        <w:rPr>
+          <w:b/>
+          <w:bCs/>
+        </w:rPr>
+        <w:t>Num = 10</w:t>
+      </w:r>
+    </w:p>
+    <w:p>
+      <w:pPr>
+        <w:rPr>
+          <w:b/>
+          <w:bCs/>
+        </w:rPr>
+      </w:pPr>
+      <w:r>
+        <w:rPr>
+          <w:b/>
+          <w:bCs/>
+        </w:rPr>
+        <w:t>While [$count -le $Num]</w:t>
+      </w:r>
+    </w:p>
+    <w:p>
+      <w:pPr>
+        <w:rPr>
+          <w:b/>
+          <w:bCs/>
+        </w:rPr>
+      </w:pPr>
+      <w:r>
+        <w:rPr>
+          <w:b/>
+          <w:bCs/>
+        </w:rPr>
+        <w:t>Do</w:t>
+      </w:r>
+    </w:p>
+    <w:p>
+      <w:pPr>
+        <w:rPr>
+          <w:b/>
+          <w:bCs/>
+        </w:rPr>
+      </w:pPr>
+      <w:r>
+        <w:rPr>
+          <w:b/>
+          <w:bCs/>
+        </w:rPr>
+        <w:tab/>
+        <w:t xml:space="preserve">Echo count is </w:t>
+      </w:r>
+    </w:p>
+    <w:p>
+      <w:pPr>
+        <w:rPr>
+          <w:b/>
+          <w:bCs/>
+        </w:rPr>
+      </w:pPr>
+      <w:r>
+        <w:rPr>
+          <w:b/>
+          <w:bCs/>
+        </w:rPr>
+        <w:tab/>
+        <w:t>Let count++;</w:t>
+      </w:r>
+    </w:p>
+    <w:p>
+      <w:pPr>
+        <w:rPr>
+          <w:b/>
+          <w:bCs/>
+        </w:rPr>
+      </w:pPr>
+      <w:r>
+        <w:rPr>
+          <w:b/>
+          <w:bCs/>
+        </w:rPr>
+        <w:t>D</w:t>
+      </w:r>
+      <w:r>
+        <w:rPr>
+          <w:b/>
+          <w:bCs/>
+        </w:rPr>
+        <w:t>one</w:t>
+      </w:r>
+    </w:p>
+    <w:p>
+      <w:pPr>
+        <w:rPr>
+          <w:b/>
+          <w:bCs/>
+        </w:rPr>
+      </w:pPr>
+    </w:p>
+    <w:p>
+      <w:pPr>
+        <w:rPr>
+          <w:b/>
+          <w:bCs/>
+        </w:rPr>
+      </w:pPr>
+      <w:r>
+        <w:rPr>
+          <w:b/>
+          <w:bCs/>
+        </w:rPr>
+        <w:t xml:space="preserve">1860 </w:t>
+      </w:r>
+      <w:r>
+        <w:rPr>
+          <w:b/>
+          <w:bCs/>
+        </w:rPr>
+        <w:t>4250 255</w:t>
+      </w:r>
+      <w:r>
+        <w:rPr>
+          <w:b/>
+          <w:bCs/>
+        </w:rPr>
+        <w:t>/1</w:t>
       </w:r>
     </w:p>
     <w:sectPr>
@@ -7474,6 +8240,63 @@
       <w:bCs/>
     </w:rPr>
   </w:style>
+  <w:style w:type="paragraph" w:styleId="Header">
+    <w:name w:val="header"/>
+    <w:basedOn w:val="Normal"/>
+    <w:link w:val="HeaderChar"/>
+    <w:uiPriority w:val="99"/>
+    <w:unhideWhenUsed/>
+    <w:rsid w:val="002D4315"/>
+    <w:pPr>
+      <w:tabs>
+        <w:tab w:val="center" w:pos="4680"/>
+        <w:tab w:val="right" w:pos="9360"/>
+      </w:tabs>
+      <w:spacing w:after="0" w:line="240" w:lineRule="auto"/>
+    </w:pPr>
+  </w:style>
+  <w:style w:type="character" w:customStyle="1" w:styleId="HeaderChar">
+    <w:name w:val="Header Char"/>
+    <w:basedOn w:val="DefaultParagraphFont"/>
+    <w:link w:val="Header"/>
+    <w:uiPriority w:val="99"/>
+    <w:rsid w:val="002D4315"/>
+  </w:style>
+  <w:style w:type="paragraph" w:styleId="Footer">
+    <w:name w:val="footer"/>
+    <w:basedOn w:val="Normal"/>
+    <w:link w:val="FooterChar"/>
+    <w:uiPriority w:val="99"/>
+    <w:unhideWhenUsed/>
+    <w:rsid w:val="002D4315"/>
+    <w:pPr>
+      <w:tabs>
+        <w:tab w:val="center" w:pos="4680"/>
+        <w:tab w:val="right" w:pos="9360"/>
+      </w:tabs>
+      <w:spacing w:after="0" w:line="240" w:lineRule="auto"/>
+    </w:pPr>
+  </w:style>
+  <w:style w:type="character" w:customStyle="1" w:styleId="FooterChar">
+    <w:name w:val="Footer Char"/>
+    <w:basedOn w:val="DefaultParagraphFont"/>
+    <w:link w:val="Footer"/>
+    <w:uiPriority w:val="99"/>
+    <w:rsid w:val="002D4315"/>
+  </w:style>
+  <w:style w:type="paragraph" w:customStyle="1" w:styleId="big">
+    <w:name w:val="big"/>
+    <w:basedOn w:val="Normal"/>
+    <w:rsid w:val="002D4315"/>
+    <w:pPr>
+      <w:spacing w:before="100" w:beforeAutospacing="1" w:after="100" w:afterAutospacing="1" w:line="240" w:lineRule="auto"/>
+    </w:pPr>
+    <w:rPr>
+      <w:rFonts w:ascii="Times New Roman" w:eastAsia="Times New Roman" w:hAnsi="Times New Roman" w:cs="Times New Roman"/>
+      <w:sz w:val="24"/>
+      <w:szCs w:val="24"/>
+    </w:rPr>
+  </w:style>
 </w:styles>
 </file>
 

</xml_diff>